<commit_message>
Q3 of hw3 is not clear
</commit_message>
<xml_diff>
--- a/homeworks/homeworks/HW3.docx
+++ b/homeworks/homeworks/HW3.docx
@@ -45,25 +45,7 @@
           <w:rPr>
             <w:rFonts w:ascii="Cambria Math" w:hAnsi="Cambria Math"/>
           </w:rPr>
-          <m:t>a</m:t>
-        </m:r>
-        <m:r>
-          <w:rPr>
-            <w:rFonts w:ascii="Cambria Math" w:hAnsi="Cambria Math"/>
-          </w:rPr>
-          <m:t xml:space="preserve"> =4, </m:t>
-        </m:r>
-        <m:r>
-          <w:rPr>
-            <w:rFonts w:ascii="Cambria Math" w:hAnsi="Cambria Math"/>
-          </w:rPr>
-          <m:t>b</m:t>
-        </m:r>
-        <m:r>
-          <w:rPr>
-            <w:rFonts w:ascii="Cambria Math" w:hAnsi="Cambria Math"/>
-          </w:rPr>
-          <m:t>=2</m:t>
+          <m:t>a =4, b=2</m:t>
         </m:r>
       </m:oMath>
       <w:r>
@@ -100,13 +82,7 @@
           <w:rPr>
             <w:rFonts w:ascii="Cambria Math" w:hAnsi="Cambria Math"/>
           </w:rPr>
-          <m:t>a</m:t>
-        </m:r>
-        <m:r>
-          <w:rPr>
-            <w:rFonts w:ascii="Cambria Math" w:hAnsi="Cambria Math"/>
-          </w:rPr>
-          <m:t xml:space="preserve"> =</m:t>
+          <m:t>a =</m:t>
         </m:r>
         <m:sSub>
           <m:sSubPr>
@@ -336,19 +312,7 @@
                       <w:rPr>
                         <w:rFonts w:ascii="Cambria Math" w:hAnsi="Cambria Math"/>
                       </w:rPr>
-                      <m:t>Θ</m:t>
-                    </m:r>
-                    <m:r>
-                      <w:rPr>
-                        <w:rFonts w:ascii="Cambria Math" w:hAnsi="Cambria Math"/>
-                      </w:rPr>
-                      <m:t>(</m:t>
-                    </m:r>
-                    <m:r>
-                      <w:rPr>
-                        <w:rFonts w:ascii="Cambria Math" w:hAnsi="Cambria Math"/>
-                      </w:rPr>
-                      <m:t>n</m:t>
+                      <m:t>Θ(n</m:t>
                     </m:r>
                   </m:e>
                   <m:sup>
@@ -457,25 +421,7 @@
           <w:rPr>
             <w:rFonts w:ascii="Cambria Math" w:hAnsi="Cambria Math"/>
           </w:rPr>
-          <m:t>a</m:t>
-        </m:r>
-        <m:r>
-          <w:rPr>
-            <w:rFonts w:ascii="Cambria Math" w:hAnsi="Cambria Math"/>
-          </w:rPr>
-          <m:t xml:space="preserve"> =8, </m:t>
-        </m:r>
-        <m:r>
-          <w:rPr>
-            <w:rFonts w:ascii="Cambria Math" w:hAnsi="Cambria Math"/>
-          </w:rPr>
-          <m:t>b</m:t>
-        </m:r>
-        <m:r>
-          <w:rPr>
-            <w:rFonts w:ascii="Cambria Math" w:hAnsi="Cambria Math"/>
-          </w:rPr>
-          <m:t>=6</m:t>
+          <m:t>a =8, b=6</m:t>
         </m:r>
       </m:oMath>
       <w:r>
@@ -512,13 +458,7 @@
           <w:rPr>
             <w:rFonts w:ascii="Cambria Math" w:hAnsi="Cambria Math"/>
           </w:rPr>
-          <m:t xml:space="preserve">a </m:t>
-        </m:r>
-        <m:r>
-          <w:rPr>
-            <w:rFonts w:ascii="Cambria Math" w:hAnsi="Cambria Math"/>
-          </w:rPr>
-          <m:t>=</m:t>
+          <m:t>a =</m:t>
         </m:r>
         <m:sSub>
           <m:sSubPr>
@@ -585,25 +525,7 @@
           <w:rPr>
             <w:rFonts w:ascii="Cambria Math" w:hAnsi="Cambria Math"/>
           </w:rPr>
-          <m:t>=</m:t>
-        </m:r>
-        <m:r>
-          <w:rPr>
-            <w:rFonts w:ascii="Cambria Math" w:hAnsi="Cambria Math"/>
-          </w:rPr>
-          <m:t>n</m:t>
-        </m:r>
-        <m:r>
-          <w:rPr>
-            <w:rFonts w:ascii="Cambria Math" w:hAnsi="Cambria Math"/>
-          </w:rPr>
-          <m:t>*</m:t>
-        </m:r>
-        <m:r>
-          <w:rPr>
-            <w:rFonts w:ascii="Cambria Math" w:hAnsi="Cambria Math"/>
-          </w:rPr>
-          <m:t>log</m:t>
+          <m:t>=n*log</m:t>
         </m:r>
         <m:d>
           <m:dPr>
@@ -687,13 +609,7 @@
                   <w:rPr>
                     <w:rFonts w:ascii="Cambria Math" w:hAnsi="Cambria Math"/>
                   </w:rPr>
-                  <m:t>8</m:t>
-                </m:r>
-                <m:r>
-                  <w:rPr>
-                    <w:rFonts w:ascii="Cambria Math" w:hAnsi="Cambria Math"/>
-                  </w:rPr>
-                  <m:t>-ε</m:t>
+                  <m:t>8-ε</m:t>
                 </m:r>
               </m:sup>
             </m:sSup>
@@ -826,13 +742,7 @@
                       <w:rPr>
                         <w:rFonts w:ascii="Cambria Math" w:hAnsi="Cambria Math"/>
                       </w:rPr>
-                      <m:t>(</m:t>
-                    </m:r>
-                    <m:r>
-                      <w:rPr>
-                        <w:rFonts w:ascii="Cambria Math" w:hAnsi="Cambria Math"/>
-                      </w:rPr>
-                      <m:t>n</m:t>
+                      <m:t>(n</m:t>
                     </m:r>
                   </m:e>
                   <m:sup>
@@ -906,13 +816,7 @@
           <w:rPr>
             <w:rFonts w:ascii="Cambria Math" w:hAnsi="Cambria Math"/>
           </w:rPr>
-          <m:t>a</m:t>
-        </m:r>
-        <m:r>
-          <w:rPr>
-            <w:rFonts w:ascii="Cambria Math" w:hAnsi="Cambria Math"/>
-          </w:rPr>
-          <m:t xml:space="preserve"> =</m:t>
+          <m:t>a =</m:t>
         </m:r>
         <m:rad>
           <m:radPr>
@@ -937,19 +841,7 @@
           <w:rPr>
             <w:rFonts w:ascii="Cambria Math" w:hAnsi="Cambria Math"/>
           </w:rPr>
-          <m:t xml:space="preserve">, </m:t>
-        </m:r>
-        <m:r>
-          <w:rPr>
-            <w:rFonts w:ascii="Cambria Math" w:hAnsi="Cambria Math"/>
-          </w:rPr>
-          <m:t>b</m:t>
-        </m:r>
-        <m:r>
-          <w:rPr>
-            <w:rFonts w:ascii="Cambria Math" w:hAnsi="Cambria Math"/>
-          </w:rPr>
-          <m:t>=2,</m:t>
+          <m:t>, b=2,</m:t>
         </m:r>
       </m:oMath>
       <w:r>
@@ -986,13 +878,7 @@
           <w:rPr>
             <w:rFonts w:ascii="Cambria Math" w:hAnsi="Cambria Math"/>
           </w:rPr>
-          <m:t>a</m:t>
-        </m:r>
-        <m:r>
-          <w:rPr>
-            <w:rFonts w:ascii="Cambria Math" w:hAnsi="Cambria Math"/>
-          </w:rPr>
-          <m:t>=</m:t>
+          <m:t>a=</m:t>
         </m:r>
         <m:sSub>
           <m:sSubPr>
@@ -1136,19 +1022,7 @@
           <w:rPr>
             <w:rFonts w:ascii="Cambria Math" w:hAnsi="Cambria Math"/>
           </w:rPr>
-          <m:t>=</m:t>
-        </m:r>
-        <m:r>
-          <w:rPr>
-            <w:rFonts w:ascii="Cambria Math" w:hAnsi="Cambria Math"/>
-          </w:rPr>
-          <m:t>O</m:t>
-        </m:r>
-        <m:r>
-          <w:rPr>
-            <w:rFonts w:ascii="Cambria Math" w:hAnsi="Cambria Math"/>
-          </w:rPr>
-          <m:t>(</m:t>
+          <m:t>=O(</m:t>
         </m:r>
         <m:sSup>
           <m:sSupPr>
@@ -1190,25 +1064,7 @@
           <w:rPr>
             <w:rFonts w:ascii="Cambria Math" w:hAnsi="Cambria Math"/>
           </w:rPr>
-          <m:t>f</m:t>
-        </m:r>
-        <m:r>
-          <w:rPr>
-            <w:rFonts w:ascii="Cambria Math" w:hAnsi="Cambria Math"/>
-          </w:rPr>
-          <m:t>(</m:t>
-        </m:r>
-        <m:r>
-          <w:rPr>
-            <w:rFonts w:ascii="Cambria Math" w:hAnsi="Cambria Math"/>
-          </w:rPr>
-          <m:t>n</m:t>
-        </m:r>
-        <m:r>
-          <w:rPr>
-            <w:rFonts w:ascii="Cambria Math" w:hAnsi="Cambria Math"/>
-          </w:rPr>
-          <m:t>)=</m:t>
+          <m:t>f(n)=</m:t>
         </m:r>
         <m:sSup>
           <m:sSupPr>
@@ -1242,13 +1098,7 @@
                   <w:rPr>
                     <w:rFonts w:ascii="Cambria Math" w:hAnsi="Cambria Math"/>
                   </w:rPr>
-                  <m:t>60</m:t>
-                </m:r>
-                <m:r>
-                  <w:rPr>
-                    <w:rFonts w:ascii="Cambria Math" w:hAnsi="Cambria Math"/>
-                  </w:rPr>
-                  <m:t>06</m:t>
+                  <m:t>6006</m:t>
                 </m:r>
               </m:e>
             </m:rad>
@@ -1258,19 +1108,7 @@
           <w:rPr>
             <w:rFonts w:ascii="Cambria Math" w:hAnsi="Cambria Math"/>
           </w:rPr>
-          <m:t>=</m:t>
-        </m:r>
-        <m:r>
-          <w:rPr>
-            <w:rFonts w:ascii="Cambria Math" w:hAnsi="Cambria Math"/>
-          </w:rPr>
-          <m:t>Ω</m:t>
-        </m:r>
-        <m:r>
-          <w:rPr>
-            <w:rFonts w:ascii="Cambria Math" w:hAnsi="Cambria Math"/>
-          </w:rPr>
-          <m:t>(</m:t>
+          <m:t>=Ω(</m:t>
         </m:r>
         <m:sSup>
           <m:sSupPr>
@@ -1312,13 +1150,7 @@
           <w:rPr>
             <w:rFonts w:ascii="Cambria Math" w:hAnsi="Cambria Math"/>
           </w:rPr>
-          <m:t>Ω</m:t>
-        </m:r>
-        <m:r>
-          <w:rPr>
-            <w:rFonts w:ascii="Cambria Math" w:hAnsi="Cambria Math"/>
-          </w:rPr>
-          <m:t>(</m:t>
+          <m:t>Ω(</m:t>
         </m:r>
         <m:sSup>
           <m:sSupPr>
@@ -1360,13 +1192,7 @@
           <w:rPr>
             <w:rFonts w:ascii="Cambria Math" w:hAnsi="Cambria Math"/>
           </w:rPr>
-          <m:t>Ω</m:t>
-        </m:r>
-        <m:r>
-          <w:rPr>
-            <w:rFonts w:ascii="Cambria Math" w:hAnsi="Cambria Math"/>
-          </w:rPr>
-          <m:t>(</m:t>
+          <m:t>Ω(</m:t>
         </m:r>
         <m:sSup>
           <m:sSupPr>
@@ -1427,25 +1253,7 @@
           <w:rPr>
             <w:rFonts w:ascii="Cambria Math" w:hAnsi="Cambria Math"/>
           </w:rPr>
-          <m:t>a</m:t>
-        </m:r>
-        <m:r>
-          <w:rPr>
-            <w:rFonts w:ascii="Cambria Math" w:hAnsi="Cambria Math"/>
-          </w:rPr>
-          <m:t>*</m:t>
-        </m:r>
-        <m:r>
-          <w:rPr>
-            <w:rFonts w:ascii="Cambria Math" w:hAnsi="Cambria Math"/>
-          </w:rPr>
-          <m:t>f</m:t>
-        </m:r>
-        <m:r>
-          <w:rPr>
-            <w:rFonts w:ascii="Cambria Math" w:hAnsi="Cambria Math"/>
-          </w:rPr>
-          <m:t>(</m:t>
+          <m:t>a*f(</m:t>
         </m:r>
         <m:f>
           <m:fPr>
@@ -1476,43 +1284,7 @@
           <w:rPr>
             <w:rFonts w:ascii="Cambria Math" w:hAnsi="Cambria Math"/>
           </w:rPr>
-          <m:t>)≤</m:t>
-        </m:r>
-        <m:r>
-          <w:rPr>
-            <w:rFonts w:ascii="Cambria Math" w:hAnsi="Cambria Math"/>
-          </w:rPr>
-          <m:t>k</m:t>
-        </m:r>
-        <m:r>
-          <w:rPr>
-            <w:rFonts w:ascii="Cambria Math" w:hAnsi="Cambria Math"/>
-          </w:rPr>
-          <m:t>*</m:t>
-        </m:r>
-        <m:r>
-          <w:rPr>
-            <w:rFonts w:ascii="Cambria Math" w:hAnsi="Cambria Math"/>
-          </w:rPr>
-          <m:t>f</m:t>
-        </m:r>
-        <m:r>
-          <w:rPr>
-            <w:rFonts w:ascii="Cambria Math" w:hAnsi="Cambria Math"/>
-          </w:rPr>
-          <m:t>(</m:t>
-        </m:r>
-        <m:r>
-          <w:rPr>
-            <w:rFonts w:ascii="Cambria Math" w:hAnsi="Cambria Math"/>
-          </w:rPr>
-          <m:t>n</m:t>
-        </m:r>
-        <m:r>
-          <w:rPr>
-            <w:rFonts w:ascii="Cambria Math" w:hAnsi="Cambria Math"/>
-          </w:rPr>
-          <m:t>)</m:t>
+          <m:t>)≤k*f(n)</m:t>
         </m:r>
       </m:oMath>
       <w:r>
@@ -1542,19 +1314,7 @@
           <w:rPr>
             <w:rFonts w:ascii="Cambria Math" w:hAnsi="Cambria Math"/>
           </w:rPr>
-          <m:t>*</m:t>
-        </m:r>
-        <m:r>
-          <w:rPr>
-            <w:rFonts w:ascii="Cambria Math" w:hAnsi="Cambria Math"/>
-          </w:rPr>
-          <m:t>f</m:t>
-        </m:r>
-        <m:r>
-          <w:rPr>
-            <w:rFonts w:ascii="Cambria Math" w:hAnsi="Cambria Math"/>
-          </w:rPr>
-          <m:t>(</m:t>
+          <m:t>*f(</m:t>
         </m:r>
         <m:f>
           <m:fPr>
@@ -1585,43 +1345,7 @@
           <w:rPr>
             <w:rFonts w:ascii="Cambria Math" w:hAnsi="Cambria Math"/>
           </w:rPr>
-          <m:t>)≤</m:t>
-        </m:r>
-        <m:r>
-          <w:rPr>
-            <w:rFonts w:ascii="Cambria Math" w:hAnsi="Cambria Math"/>
-          </w:rPr>
-          <m:t>k</m:t>
-        </m:r>
-        <m:r>
-          <w:rPr>
-            <w:rFonts w:ascii="Cambria Math" w:hAnsi="Cambria Math"/>
-          </w:rPr>
-          <m:t>*</m:t>
-        </m:r>
-        <m:r>
-          <w:rPr>
-            <w:rFonts w:ascii="Cambria Math" w:hAnsi="Cambria Math"/>
-          </w:rPr>
-          <m:t>f</m:t>
-        </m:r>
-        <m:r>
-          <w:rPr>
-            <w:rFonts w:ascii="Cambria Math" w:hAnsi="Cambria Math"/>
-          </w:rPr>
-          <m:t>(</m:t>
-        </m:r>
-        <m:r>
-          <w:rPr>
-            <w:rFonts w:ascii="Cambria Math" w:hAnsi="Cambria Math"/>
-          </w:rPr>
-          <m:t>n</m:t>
-        </m:r>
-        <m:r>
-          <w:rPr>
-            <w:rFonts w:ascii="Cambria Math" w:hAnsi="Cambria Math"/>
-          </w:rPr>
-          <m:t>)</m:t>
+          <m:t>)≤k*f(n)</m:t>
         </m:r>
       </m:oMath>
       <w:r>
@@ -1737,19 +1461,7 @@
           <w:rPr>
             <w:rFonts w:ascii="Cambria Math" w:hAnsi="Cambria Math"/>
           </w:rPr>
-          <m:t>≤</m:t>
-        </m:r>
-        <m:r>
-          <w:rPr>
-            <w:rFonts w:ascii="Cambria Math" w:hAnsi="Cambria Math"/>
-          </w:rPr>
-          <m:t>k</m:t>
-        </m:r>
-        <m:r>
-          <w:rPr>
-            <w:rFonts w:ascii="Cambria Math" w:hAnsi="Cambria Math"/>
-          </w:rPr>
-          <m:t>*</m:t>
+          <m:t>≤k*</m:t>
         </m:r>
         <m:sSup>
           <m:sSupPr>
@@ -1926,19 +1638,7 @@
           <w:rPr>
             <w:rFonts w:ascii="Cambria Math" w:hAnsi="Cambria Math"/>
           </w:rPr>
-          <m:t>≤</m:t>
-        </m:r>
-        <m:r>
-          <w:rPr>
-            <w:rFonts w:ascii="Cambria Math" w:hAnsi="Cambria Math"/>
-          </w:rPr>
-          <m:t>k</m:t>
-        </m:r>
-        <m:r>
-          <w:rPr>
-            <w:rFonts w:ascii="Cambria Math" w:hAnsi="Cambria Math"/>
-          </w:rPr>
-          <m:t>*</m:t>
+          <m:t>≤k*</m:t>
         </m:r>
         <m:sSup>
           <m:sSupPr>
@@ -2112,19 +1812,7 @@
           <w:rPr>
             <w:rFonts w:ascii="Cambria Math" w:hAnsi="Cambria Math"/>
           </w:rPr>
-          <m:t>≤</m:t>
-        </m:r>
-        <m:r>
-          <w:rPr>
-            <w:rFonts w:ascii="Cambria Math" w:hAnsi="Cambria Math"/>
-          </w:rPr>
-          <m:t>k</m:t>
-        </m:r>
-        <m:r>
-          <w:rPr>
-            <w:rFonts w:ascii="Cambria Math" w:hAnsi="Cambria Math"/>
-          </w:rPr>
-          <m:t>*</m:t>
+          <m:t>≤k*</m:t>
         </m:r>
         <m:sSup>
           <m:sSupPr>
@@ -2260,19 +1948,7 @@
           <w:rPr>
             <w:rFonts w:ascii="Cambria Math" w:hAnsi="Cambria Math"/>
           </w:rPr>
-          <m:t>≤</m:t>
-        </m:r>
-        <m:r>
-          <w:rPr>
-            <w:rFonts w:ascii="Cambria Math" w:hAnsi="Cambria Math"/>
-          </w:rPr>
-          <m:t>k</m:t>
-        </m:r>
-        <m:r>
-          <w:rPr>
-            <w:rFonts w:ascii="Cambria Math" w:hAnsi="Cambria Math"/>
-          </w:rPr>
-          <m:t>,</m:t>
+          <m:t>≤k,</m:t>
         </m:r>
       </m:oMath>
       <w:r>
@@ -2421,13 +2097,7 @@
           <w:rPr>
             <w:rFonts w:ascii="Cambria Math" w:hAnsi="Cambria Math"/>
           </w:rPr>
-          <m:t>k</m:t>
-        </m:r>
-        <m:r>
-          <w:rPr>
-            <w:rFonts w:ascii="Cambria Math" w:hAnsi="Cambria Math"/>
-          </w:rPr>
-          <m:t>≤1</m:t>
+          <m:t>k≤1</m:t>
         </m:r>
       </m:oMath>
       <w:r>
@@ -2485,13 +2155,7 @@
                   <w:rPr>
                     <w:rFonts w:ascii="Cambria Math" w:hAnsi="Cambria Math"/>
                   </w:rPr>
-                  <m:t>Θ</m:t>
-                </m:r>
-                <m:r>
-                  <w:rPr>
-                    <w:rFonts w:ascii="Cambria Math" w:hAnsi="Cambria Math"/>
-                  </w:rPr>
-                  <m:t>(</m:t>
+                  <m:t>Θ(</m:t>
                 </m:r>
                 <m:sSup>
                   <m:sSupPr>
@@ -2565,25 +2229,7 @@
           <w:rPr>
             <w:rFonts w:ascii="Cambria Math" w:hAnsi="Cambria Math"/>
           </w:rPr>
-          <m:t>a</m:t>
-        </m:r>
-        <m:r>
-          <w:rPr>
-            <w:rFonts w:ascii="Cambria Math" w:hAnsi="Cambria Math"/>
-          </w:rPr>
-          <m:t xml:space="preserve"> =10, </m:t>
-        </m:r>
-        <m:r>
-          <w:rPr>
-            <w:rFonts w:ascii="Cambria Math" w:hAnsi="Cambria Math"/>
-          </w:rPr>
-          <m:t>b</m:t>
-        </m:r>
-        <m:r>
-          <w:rPr>
-            <w:rFonts w:ascii="Cambria Math" w:hAnsi="Cambria Math"/>
-          </w:rPr>
-          <m:t>=2</m:t>
+          <m:t>a =10, b=2</m:t>
         </m:r>
       </m:oMath>
       <w:r>
@@ -2620,13 +2266,7 @@
           <w:rPr>
             <w:rFonts w:ascii="Cambria Math" w:hAnsi="Cambria Math"/>
           </w:rPr>
-          <m:t>a</m:t>
-        </m:r>
-        <m:r>
-          <w:rPr>
-            <w:rFonts w:ascii="Cambria Math" w:hAnsi="Cambria Math"/>
-          </w:rPr>
-          <m:t>=</m:t>
+          <m:t>a=</m:t>
         </m:r>
         <m:sSub>
           <m:sSubPr>
@@ -2670,25 +2310,7 @@
           <w:rPr>
             <w:rFonts w:ascii="Cambria Math" w:hAnsi="Cambria Math"/>
           </w:rPr>
-          <m:t>f</m:t>
-        </m:r>
-        <m:r>
-          <w:rPr>
-            <w:rFonts w:ascii="Cambria Math" w:hAnsi="Cambria Math"/>
-          </w:rPr>
-          <m:t>(</m:t>
-        </m:r>
-        <m:r>
-          <w:rPr>
-            <w:rFonts w:ascii="Cambria Math" w:hAnsi="Cambria Math"/>
-          </w:rPr>
-          <m:t>n</m:t>
-        </m:r>
-        <m:r>
-          <w:rPr>
-            <w:rFonts w:ascii="Cambria Math" w:hAnsi="Cambria Math"/>
-          </w:rPr>
-          <m:t xml:space="preserve">) = </m:t>
+          <m:t xml:space="preserve">f(n) = </m:t>
         </m:r>
         <m:sSup>
           <m:sSupPr>
@@ -2719,19 +2341,7 @@
           <w:rPr>
             <w:rFonts w:ascii="Cambria Math" w:hAnsi="Cambria Math"/>
           </w:rPr>
-          <m:t>=</m:t>
-        </m:r>
-        <m:r>
-          <w:rPr>
-            <w:rFonts w:ascii="Cambria Math" w:hAnsi="Cambria Math"/>
-          </w:rPr>
-          <m:t>Ω</m:t>
-        </m:r>
-        <m:r>
-          <w:rPr>
-            <w:rFonts w:ascii="Cambria Math" w:hAnsi="Cambria Math"/>
-          </w:rPr>
-          <m:t>(</m:t>
+          <m:t>=Ω(</m:t>
         </m:r>
         <m:sSup>
           <m:sSupPr>
@@ -2780,25 +2390,7 @@
               <w:rPr>
                 <w:rFonts w:ascii="Cambria Math" w:hAnsi="Cambria Math"/>
               </w:rPr>
-              <m:t>(</m:t>
-            </m:r>
-            <m:r>
-              <w:rPr>
-                <w:rFonts w:ascii="Cambria Math" w:hAnsi="Cambria Math"/>
-              </w:rPr>
-              <m:t>10</m:t>
-            </m:r>
-            <m:r>
-              <w:rPr>
-                <w:rFonts w:ascii="Cambria Math" w:hAnsi="Cambria Math"/>
-              </w:rPr>
-              <m:t>)</m:t>
-            </m:r>
-            <m:r>
-              <w:rPr>
-                <w:rFonts w:ascii="Cambria Math" w:hAnsi="Cambria Math"/>
-              </w:rPr>
-              <m:t>+ɛ</m:t>
+              <m:t>(10)+ɛ</m:t>
             </m:r>
           </m:sup>
         </m:sSup>
@@ -2891,13 +2483,7 @@
                     <w:rFonts w:ascii="Cambria Math" w:hAnsi="Cambria Math"/>
                   </w:rPr>
                   <w:lastRenderedPageBreak/>
-                  <m:t>Θ</m:t>
-                </m:r>
-                <m:r>
-                  <w:rPr>
-                    <w:rFonts w:ascii="Cambria Math" w:hAnsi="Cambria Math"/>
-                  </w:rPr>
-                  <m:t>(</m:t>
+                  <m:t>Θ(</m:t>
                 </m:r>
                 <m:sSup>
                   <m:sSupPr>
@@ -2969,13 +2555,7 @@
           <w:rPr>
             <w:rFonts w:ascii="Cambria Math" w:hAnsi="Cambria Math"/>
           </w:rPr>
-          <m:t>n</m:t>
-        </m:r>
-        <m:r>
-          <w:rPr>
-            <w:rFonts w:ascii="Cambria Math" w:hAnsi="Cambria Math"/>
-          </w:rPr>
-          <m:t>=</m:t>
+          <m:t>n=</m:t>
         </m:r>
         <m:sSup>
           <m:sSupPr>
@@ -3011,13 +2591,7 @@
           <w:rPr>
             <w:rFonts w:ascii="Cambria Math" w:hAnsi="Cambria Math"/>
           </w:rPr>
-          <m:t>T</m:t>
-        </m:r>
-        <m:r>
-          <w:rPr>
-            <w:rFonts w:ascii="Cambria Math" w:hAnsi="Cambria Math"/>
-          </w:rPr>
-          <m:t>(</m:t>
+          <m:t>T(</m:t>
         </m:r>
         <m:sSup>
           <m:sSupPr>
@@ -3048,19 +2622,7 @@
           <w:rPr>
             <w:rFonts w:ascii="Cambria Math" w:hAnsi="Cambria Math"/>
           </w:rPr>
-          <m:t>)=2</m:t>
-        </m:r>
-        <m:r>
-          <w:rPr>
-            <w:rFonts w:ascii="Cambria Math" w:hAnsi="Cambria Math"/>
-          </w:rPr>
-          <m:t>T</m:t>
-        </m:r>
-        <m:r>
-          <w:rPr>
-            <w:rFonts w:ascii="Cambria Math" w:hAnsi="Cambria Math"/>
-          </w:rPr>
-          <m:t>(</m:t>
+          <m:t>)=2T(</m:t>
         </m:r>
         <m:sSup>
           <m:sSupPr>
@@ -3083,13 +2645,7 @@
               <w:rPr>
                 <w:rFonts w:ascii="Cambria Math" w:hAnsi="Cambria Math"/>
               </w:rPr>
-              <m:t>m</m:t>
-            </m:r>
-            <m:r>
-              <w:rPr>
-                <w:rFonts w:ascii="Cambria Math" w:hAnsi="Cambria Math"/>
-              </w:rPr>
-              <m:t>/2</m:t>
+              <m:t>m/2</m:t>
             </m:r>
           </m:sup>
         </m:sSup>
@@ -3097,13 +2653,7 @@
           <w:rPr>
             <w:rFonts w:ascii="Cambria Math" w:hAnsi="Cambria Math"/>
           </w:rPr>
-          <m:t>)+</m:t>
-        </m:r>
-        <m:r>
-          <w:rPr>
-            <w:rFonts w:ascii="Cambria Math" w:hAnsi="Cambria Math"/>
-          </w:rPr>
-          <m:t>m</m:t>
+          <m:t>)+m</m:t>
         </m:r>
       </m:oMath>
       <w:r>
@@ -3126,37 +2676,7 @@
           <w:rPr>
             <w:rFonts w:ascii="Cambria Math" w:hAnsi="Cambria Math"/>
           </w:rPr>
-          <m:t>S</m:t>
-        </m:r>
-        <m:r>
-          <w:rPr>
-            <w:rFonts w:ascii="Cambria Math" w:hAnsi="Cambria Math"/>
-          </w:rPr>
-          <m:t>(</m:t>
-        </m:r>
-        <m:r>
-          <w:rPr>
-            <w:rFonts w:ascii="Cambria Math" w:hAnsi="Cambria Math"/>
-          </w:rPr>
-          <m:t>m</m:t>
-        </m:r>
-        <m:r>
-          <w:rPr>
-            <w:rFonts w:ascii="Cambria Math" w:hAnsi="Cambria Math"/>
-          </w:rPr>
-          <m:t xml:space="preserve">) = </m:t>
-        </m:r>
-        <m:r>
-          <w:rPr>
-            <w:rFonts w:ascii="Cambria Math" w:hAnsi="Cambria Math"/>
-          </w:rPr>
-          <m:t>T</m:t>
-        </m:r>
-        <m:r>
-          <w:rPr>
-            <w:rFonts w:ascii="Cambria Math" w:hAnsi="Cambria Math"/>
-          </w:rPr>
-          <m:t>(</m:t>
+          <m:t>S(m) = T(</m:t>
         </m:r>
         <m:sSup>
           <m:sSupPr>
@@ -3214,13 +2734,7 @@
             <w:rPr>
               <w:rFonts w:ascii="Cambria Math" w:hAnsi="Cambria Math"/>
             </w:rPr>
-            <m:t>T</m:t>
-          </m:r>
-          <m:r>
-            <w:rPr>
-              <w:rFonts w:ascii="Cambria Math" w:hAnsi="Cambria Math"/>
-            </w:rPr>
-            <m:t>(</m:t>
+            <m:t>T(</m:t>
           </m:r>
           <m:sSup>
             <m:sSupPr>
@@ -3251,19 +2765,7 @@
             <w:rPr>
               <w:rFonts w:ascii="Cambria Math" w:hAnsi="Cambria Math"/>
             </w:rPr>
-            <m:t>)=2</m:t>
-          </m:r>
-          <m:r>
-            <w:rPr>
-              <w:rFonts w:ascii="Cambria Math" w:hAnsi="Cambria Math"/>
-            </w:rPr>
-            <m:t>T</m:t>
-          </m:r>
-          <m:r>
-            <w:rPr>
-              <w:rFonts w:ascii="Cambria Math" w:hAnsi="Cambria Math"/>
-            </w:rPr>
-            <m:t>(</m:t>
+            <m:t>)=2T(</m:t>
           </m:r>
           <m:sSup>
             <m:sSupPr>
@@ -3286,13 +2788,7 @@
                 <w:rPr>
                   <w:rFonts w:ascii="Cambria Math" w:hAnsi="Cambria Math"/>
                 </w:rPr>
-                <m:t>m</m:t>
-              </m:r>
-              <m:r>
-                <w:rPr>
-                  <w:rFonts w:ascii="Cambria Math" w:hAnsi="Cambria Math"/>
-                </w:rPr>
-                <m:t>/2</m:t>
+                <m:t>m/2</m:t>
               </m:r>
             </m:sup>
           </m:sSup>
@@ -3300,73 +2796,7 @@
             <w:rPr>
               <w:rFonts w:ascii="Cambria Math" w:hAnsi="Cambria Math"/>
             </w:rPr>
-            <m:t>)+</m:t>
-          </m:r>
-          <m:r>
-            <w:rPr>
-              <w:rFonts w:ascii="Cambria Math" w:hAnsi="Cambria Math"/>
-            </w:rPr>
-            <m:t>m</m:t>
-          </m:r>
-          <m:r>
-            <w:rPr>
-              <w:rFonts w:ascii="Cambria Math" w:hAnsi="Cambria Math"/>
-            </w:rPr>
-            <m:t>=</m:t>
-          </m:r>
-          <m:r>
-            <w:rPr>
-              <w:rFonts w:ascii="Cambria Math" w:hAnsi="Cambria Math"/>
-            </w:rPr>
-            <m:t>S</m:t>
-          </m:r>
-          <m:r>
-            <w:rPr>
-              <w:rFonts w:ascii="Cambria Math" w:hAnsi="Cambria Math"/>
-            </w:rPr>
-            <m:t>(</m:t>
-          </m:r>
-          <m:r>
-            <w:rPr>
-              <w:rFonts w:ascii="Cambria Math" w:hAnsi="Cambria Math"/>
-            </w:rPr>
-            <m:t>m</m:t>
-          </m:r>
-          <m:r>
-            <w:rPr>
-              <w:rFonts w:ascii="Cambria Math" w:hAnsi="Cambria Math"/>
-            </w:rPr>
-            <m:t>)=2</m:t>
-          </m:r>
-          <m:r>
-            <w:rPr>
-              <w:rFonts w:ascii="Cambria Math" w:hAnsi="Cambria Math"/>
-            </w:rPr>
-            <m:t>S</m:t>
-          </m:r>
-          <m:r>
-            <w:rPr>
-              <w:rFonts w:ascii="Cambria Math" w:hAnsi="Cambria Math"/>
-            </w:rPr>
-            <m:t>(</m:t>
-          </m:r>
-          <m:r>
-            <w:rPr>
-              <w:rFonts w:ascii="Cambria Math" w:hAnsi="Cambria Math"/>
-            </w:rPr>
-            <m:t>m</m:t>
-          </m:r>
-          <m:r>
-            <w:rPr>
-              <w:rFonts w:ascii="Cambria Math" w:hAnsi="Cambria Math"/>
-            </w:rPr>
-            <m:t>/2)+</m:t>
-          </m:r>
-          <m:r>
-            <w:rPr>
-              <w:rFonts w:ascii="Cambria Math" w:hAnsi="Cambria Math"/>
-            </w:rPr>
-            <m:t>m</m:t>
+            <m:t>)+m=S(m)=2S(m/2)+m</m:t>
           </m:r>
         </m:oMath>
       </m:oMathPara>
@@ -3401,25 +2831,7 @@
           <w:rPr>
             <w:rFonts w:ascii="Cambria Math" w:hAnsi="Cambria Math"/>
           </w:rPr>
-          <m:t>a</m:t>
-        </m:r>
-        <m:r>
-          <w:rPr>
-            <w:rFonts w:ascii="Cambria Math" w:hAnsi="Cambria Math"/>
-          </w:rPr>
-          <m:t xml:space="preserve">=2, </m:t>
-        </m:r>
-        <m:r>
-          <w:rPr>
-            <w:rFonts w:ascii="Cambria Math" w:hAnsi="Cambria Math"/>
-          </w:rPr>
-          <m:t>b</m:t>
-        </m:r>
-        <m:r>
-          <w:rPr>
-            <w:rFonts w:ascii="Cambria Math" w:hAnsi="Cambria Math"/>
-          </w:rPr>
-          <m:t>=2</m:t>
+          <m:t>a=2, b=2</m:t>
         </m:r>
       </m:oMath>
       <w:r>
@@ -3456,13 +2868,7 @@
           <w:rPr>
             <w:rFonts w:ascii="Cambria Math" w:hAnsi="Cambria Math"/>
           </w:rPr>
-          <m:t>a</m:t>
-        </m:r>
-        <m:r>
-          <w:rPr>
-            <w:rFonts w:ascii="Cambria Math" w:hAnsi="Cambria Math"/>
-          </w:rPr>
-          <m:t xml:space="preserve"> =</m:t>
+          <m:t>a =</m:t>
         </m:r>
         <m:sSub>
           <m:sSubPr>
@@ -3511,31 +2917,7 @@
           <w:rPr>
             <w:rFonts w:ascii="Cambria Math" w:hAnsi="Cambria Math"/>
           </w:rPr>
-          <m:t>f</m:t>
-        </m:r>
-        <m:r>
-          <w:rPr>
-            <w:rFonts w:ascii="Cambria Math" w:hAnsi="Cambria Math"/>
-          </w:rPr>
-          <m:t>(</m:t>
-        </m:r>
-        <m:r>
-          <w:rPr>
-            <w:rFonts w:ascii="Cambria Math" w:hAnsi="Cambria Math"/>
-          </w:rPr>
-          <m:t>m</m:t>
-        </m:r>
-        <m:r>
-          <w:rPr>
-            <w:rFonts w:ascii="Cambria Math" w:hAnsi="Cambria Math"/>
-          </w:rPr>
-          <m:t>)=</m:t>
-        </m:r>
-        <m:r>
-          <w:rPr>
-            <w:rFonts w:ascii="Cambria Math" w:hAnsi="Cambria Math"/>
-          </w:rPr>
-          <m:t>m</m:t>
+          <m:t>f(m)=m</m:t>
         </m:r>
       </m:oMath>
       <w:r>
@@ -3570,19 +2952,7 @@
             <w:rPr>
               <w:rFonts w:ascii="Cambria Math" w:hAnsi="Cambria Math"/>
             </w:rPr>
-            <m:t>Θ</m:t>
-          </m:r>
-          <m:r>
-            <w:rPr>
-              <w:rFonts w:ascii="Cambria Math" w:hAnsi="Cambria Math"/>
-            </w:rPr>
-            <m:t>(</m:t>
-          </m:r>
-          <m:r>
-            <w:rPr>
-              <w:rFonts w:ascii="Cambria Math" w:hAnsi="Cambria Math"/>
-            </w:rPr>
-            <m:t>m*log(m))</m:t>
+            <m:t>Θ(m*log(m))</m:t>
           </m:r>
         </m:oMath>
       </m:oMathPara>
@@ -3702,15 +3072,7 @@
                     <w:sz w:val="22"/>
                     <w:szCs w:val="22"/>
                   </w:rPr>
-                  <m:t>Θ</m:t>
-                </m:r>
-                <m:r>
-                  <w:rPr>
-                    <w:rFonts w:ascii="Cambria Math" w:hAnsi="Cambria Math"/>
-                    <w:sz w:val="22"/>
-                    <w:szCs w:val="22"/>
-                  </w:rPr>
-                  <m:t>(</m:t>
+                  <m:t>Θ(</m:t>
                 </m:r>
                 <m:sSub>
                   <m:sSubPr>
@@ -3882,13 +3244,7 @@
           <w:rPr>
             <w:rFonts w:ascii="Cambria Math" w:hAnsi="Cambria Math"/>
           </w:rPr>
-          <m:t>a</m:t>
-        </m:r>
-        <m:r>
-          <w:rPr>
-            <w:rFonts w:ascii="Cambria Math" w:hAnsi="Cambria Math"/>
-          </w:rPr>
-          <m:t xml:space="preserve"> =1</m:t>
+          <m:t>a =1</m:t>
         </m:r>
       </m:oMath>
       <w:commentRangeEnd w:id="6"/>
@@ -3903,25 +3259,7 @@
           <w:rPr>
             <w:rFonts w:ascii="Cambria Math" w:hAnsi="Cambria Math"/>
           </w:rPr>
-          <m:t>f</m:t>
-        </m:r>
-        <m:r>
-          <w:rPr>
-            <w:rFonts w:ascii="Cambria Math" w:hAnsi="Cambria Math"/>
-          </w:rPr>
-          <m:t>(</m:t>
-        </m:r>
-        <m:r>
-          <w:rPr>
-            <w:rFonts w:ascii="Cambria Math" w:hAnsi="Cambria Math"/>
-          </w:rPr>
-          <m:t>n</m:t>
-        </m:r>
-        <m:r>
-          <w:rPr>
-            <w:rFonts w:ascii="Cambria Math" w:hAnsi="Cambria Math"/>
-          </w:rPr>
-          <m:t>)</m:t>
+          <m:t>f(n)</m:t>
         </m:r>
       </m:oMath>
       <w:r>
@@ -3979,25 +3317,7 @@
           <w:rPr>
             <w:rFonts w:ascii="Cambria Math" w:hAnsi="Cambria Math"/>
           </w:rPr>
-          <m:t>a</m:t>
-        </m:r>
-        <m:r>
-          <w:rPr>
-            <w:rFonts w:ascii="Cambria Math" w:hAnsi="Cambria Math"/>
-          </w:rPr>
-          <m:t xml:space="preserve"> =2, </m:t>
-        </m:r>
-        <m:r>
-          <w:rPr>
-            <w:rFonts w:ascii="Cambria Math" w:hAnsi="Cambria Math"/>
-          </w:rPr>
-          <m:t>b</m:t>
-        </m:r>
-        <m:r>
-          <w:rPr>
-            <w:rFonts w:ascii="Cambria Math" w:hAnsi="Cambria Math"/>
-          </w:rPr>
-          <m:t>=4</m:t>
+          <m:t>a =2, b=4</m:t>
         </m:r>
       </m:oMath>
       <w:r>
@@ -4034,13 +3354,7 @@
           <w:rPr>
             <w:rFonts w:ascii="Cambria Math" w:hAnsi="Cambria Math"/>
           </w:rPr>
-          <m:t>a</m:t>
-        </m:r>
-        <m:r>
-          <w:rPr>
-            <w:rFonts w:ascii="Cambria Math" w:hAnsi="Cambria Math"/>
-          </w:rPr>
-          <m:t>=</m:t>
+          <m:t>a=</m:t>
         </m:r>
         <m:sSub>
           <m:sSubPr>
@@ -4072,13 +3386,7 @@
           <w:rPr>
             <w:rFonts w:ascii="Cambria Math" w:hAnsi="Cambria Math"/>
           </w:rPr>
-          <m:t>2</m:t>
-        </m:r>
-        <m:r>
-          <w:rPr>
-            <w:rFonts w:ascii="Cambria Math" w:hAnsi="Cambria Math"/>
-          </w:rPr>
-          <m:t>=0.5</m:t>
+          <m:t>2=0.5</m:t>
         </m:r>
       </m:oMath>
       <w:r>
@@ -4089,25 +3397,7 @@
           <w:rPr>
             <w:rFonts w:ascii="Cambria Math" w:hAnsi="Cambria Math"/>
           </w:rPr>
-          <m:t>f</m:t>
-        </m:r>
-        <m:r>
-          <w:rPr>
-            <w:rFonts w:ascii="Cambria Math" w:hAnsi="Cambria Math"/>
-          </w:rPr>
-          <m:t>(</m:t>
-        </m:r>
-        <m:r>
-          <w:rPr>
-            <w:rFonts w:ascii="Cambria Math" w:hAnsi="Cambria Math"/>
-          </w:rPr>
-          <m:t>n</m:t>
-        </m:r>
-        <m:r>
-          <w:rPr>
-            <w:rFonts w:ascii="Cambria Math" w:hAnsi="Cambria Math"/>
-          </w:rPr>
-          <m:t>)=</m:t>
+          <m:t>f(n)=</m:t>
         </m:r>
         <m:sSup>
           <m:sSupPr>
@@ -4143,13 +3433,7 @@
           <w:rPr>
             <w:rFonts w:ascii="Cambria Math" w:hAnsi="Cambria Math"/>
           </w:rPr>
-          <m:t>Ω</m:t>
-        </m:r>
-        <m:r>
-          <w:rPr>
-            <w:rFonts w:ascii="Cambria Math" w:hAnsi="Cambria Math"/>
-          </w:rPr>
-          <m:t>(</m:t>
+          <m:t>Ω(</m:t>
         </m:r>
         <m:sSup>
           <m:sSupPr>
@@ -4259,25 +3543,7 @@
           <w:rPr>
             <w:rFonts w:ascii="Cambria Math" w:hAnsi="Cambria Math"/>
           </w:rPr>
-          <m:t>a</m:t>
-        </m:r>
-        <m:r>
-          <w:rPr>
-            <w:rFonts w:ascii="Cambria Math" w:hAnsi="Cambria Math"/>
-          </w:rPr>
-          <m:t>*</m:t>
-        </m:r>
-        <m:r>
-          <w:rPr>
-            <w:rFonts w:ascii="Cambria Math" w:hAnsi="Cambria Math"/>
-          </w:rPr>
-          <m:t>f</m:t>
-        </m:r>
-        <m:r>
-          <w:rPr>
-            <w:rFonts w:ascii="Cambria Math" w:hAnsi="Cambria Math"/>
-          </w:rPr>
-          <m:t>(</m:t>
+          <m:t>a*f(</m:t>
         </m:r>
         <m:f>
           <m:fPr>
@@ -4308,43 +3574,7 @@
           <w:rPr>
             <w:rFonts w:ascii="Cambria Math" w:hAnsi="Cambria Math"/>
           </w:rPr>
-          <m:t>)≤</m:t>
-        </m:r>
-        <m:r>
-          <w:rPr>
-            <w:rFonts w:ascii="Cambria Math" w:hAnsi="Cambria Math"/>
-          </w:rPr>
-          <m:t>k</m:t>
-        </m:r>
-        <m:r>
-          <w:rPr>
-            <w:rFonts w:ascii="Cambria Math" w:hAnsi="Cambria Math"/>
-          </w:rPr>
-          <m:t>*</m:t>
-        </m:r>
-        <m:r>
-          <w:rPr>
-            <w:rFonts w:ascii="Cambria Math" w:hAnsi="Cambria Math"/>
-          </w:rPr>
-          <m:t>f</m:t>
-        </m:r>
-        <m:r>
-          <w:rPr>
-            <w:rFonts w:ascii="Cambria Math" w:hAnsi="Cambria Math"/>
-          </w:rPr>
-          <m:t>(</m:t>
-        </m:r>
-        <m:r>
-          <w:rPr>
-            <w:rFonts w:ascii="Cambria Math" w:hAnsi="Cambria Math"/>
-          </w:rPr>
-          <m:t>n</m:t>
-        </m:r>
-        <m:r>
-          <w:rPr>
-            <w:rFonts w:ascii="Cambria Math" w:hAnsi="Cambria Math"/>
-          </w:rPr>
-          <m:t>)</m:t>
+          <m:t>)≤k*f(n)</m:t>
         </m:r>
       </m:oMath>
       <w:r>
@@ -4363,19 +3593,7 @@
           <w:rPr>
             <w:rFonts w:ascii="Cambria Math" w:hAnsi="Cambria Math"/>
           </w:rPr>
-          <m:t>2*</m:t>
-        </m:r>
-        <m:r>
-          <w:rPr>
-            <w:rFonts w:ascii="Cambria Math" w:hAnsi="Cambria Math"/>
-          </w:rPr>
-          <m:t>f</m:t>
-        </m:r>
-        <m:r>
-          <w:rPr>
-            <w:rFonts w:ascii="Cambria Math" w:hAnsi="Cambria Math"/>
-          </w:rPr>
-          <m:t>(</m:t>
+          <m:t>2*f(</m:t>
         </m:r>
         <m:f>
           <m:fPr>
@@ -4406,43 +3624,7 @@
           <w:rPr>
             <w:rFonts w:ascii="Cambria Math" w:hAnsi="Cambria Math"/>
           </w:rPr>
-          <m:t>)≤</m:t>
-        </m:r>
-        <m:r>
-          <w:rPr>
-            <w:rFonts w:ascii="Cambria Math" w:hAnsi="Cambria Math"/>
-          </w:rPr>
-          <m:t>k</m:t>
-        </m:r>
-        <m:r>
-          <w:rPr>
-            <w:rFonts w:ascii="Cambria Math" w:hAnsi="Cambria Math"/>
-          </w:rPr>
-          <m:t>*</m:t>
-        </m:r>
-        <m:r>
-          <w:rPr>
-            <w:rFonts w:ascii="Cambria Math" w:hAnsi="Cambria Math"/>
-          </w:rPr>
-          <m:t>f</m:t>
-        </m:r>
-        <m:r>
-          <w:rPr>
-            <w:rFonts w:ascii="Cambria Math" w:hAnsi="Cambria Math"/>
-          </w:rPr>
-          <m:t>(</m:t>
-        </m:r>
-        <m:r>
-          <w:rPr>
-            <w:rFonts w:ascii="Cambria Math" w:hAnsi="Cambria Math"/>
-          </w:rPr>
-          <m:t>n</m:t>
-        </m:r>
-        <m:r>
-          <w:rPr>
-            <w:rFonts w:ascii="Cambria Math" w:hAnsi="Cambria Math"/>
-          </w:rPr>
-          <m:t>)</m:t>
+          <m:t>)≤k*f(n)</m:t>
         </m:r>
       </m:oMath>
       <w:r>
@@ -4523,19 +3705,7 @@
           <w:rPr>
             <w:rFonts w:ascii="Cambria Math" w:hAnsi="Cambria Math"/>
           </w:rPr>
-          <m:t>≤</m:t>
-        </m:r>
-        <m:r>
-          <w:rPr>
-            <w:rFonts w:ascii="Cambria Math" w:hAnsi="Cambria Math"/>
-          </w:rPr>
-          <m:t>k</m:t>
-        </m:r>
-        <m:r>
-          <w:rPr>
-            <w:rFonts w:ascii="Cambria Math" w:hAnsi="Cambria Math"/>
-          </w:rPr>
-          <m:t>*</m:t>
+          <m:t>≤k*</m:t>
         </m:r>
         <m:sSup>
           <m:sSupPr>
@@ -4649,19 +3819,7 @@
             <w:rPr>
               <w:rFonts w:ascii="Cambria Math" w:hAnsi="Cambria Math"/>
             </w:rPr>
-            <m:t>≤</m:t>
-          </m:r>
-          <m:r>
-            <w:rPr>
-              <w:rFonts w:ascii="Cambria Math" w:hAnsi="Cambria Math"/>
-            </w:rPr>
-            <m:t>k</m:t>
-          </m:r>
-          <m:r>
-            <w:rPr>
-              <w:rFonts w:ascii="Cambria Math" w:hAnsi="Cambria Math"/>
-            </w:rPr>
-            <m:t>*</m:t>
+            <m:t>≤k*</m:t>
           </m:r>
           <m:sSup>
             <m:sSupPr>
@@ -4749,13 +3907,7 @@
           <w:rPr>
             <w:rFonts w:ascii="Cambria Math" w:hAnsi="Cambria Math"/>
           </w:rPr>
-          <m:t>≤</m:t>
-        </m:r>
-        <m:r>
-          <w:rPr>
-            <w:rFonts w:ascii="Cambria Math" w:hAnsi="Cambria Math"/>
-          </w:rPr>
-          <m:t>k</m:t>
+          <m:t>≤k</m:t>
         </m:r>
       </m:oMath>
       <w:r>
@@ -4775,13 +3927,7 @@
           <w:rPr>
             <w:rFonts w:ascii="Cambria Math" w:hAnsi="Cambria Math"/>
           </w:rPr>
-          <m:t>k</m:t>
-        </m:r>
-        <m:r>
-          <w:rPr>
-            <w:rFonts w:ascii="Cambria Math" w:hAnsi="Cambria Math"/>
-          </w:rPr>
-          <m:t>≤1</m:t>
+          <m:t>k≤1</m:t>
         </m:r>
       </m:oMath>
       <w:r>
@@ -4857,19 +4003,7 @@
                       <w:rPr>
                         <w:rFonts w:ascii="Cambria Math" w:hAnsi="Cambria Math"/>
                       </w:rPr>
-                      <m:t>Θ</m:t>
-                    </m:r>
-                    <m:r>
-                      <w:rPr>
-                        <w:rFonts w:ascii="Cambria Math" w:hAnsi="Cambria Math"/>
-                      </w:rPr>
-                      <m:t>(</m:t>
-                    </m:r>
-                    <m:r>
-                      <w:rPr>
-                        <w:rFonts w:ascii="Cambria Math" w:hAnsi="Cambria Math"/>
-                      </w:rPr>
-                      <m:t>n</m:t>
+                      <m:t>Θ(n</m:t>
                     </m:r>
                   </m:e>
                   <m:sup>
@@ -4947,25 +4081,7 @@
           <w:rPr>
             <w:rFonts w:ascii="Cambria Math" w:hAnsi="Cambria Math"/>
           </w:rPr>
-          <m:t>a</m:t>
-        </m:r>
-        <m:r>
-          <w:rPr>
-            <w:rFonts w:ascii="Cambria Math" w:hAnsi="Cambria Math"/>
-          </w:rPr>
-          <m:t xml:space="preserve"> =16, </m:t>
-        </m:r>
-        <m:r>
-          <w:rPr>
-            <w:rFonts w:ascii="Cambria Math" w:hAnsi="Cambria Math"/>
-          </w:rPr>
-          <m:t>b</m:t>
-        </m:r>
-        <m:r>
-          <w:rPr>
-            <w:rFonts w:ascii="Cambria Math" w:hAnsi="Cambria Math"/>
-          </w:rPr>
-          <m:t>=4</m:t>
+          <m:t>a =16, b=4</m:t>
         </m:r>
       </m:oMath>
       <w:r>
@@ -5002,13 +4118,7 @@
           <w:rPr>
             <w:rFonts w:ascii="Cambria Math" w:hAnsi="Cambria Math"/>
           </w:rPr>
-          <m:t>a</m:t>
-        </m:r>
-        <m:r>
-          <w:rPr>
-            <w:rFonts w:ascii="Cambria Math" w:hAnsi="Cambria Math"/>
-          </w:rPr>
-          <m:t>=</m:t>
+          <m:t>a=</m:t>
         </m:r>
         <m:sSub>
           <m:sSubPr>
@@ -5040,13 +4150,7 @@
           <w:rPr>
             <w:rFonts w:ascii="Cambria Math" w:hAnsi="Cambria Math"/>
           </w:rPr>
-          <m:t>16</m:t>
-        </m:r>
-        <m:r>
-          <w:rPr>
-            <w:rFonts w:ascii="Cambria Math" w:hAnsi="Cambria Math"/>
-          </w:rPr>
-          <m:t>=2</m:t>
+          <m:t>16=2</m:t>
         </m:r>
       </m:oMath>
       <w:r>
@@ -5057,49 +4161,7 @@
           <w:rPr>
             <w:rFonts w:ascii="Cambria Math" w:hAnsi="Cambria Math"/>
           </w:rPr>
-          <m:t>f</m:t>
-        </m:r>
-        <m:r>
-          <w:rPr>
-            <w:rFonts w:ascii="Cambria Math" w:hAnsi="Cambria Math"/>
-          </w:rPr>
-          <m:t>(</m:t>
-        </m:r>
-        <m:r>
-          <w:rPr>
-            <w:rFonts w:ascii="Cambria Math" w:hAnsi="Cambria Math"/>
-          </w:rPr>
-          <m:t>n</m:t>
-        </m:r>
-        <m:r>
-          <w:rPr>
-            <w:rFonts w:ascii="Cambria Math" w:hAnsi="Cambria Math"/>
-          </w:rPr>
-          <m:t>)=</m:t>
-        </m:r>
-        <m:r>
-          <w:rPr>
-            <w:rFonts w:ascii="Cambria Math" w:hAnsi="Cambria Math"/>
-          </w:rPr>
-          <m:t>n</m:t>
-        </m:r>
-        <m:r>
-          <w:rPr>
-            <w:rFonts w:ascii="Cambria Math" w:hAnsi="Cambria Math"/>
-          </w:rPr>
-          <m:t>!=</m:t>
-        </m:r>
-        <m:r>
-          <w:rPr>
-            <w:rFonts w:ascii="Cambria Math" w:hAnsi="Cambria Math"/>
-          </w:rPr>
-          <m:t>Ω</m:t>
-        </m:r>
-        <m:r>
-          <w:rPr>
-            <w:rFonts w:ascii="Cambria Math" w:hAnsi="Cambria Math"/>
-          </w:rPr>
-          <m:t>(</m:t>
+          <m:t>f(n)=n!=Ω(</m:t>
         </m:r>
         <m:sSup>
           <m:sSupPr>
@@ -5134,10 +4196,7 @@
         </m:r>
       </m:oMath>
       <w:r>
-        <w:t>for</w:t>
-      </w:r>
-      <w:r>
-        <w:t xml:space="preserve"> any </w:t>
+        <w:t xml:space="preserve">for any </w:t>
       </w:r>
       <m:oMath>
         <m:r>
@@ -5182,25 +4241,7 @@
           <w:rPr>
             <w:rFonts w:ascii="Cambria Math" w:hAnsi="Cambria Math"/>
           </w:rPr>
-          <m:t>a</m:t>
-        </m:r>
-        <m:r>
-          <w:rPr>
-            <w:rFonts w:ascii="Cambria Math" w:hAnsi="Cambria Math"/>
-          </w:rPr>
-          <m:t>*</m:t>
-        </m:r>
-        <m:r>
-          <w:rPr>
-            <w:rFonts w:ascii="Cambria Math" w:hAnsi="Cambria Math"/>
-          </w:rPr>
-          <m:t>f</m:t>
-        </m:r>
-        <m:r>
-          <w:rPr>
-            <w:rFonts w:ascii="Cambria Math" w:hAnsi="Cambria Math"/>
-          </w:rPr>
-          <m:t>(</m:t>
+          <m:t>a*f(</m:t>
         </m:r>
         <m:f>
           <m:fPr>
@@ -5231,43 +4272,7 @@
           <w:rPr>
             <w:rFonts w:ascii="Cambria Math" w:hAnsi="Cambria Math"/>
           </w:rPr>
-          <m:t>)≤</m:t>
-        </m:r>
-        <m:r>
-          <w:rPr>
-            <w:rFonts w:ascii="Cambria Math" w:hAnsi="Cambria Math"/>
-          </w:rPr>
-          <m:t>k</m:t>
-        </m:r>
-        <m:r>
-          <w:rPr>
-            <w:rFonts w:ascii="Cambria Math" w:hAnsi="Cambria Math"/>
-          </w:rPr>
-          <m:t>*</m:t>
-        </m:r>
-        <m:r>
-          <w:rPr>
-            <w:rFonts w:ascii="Cambria Math" w:hAnsi="Cambria Math"/>
-          </w:rPr>
-          <m:t>f</m:t>
-        </m:r>
-        <m:r>
-          <w:rPr>
-            <w:rFonts w:ascii="Cambria Math" w:hAnsi="Cambria Math"/>
-          </w:rPr>
-          <m:t>(</m:t>
-        </m:r>
-        <m:r>
-          <w:rPr>
-            <w:rFonts w:ascii="Cambria Math" w:hAnsi="Cambria Math"/>
-          </w:rPr>
-          <m:t>n</m:t>
-        </m:r>
-        <m:r>
-          <w:rPr>
-            <w:rFonts w:ascii="Cambria Math" w:hAnsi="Cambria Math"/>
-          </w:rPr>
-          <m:t>)</m:t>
+          <m:t>)≤k*f(n)</m:t>
         </m:r>
       </m:oMath>
       <w:r>
@@ -5286,19 +4291,7 @@
           <w:rPr>
             <w:rFonts w:ascii="Cambria Math" w:hAnsi="Cambria Math"/>
           </w:rPr>
-          <m:t>16*</m:t>
-        </m:r>
-        <m:r>
-          <w:rPr>
-            <w:rFonts w:ascii="Cambria Math" w:hAnsi="Cambria Math"/>
-          </w:rPr>
-          <m:t>f</m:t>
-        </m:r>
-        <m:r>
-          <w:rPr>
-            <w:rFonts w:ascii="Cambria Math" w:hAnsi="Cambria Math"/>
-          </w:rPr>
-          <m:t>(</m:t>
+          <m:t>16*f(</m:t>
         </m:r>
         <m:f>
           <m:fPr>
@@ -5329,43 +4322,7 @@
           <w:rPr>
             <w:rFonts w:ascii="Cambria Math" w:hAnsi="Cambria Math"/>
           </w:rPr>
-          <m:t>)≤</m:t>
-        </m:r>
-        <m:r>
-          <w:rPr>
-            <w:rFonts w:ascii="Cambria Math" w:hAnsi="Cambria Math"/>
-          </w:rPr>
-          <m:t>k</m:t>
-        </m:r>
-        <m:r>
-          <w:rPr>
-            <w:rFonts w:ascii="Cambria Math" w:hAnsi="Cambria Math"/>
-          </w:rPr>
-          <m:t>*</m:t>
-        </m:r>
-        <m:r>
-          <w:rPr>
-            <w:rFonts w:ascii="Cambria Math" w:hAnsi="Cambria Math"/>
-          </w:rPr>
-          <m:t>f</m:t>
-        </m:r>
-        <m:r>
-          <w:rPr>
-            <w:rFonts w:ascii="Cambria Math" w:hAnsi="Cambria Math"/>
-          </w:rPr>
-          <m:t>(</m:t>
-        </m:r>
-        <m:r>
-          <w:rPr>
-            <w:rFonts w:ascii="Cambria Math" w:hAnsi="Cambria Math"/>
-          </w:rPr>
-          <m:t>n</m:t>
-        </m:r>
-        <m:r>
-          <w:rPr>
-            <w:rFonts w:ascii="Cambria Math" w:hAnsi="Cambria Math"/>
-          </w:rPr>
-          <m:t>)</m:t>
+          <m:t>)≤k*f(n)</m:t>
         </m:r>
       </m:oMath>
       <w:r>
@@ -5415,31 +4372,7 @@
           <w:rPr>
             <w:rFonts w:ascii="Cambria Math" w:hAnsi="Cambria Math"/>
           </w:rPr>
-          <m:t>)!≤</m:t>
-        </m:r>
-        <m:r>
-          <w:rPr>
-            <w:rFonts w:ascii="Cambria Math" w:hAnsi="Cambria Math"/>
-          </w:rPr>
-          <m:t>k</m:t>
-        </m:r>
-        <m:r>
-          <w:rPr>
-            <w:rFonts w:ascii="Cambria Math" w:hAnsi="Cambria Math"/>
-          </w:rPr>
-          <m:t>*</m:t>
-        </m:r>
-        <m:r>
-          <w:rPr>
-            <w:rFonts w:ascii="Cambria Math" w:hAnsi="Cambria Math"/>
-          </w:rPr>
-          <m:t>n</m:t>
-        </m:r>
-        <m:r>
-          <w:rPr>
-            <w:rFonts w:ascii="Cambria Math" w:hAnsi="Cambria Math"/>
-          </w:rPr>
-          <m:t>!</m:t>
+          <m:t>)!≤k*n!</m:t>
         </m:r>
       </m:oMath>
       <w:r>
@@ -5551,37 +4484,7 @@
           <w:rPr>
             <w:rFonts w:ascii="Cambria Math" w:hAnsi="Cambria Math"/>
           </w:rPr>
-          <m:t>-</m:t>
-        </m:r>
-        <m:r>
-          <w:rPr>
-            <w:rFonts w:ascii="Cambria Math" w:hAnsi="Cambria Math"/>
-          </w:rPr>
-          <m:t>2)*...≤</m:t>
-        </m:r>
-        <m:r>
-          <w:rPr>
-            <w:rFonts w:ascii="Cambria Math" w:hAnsi="Cambria Math"/>
-          </w:rPr>
-          <m:t>k</m:t>
-        </m:r>
-        <m:r>
-          <w:rPr>
-            <w:rFonts w:ascii="Cambria Math" w:hAnsi="Cambria Math"/>
-          </w:rPr>
-          <m:t>*</m:t>
-        </m:r>
-        <m:r>
-          <w:rPr>
-            <w:rFonts w:ascii="Cambria Math" w:hAnsi="Cambria Math"/>
-          </w:rPr>
-          <m:t>n</m:t>
-        </m:r>
-        <m:r>
-          <w:rPr>
-            <w:rFonts w:ascii="Cambria Math" w:hAnsi="Cambria Math"/>
-          </w:rPr>
-          <m:t>!</m:t>
+          <m:t>-2)*...≤k*n!</m:t>
         </m:r>
       </m:oMath>
       <w:r>
@@ -5646,13 +4549,7 @@
               <w:rPr>
                 <w:rFonts w:ascii="Cambria Math" w:hAnsi="Cambria Math"/>
               </w:rPr>
-              <m:t>n</m:t>
-            </m:r>
-            <m:r>
-              <w:rPr>
-                <w:rFonts w:ascii="Cambria Math" w:hAnsi="Cambria Math"/>
-              </w:rPr>
-              <m:t>-4</m:t>
+              <m:t>n-4</m:t>
             </m:r>
           </m:num>
           <m:den>
@@ -5683,13 +4580,7 @@
               <w:rPr>
                 <w:rFonts w:ascii="Cambria Math" w:hAnsi="Cambria Math"/>
               </w:rPr>
-              <m:t>n</m:t>
-            </m:r>
-            <m:r>
-              <w:rPr>
-                <w:rFonts w:ascii="Cambria Math" w:hAnsi="Cambria Math"/>
-              </w:rPr>
-              <m:t>-8</m:t>
+              <m:t>n-8</m:t>
             </m:r>
           </m:num>
           <m:den>
@@ -5705,31 +4596,7 @@
           <w:rPr>
             <w:rFonts w:ascii="Cambria Math" w:hAnsi="Cambria Math"/>
           </w:rPr>
-          <m:t>)*...≤</m:t>
-        </m:r>
-        <m:r>
-          <w:rPr>
-            <w:rFonts w:ascii="Cambria Math" w:hAnsi="Cambria Math"/>
-          </w:rPr>
-          <m:t>k</m:t>
-        </m:r>
-        <m:r>
-          <w:rPr>
-            <w:rFonts w:ascii="Cambria Math" w:hAnsi="Cambria Math"/>
-          </w:rPr>
-          <m:t>*</m:t>
-        </m:r>
-        <m:r>
-          <w:rPr>
-            <w:rFonts w:ascii="Cambria Math" w:hAnsi="Cambria Math"/>
-          </w:rPr>
-          <m:t>n</m:t>
-        </m:r>
-        <m:r>
-          <w:rPr>
-            <w:rFonts w:ascii="Cambria Math" w:hAnsi="Cambria Math"/>
-          </w:rPr>
-          <m:t>!</m:t>
+          <m:t>)*...≤k*n!</m:t>
         </m:r>
       </m:oMath>
       <w:r>
@@ -5763,49 +4630,7 @@
               <w:rPr>
                 <w:rFonts w:ascii="Cambria Math" w:hAnsi="Cambria Math"/>
               </w:rPr>
-              <m:t>n</m:t>
-            </m:r>
-            <m:r>
-              <w:rPr>
-                <w:rFonts w:ascii="Cambria Math" w:hAnsi="Cambria Math"/>
-              </w:rPr>
-              <m:t>*</m:t>
-            </m:r>
-            <m:r>
-              <w:rPr>
-                <w:rFonts w:ascii="Cambria Math" w:hAnsi="Cambria Math"/>
-              </w:rPr>
-              <m:t>(</m:t>
-            </m:r>
-            <m:r>
-              <w:rPr>
-                <w:rFonts w:ascii="Cambria Math" w:hAnsi="Cambria Math"/>
-              </w:rPr>
-              <m:t>n</m:t>
-            </m:r>
-            <m:r>
-              <w:rPr>
-                <w:rFonts w:ascii="Cambria Math" w:hAnsi="Cambria Math"/>
-              </w:rPr>
-              <m:t>-</m:t>
-            </m:r>
-            <m:r>
-              <w:rPr>
-                <w:rFonts w:ascii="Cambria Math" w:hAnsi="Cambria Math"/>
-              </w:rPr>
-              <m:t>4)*(</m:t>
-            </m:r>
-            <m:r>
-              <w:rPr>
-                <w:rFonts w:ascii="Cambria Math" w:hAnsi="Cambria Math"/>
-              </w:rPr>
-              <m:t>n</m:t>
-            </m:r>
-            <m:r>
-              <w:rPr>
-                <w:rFonts w:ascii="Cambria Math" w:hAnsi="Cambria Math"/>
-              </w:rPr>
-              <m:t>-8)*...</m:t>
+              <m:t>n*(n-4)*(n-8)*...</m:t>
             </m:r>
           </m:num>
           <m:den>
@@ -5859,31 +4684,7 @@
           <w:rPr>
             <w:rFonts w:ascii="Cambria Math" w:hAnsi="Cambria Math"/>
           </w:rPr>
-          <m:t>≤</m:t>
-        </m:r>
-        <m:r>
-          <w:rPr>
-            <w:rFonts w:ascii="Cambria Math" w:hAnsi="Cambria Math"/>
-          </w:rPr>
-          <m:t>k</m:t>
-        </m:r>
-        <m:r>
-          <w:rPr>
-            <w:rFonts w:ascii="Cambria Math" w:hAnsi="Cambria Math"/>
-          </w:rPr>
-          <m:t>*</m:t>
-        </m:r>
-        <m:r>
-          <w:rPr>
-            <w:rFonts w:ascii="Cambria Math" w:hAnsi="Cambria Math"/>
-          </w:rPr>
-          <m:t>n</m:t>
-        </m:r>
-        <m:r>
-          <w:rPr>
-            <w:rFonts w:ascii="Cambria Math" w:hAnsi="Cambria Math"/>
-          </w:rPr>
-          <m:t>!</m:t>
+          <m:t>≤k*n!</m:t>
         </m:r>
       </m:oMath>
       <w:r>
@@ -5911,49 +4712,7 @@
               <w:rPr>
                 <w:rFonts w:ascii="Cambria Math" w:hAnsi="Cambria Math"/>
               </w:rPr>
-              <m:t>n</m:t>
-            </m:r>
-            <m:r>
-              <w:rPr>
-                <w:rFonts w:ascii="Cambria Math" w:hAnsi="Cambria Math"/>
-              </w:rPr>
-              <m:t>*</m:t>
-            </m:r>
-            <m:r>
-              <w:rPr>
-                <w:rFonts w:ascii="Cambria Math" w:hAnsi="Cambria Math"/>
-              </w:rPr>
-              <m:t>(</m:t>
-            </m:r>
-            <m:r>
-              <w:rPr>
-                <w:rFonts w:ascii="Cambria Math" w:hAnsi="Cambria Math"/>
-              </w:rPr>
-              <m:t>n</m:t>
-            </m:r>
-            <m:r>
-              <w:rPr>
-                <w:rFonts w:ascii="Cambria Math" w:hAnsi="Cambria Math"/>
-              </w:rPr>
-              <m:t>-</m:t>
-            </m:r>
-            <m:r>
-              <w:rPr>
-                <w:rFonts w:ascii="Cambria Math" w:hAnsi="Cambria Math"/>
-              </w:rPr>
-              <m:t>4)*(</m:t>
-            </m:r>
-            <m:r>
-              <w:rPr>
-                <w:rFonts w:ascii="Cambria Math" w:hAnsi="Cambria Math"/>
-              </w:rPr>
-              <m:t>n</m:t>
-            </m:r>
-            <m:r>
-              <w:rPr>
-                <w:rFonts w:ascii="Cambria Math" w:hAnsi="Cambria Math"/>
-              </w:rPr>
-              <m:t>-8)*...</m:t>
+              <m:t>n*(n-4)*(n-8)*...</m:t>
             </m:r>
           </m:num>
           <m:den>
@@ -6013,19 +4772,7 @@
           <w:rPr>
             <w:rFonts w:ascii="Cambria Math" w:hAnsi="Cambria Math"/>
           </w:rPr>
-          <m:t>=</m:t>
-        </m:r>
-        <m:r>
-          <w:rPr>
-            <w:rFonts w:ascii="Cambria Math" w:hAnsi="Cambria Math"/>
-          </w:rPr>
-          <m:t>O</m:t>
-        </m:r>
-        <m:r>
-          <w:rPr>
-            <w:rFonts w:ascii="Cambria Math" w:hAnsi="Cambria Math"/>
-          </w:rPr>
-          <m:t>(</m:t>
+          <m:t>=O(</m:t>
         </m:r>
         <m:f>
           <m:fPr>
@@ -6100,43 +4847,7 @@
           <w:rPr>
             <w:rFonts w:ascii="Cambria Math" w:hAnsi="Cambria Math"/>
           </w:rPr>
-          <m:t>*</m:t>
-        </m:r>
-        <m:r>
-          <w:rPr>
-            <w:rFonts w:ascii="Cambria Math" w:hAnsi="Cambria Math"/>
-          </w:rPr>
-          <m:t>n</m:t>
-        </m:r>
-        <m:r>
-          <w:rPr>
-            <w:rFonts w:ascii="Cambria Math" w:hAnsi="Cambria Math"/>
-          </w:rPr>
-          <m:t>!)≤</m:t>
-        </m:r>
-        <m:r>
-          <w:rPr>
-            <w:rFonts w:ascii="Cambria Math" w:hAnsi="Cambria Math"/>
-          </w:rPr>
-          <m:t>k</m:t>
-        </m:r>
-        <m:r>
-          <w:rPr>
-            <w:rFonts w:ascii="Cambria Math" w:hAnsi="Cambria Math"/>
-          </w:rPr>
-          <m:t>*</m:t>
-        </m:r>
-        <m:r>
-          <w:rPr>
-            <w:rFonts w:ascii="Cambria Math" w:hAnsi="Cambria Math"/>
-          </w:rPr>
-          <m:t>n</m:t>
-        </m:r>
-        <m:r>
-          <w:rPr>
-            <w:rFonts w:ascii="Cambria Math" w:hAnsi="Cambria Math"/>
-          </w:rPr>
-          <m:t>!</m:t>
+          <m:t>*n!)≤k*n!</m:t>
         </m:r>
       </m:oMath>
       <w:r>
@@ -6219,25 +4930,7 @@
           <w:rPr>
             <w:rFonts w:ascii="Cambria Math" w:hAnsi="Cambria Math"/>
           </w:rPr>
-          <m:t>*</m:t>
-        </m:r>
-        <m:r>
-          <w:rPr>
-            <w:rFonts w:ascii="Cambria Math" w:hAnsi="Cambria Math"/>
-          </w:rPr>
-          <m:t>n</m:t>
-        </m:r>
-        <m:r>
-          <w:rPr>
-            <w:rFonts w:ascii="Cambria Math" w:hAnsi="Cambria Math"/>
-          </w:rPr>
-          <m:t>!≤</m:t>
-        </m:r>
-        <m:r>
-          <w:rPr>
-            <w:rFonts w:ascii="Cambria Math" w:hAnsi="Cambria Math"/>
-          </w:rPr>
-          <m:t>k</m:t>
+          <m:t>*n!≤k</m:t>
         </m:r>
       </m:oMath>
       <w:r>
@@ -6248,13 +4941,7 @@
           <w:rPr>
             <w:rFonts w:ascii="Cambria Math" w:hAnsi="Cambria Math"/>
           </w:rPr>
-          <m:t>n</m:t>
-        </m:r>
-        <m:r>
-          <w:rPr>
-            <w:rFonts w:ascii="Cambria Math" w:hAnsi="Cambria Math"/>
-          </w:rPr>
-          <m:t>≥8</m:t>
+          <m:t>n≥8</m:t>
         </m:r>
       </m:oMath>
       <w:r>
@@ -6279,13 +4966,7 @@
           <w:rPr>
             <w:rFonts w:ascii="Cambria Math" w:hAnsi="Cambria Math"/>
           </w:rPr>
-          <m:t>n</m:t>
-        </m:r>
-        <m:r>
-          <w:rPr>
-            <w:rFonts w:ascii="Cambria Math" w:hAnsi="Cambria Math"/>
-          </w:rPr>
-          <m:t>≥8</m:t>
+          <m:t>n≥8</m:t>
         </m:r>
       </m:oMath>
       <w:commentRangeEnd w:id="10"/>
@@ -6309,13 +4990,7 @@
           <w:rPr>
             <w:rFonts w:ascii="Cambria Math" w:hAnsi="Cambria Math"/>
           </w:rPr>
-          <m:t>k</m:t>
-        </m:r>
-        <m:r>
-          <w:rPr>
-            <w:rFonts w:ascii="Cambria Math" w:hAnsi="Cambria Math"/>
-          </w:rPr>
-          <m:t>≤1</m:t>
+          <m:t>k≤1</m:t>
         </m:r>
       </m:oMath>
       <w:r>
@@ -6470,19 +5145,7 @@
         <w:rPr>
           <w:b/>
         </w:rPr>
-        <w:t xml:space="preserve">[Question </w:t>
-      </w:r>
-      <w:r>
-        <w:rPr>
-          <w:b/>
-        </w:rPr>
-        <w:t>3</w:t>
-      </w:r>
-      <w:r>
-        <w:rPr>
-          <w:b/>
-        </w:rPr>
-        <w:t>]</w:t>
+        <w:t>[Question 3]</w:t>
       </w:r>
     </w:p>
     <w:p>
@@ -6509,9 +5172,11 @@
         </w:rPr>
         <w:commentReference w:id="12"/>
       </w:r>
+      <w:proofErr w:type="spellStart"/>
       <w:r>
         <w:t>asdasdasd</w:t>
       </w:r>
+      <w:proofErr w:type="spellEnd"/>
     </w:p>
     <w:p>
       <w:pPr>
@@ -6520,7 +5185,62 @@
         <w:ind w:left="0" w:right="0"/>
       </w:pPr>
     </w:p>
+    <w:p>
+      <w:pPr>
+        <w:numPr>
+          <w:ilvl w:val="0"/>
+          <w:numId w:val="1"/>
+        </w:numPr>
+        <w:shd w:val="clear" w:color="auto" w:fill="FFFFFF"/>
+        <w:spacing w:before="0" w:after="0" w:line="276" w:lineRule="auto"/>
+        <w:ind w:left="360" w:right="0"/>
+      </w:pPr>
+      <w:r>
+        <w:rPr>
+          <w:b/>
+        </w:rPr>
+        <w:t xml:space="preserve">[Question </w:t>
+      </w:r>
+      <w:r>
+        <w:rPr>
+          <w:b/>
+        </w:rPr>
+        <w:t>4</w:t>
+      </w:r>
+      <w:r>
+        <w:rPr>
+          <w:b/>
+        </w:rPr>
+        <w:t>]</w:t>
+      </w:r>
+      <w:r>
+        <w:t xml:space="preserve"> </w:t>
+      </w:r>
+    </w:p>
+    <w:p>
+      <w:pPr>
+        <w:shd w:val="clear" w:color="auto" w:fill="FFFFFF"/>
+        <w:spacing w:before="0" w:after="0" w:line="276" w:lineRule="auto"/>
+        <w:ind w:left="0" w:right="0"/>
+      </w:pPr>
+    </w:p>
+    <w:p>
+      <w:pPr>
+        <w:shd w:val="clear" w:color="auto" w:fill="FFFFFF"/>
+        <w:spacing w:before="0" w:after="0" w:line="276" w:lineRule="auto"/>
+        <w:ind w:left="0" w:right="0"/>
+      </w:pPr>
+      <w:r>
+        <w:t>Observed</w:t>
+      </w:r>
+    </w:p>
     <w:sectPr>
+      <w:headerReference w:type="even" r:id="rId11"/>
+      <w:headerReference w:type="default" r:id="rId12"/>
+      <w:footerReference w:type="even" r:id="rId13"/>
+      <w:footerReference w:type="default" r:id="rId14"/>
+      <w:headerReference w:type="first" r:id="rId15"/>
+      <w:footerReference w:type="first" r:id="rId16"/>
       <w:pgSz w:w="12240" w:h="15840"/>
       <w:pgMar w:top="1440" w:right="1440" w:bottom="1440" w:left="1440" w:header="0" w:footer="720" w:gutter="0"/>
       <w:pgNumType w:start="1"/>
@@ -6623,16 +5343,7 @@
           <w:sz w:val="22"/>
           <w:szCs w:val="22"/>
         </w:rPr>
-        <w:t xml:space="preserve">"denote" is a very useful and powerful word when writing proofs. Learn to use it and make </w:t>
-      </w:r>
-      <w:r>
-        <w:rPr>
-          <w:rFonts w:ascii="Arial" w:eastAsia="Arial" w:hAnsi="Arial" w:cs="Arial"/>
-          <w:color w:val="000000"/>
-          <w:sz w:val="22"/>
-          <w:szCs w:val="22"/>
-        </w:rPr>
-        <w:t>it mastery</w:t>
+        <w:t>"denote" is a very useful and powerful word when writing proofs. Learn to use it and make it mastery</w:t>
       </w:r>
     </w:p>
   </w:comment>
@@ -6664,8 +5375,9 @@
           <w:sz w:val="22"/>
           <w:szCs w:val="22"/>
         </w:rPr>
-        <w:t>后发先至，看后面</w:t>
-      </w:r>
+        <w:t>后发先至，看后面f</w:t>
+      </w:r>
+      <w:proofErr w:type="spellEnd"/>
       <w:r>
         <w:rPr>
           <w:rFonts w:ascii="Arial Unicode MS" w:eastAsia="Arial Unicode MS" w:hAnsi="Arial Unicode MS" w:cs="Arial Unicode MS"/>
@@ -6673,26 +5385,7 @@
           <w:sz w:val="22"/>
           <w:szCs w:val="22"/>
         </w:rPr>
-        <w:t>f</w:t>
-      </w:r>
-      <w:proofErr w:type="spellEnd"/>
-      <w:r>
-        <w:rPr>
-          <w:rFonts w:ascii="Arial Unicode MS" w:eastAsia="Arial Unicode MS" w:hAnsi="Arial Unicode MS" w:cs="Arial Unicode MS"/>
-          <w:color w:val="000000"/>
-          <w:sz w:val="22"/>
-          <w:szCs w:val="22"/>
-        </w:rPr>
-        <w:t>(n)</w:t>
-      </w:r>
-      <w:r>
-        <w:rPr>
-          <w:rFonts w:ascii="Arial Unicode MS" w:eastAsia="Arial Unicode MS" w:hAnsi="Arial Unicode MS" w:cs="Arial Unicode MS"/>
-          <w:color w:val="000000"/>
-          <w:sz w:val="22"/>
-          <w:szCs w:val="22"/>
-        </w:rPr>
-        <w:t>，</w:t>
+        <w:t>(n)，</w:t>
       </w:r>
       <w:proofErr w:type="spellStart"/>
       <w:r>
@@ -6975,6 +5668,9 @@
     <w:p>
       <w:pPr>
         <w:pStyle w:val="CommentText"/>
+        <w:rPr>
+          <w:lang w:eastAsia="zh-CN"/>
+        </w:rPr>
       </w:pPr>
       <w:r>
         <w:rPr>
@@ -6983,7 +5679,213 @@
         <w:annotationRef/>
       </w:r>
       <w:r>
-        <w:t xml:space="preserve">Q2 is not clear. Skip it. </w:t>
+        <w:rPr>
+          <w:rFonts w:hint="eastAsia"/>
+          <w:lang w:eastAsia="zh-CN"/>
+        </w:rPr>
+        <w:t>这题不对。如果</w:t>
+      </w:r>
+      <w:proofErr w:type="spellStart"/>
+      <w:r>
+        <w:rPr>
+          <w:rFonts w:hint="eastAsia"/>
+          <w:lang w:eastAsia="zh-CN"/>
+        </w:rPr>
+        <w:t>i</w:t>
+      </w:r>
+      <w:proofErr w:type="spellEnd"/>
+      <w:r>
+        <w:rPr>
+          <w:rFonts w:hint="eastAsia"/>
+          <w:lang w:eastAsia="zh-CN"/>
+        </w:rPr>
+        <w:t>和</w:t>
+      </w:r>
+      <w:r>
+        <w:rPr>
+          <w:rFonts w:hint="eastAsia"/>
+          <w:lang w:eastAsia="zh-CN"/>
+        </w:rPr>
+        <w:t>j</w:t>
+      </w:r>
+      <w:r>
+        <w:rPr>
+          <w:rFonts w:hint="eastAsia"/>
+          <w:lang w:eastAsia="zh-CN"/>
+        </w:rPr>
+        <w:t>不是相邻的，那从</w:t>
+      </w:r>
+      <w:proofErr w:type="spellStart"/>
+      <w:r>
+        <w:rPr>
+          <w:rFonts w:hint="eastAsia"/>
+          <w:lang w:eastAsia="zh-CN"/>
+        </w:rPr>
+        <w:t>i</w:t>
+      </w:r>
+      <w:proofErr w:type="spellEnd"/>
+      <w:r>
+        <w:rPr>
+          <w:rFonts w:hint="eastAsia"/>
+          <w:lang w:eastAsia="zh-CN"/>
+        </w:rPr>
+        <w:t>到</w:t>
+      </w:r>
+      <w:r>
+        <w:rPr>
+          <w:rFonts w:hint="eastAsia"/>
+          <w:lang w:eastAsia="zh-CN"/>
+        </w:rPr>
+        <w:t>j</w:t>
+      </w:r>
+      <w:r>
+        <w:rPr>
+          <w:rFonts w:hint="eastAsia"/>
+          <w:lang w:eastAsia="zh-CN"/>
+        </w:rPr>
+        <w:t>的路线：</w:t>
+      </w:r>
+    </w:p>
+    <w:p>
+      <w:pPr>
+        <w:pStyle w:val="CommentText"/>
+        <w:rPr>
+          <w:lang w:eastAsia="zh-CN"/>
+        </w:rPr>
+      </w:pPr>
+      <w:r>
+        <w:rPr>
+          <w:rFonts w:hint="eastAsia"/>
+          <w:lang w:eastAsia="zh-CN"/>
+        </w:rPr>
+        <w:t>（</w:t>
+      </w:r>
+      <w:r>
+        <w:rPr>
+          <w:rFonts w:hint="eastAsia"/>
+          <w:lang w:eastAsia="zh-CN"/>
+        </w:rPr>
+        <w:t>1</w:t>
+      </w:r>
+      <w:r>
+        <w:rPr>
+          <w:rFonts w:hint="eastAsia"/>
+          <w:lang w:eastAsia="zh-CN"/>
+        </w:rPr>
+        <w:t>）</w:t>
+      </w:r>
+      <w:r>
+        <w:rPr>
+          <w:rFonts w:hint="eastAsia"/>
+          <w:lang w:eastAsia="zh-CN"/>
+        </w:rPr>
+        <w:t xml:space="preserve"> </w:t>
+      </w:r>
+      <w:r>
+        <w:rPr>
+          <w:rFonts w:hint="eastAsia"/>
+          <w:lang w:eastAsia="zh-CN"/>
+        </w:rPr>
+        <w:t>有一条直接连通</w:t>
+      </w:r>
+      <w:proofErr w:type="spellStart"/>
+      <w:r>
+        <w:rPr>
+          <w:rFonts w:hint="eastAsia"/>
+          <w:lang w:eastAsia="zh-CN"/>
+        </w:rPr>
+        <w:t>i</w:t>
+      </w:r>
+      <w:proofErr w:type="spellEnd"/>
+      <w:r>
+        <w:rPr>
+          <w:lang w:eastAsia="zh-CN"/>
+        </w:rPr>
+        <w:t xml:space="preserve"> </w:t>
+      </w:r>
+      <w:r>
+        <w:rPr>
+          <w:rFonts w:hint="eastAsia"/>
+          <w:lang w:eastAsia="zh-CN"/>
+        </w:rPr>
+        <w:t>and</w:t>
+      </w:r>
+      <w:r>
+        <w:rPr>
+          <w:lang w:eastAsia="zh-CN"/>
+        </w:rPr>
+        <w:t xml:space="preserve"> </w:t>
+      </w:r>
+      <w:r>
+        <w:rPr>
+          <w:rFonts w:hint="eastAsia"/>
+          <w:lang w:eastAsia="zh-CN"/>
+        </w:rPr>
+        <w:t>j</w:t>
+      </w:r>
+      <w:r>
+        <w:rPr>
+          <w:lang w:eastAsia="zh-CN"/>
+        </w:rPr>
+        <w:t xml:space="preserve"> </w:t>
+      </w:r>
+      <w:r>
+        <w:rPr>
+          <w:rFonts w:hint="eastAsia"/>
+          <w:lang w:eastAsia="zh-CN"/>
+        </w:rPr>
+        <w:t>的路，</w:t>
+      </w:r>
+    </w:p>
+    <w:p>
+      <w:pPr>
+        <w:pStyle w:val="CommentText"/>
+        <w:rPr>
+          <w:rFonts w:hint="eastAsia"/>
+          <w:lang w:eastAsia="zh-CN"/>
+        </w:rPr>
+      </w:pPr>
+      <w:r>
+        <w:rPr>
+          <w:rFonts w:hint="eastAsia"/>
+          <w:lang w:eastAsia="zh-CN"/>
+        </w:rPr>
+        <w:t>（</w:t>
+      </w:r>
+      <w:r>
+        <w:rPr>
+          <w:rFonts w:hint="eastAsia"/>
+          <w:lang w:eastAsia="zh-CN"/>
+        </w:rPr>
+        <w:t>2</w:t>
+      </w:r>
+      <w:r>
+        <w:rPr>
+          <w:rFonts w:hint="eastAsia"/>
+          <w:lang w:eastAsia="zh-CN"/>
+        </w:rPr>
+        <w:t>）还是会经过所有沿途（</w:t>
+      </w:r>
+      <w:proofErr w:type="spellStart"/>
+      <w:r>
+        <w:rPr>
+          <w:lang w:eastAsia="zh-CN"/>
+        </w:rPr>
+        <w:t>i</w:t>
+      </w:r>
+      <w:proofErr w:type="spellEnd"/>
+      <w:r>
+        <w:rPr>
+          <w:lang w:eastAsia="zh-CN"/>
+        </w:rPr>
+        <w:t xml:space="preserve"> &lt; … &lt; j</w:t>
+      </w:r>
+      <w:r>
+        <w:rPr>
+          <w:rFonts w:hint="eastAsia"/>
+          <w:lang w:eastAsia="zh-CN"/>
+        </w:rPr>
+        <w:t>）的城市？</w:t>
       </w:r>
     </w:p>
   </w:comment>
@@ -7004,7 +5906,7 @@
   <w15:commentEx w15:paraId="526FA323" w15:done="0"/>
   <w15:commentEx w15:paraId="1FD25D58" w15:done="0"/>
   <w15:commentEx w15:paraId="2015F156" w15:done="0"/>
-  <w15:commentEx w15:paraId="2694D31C" w15:done="1"/>
+  <w15:commentEx w15:paraId="2694D31C" w15:done="0"/>
 </w15:commentsEx>
 </file>
 
@@ -7033,6 +5935,116 @@
 </w16cid:commentsIds>
 </file>
 
+<file path=word/endnotes.xml><?xml version="1.0" encoding="utf-8"?>
+<w:endnotes xmlns:wpc="http://schemas.microsoft.com/office/word/2010/wordprocessingCanvas" xmlns:cx="http://schemas.microsoft.com/office/drawing/2014/chartex" xmlns:cx1="http://schemas.microsoft.com/office/drawing/2015/9/8/chartex" xmlns:cx2="http://schemas.microsoft.com/office/drawing/2015/10/21/chartex" xmlns:cx3="http://schemas.microsoft.com/office/drawing/2016/5/9/chartex" xmlns:cx4="http://schemas.microsoft.com/office/drawing/2016/5/10/chartex" xmlns:cx5="http://schemas.microsoft.com/office/drawing/2016/5/11/chartex" xmlns:cx6="http://schemas.microsoft.com/office/drawing/2016/5/12/chartex" xmlns:cx7="http://schemas.microsoft.com/office/drawing/2016/5/13/chartex" xmlns:cx8="http://schemas.microsoft.com/office/drawing/2016/5/14/chartex" xmlns:mc="http://schemas.openxmlformats.org/markup-compatibility/2006" xmlns:aink="http://schemas.microsoft.com/office/drawing/2016/ink" xmlns:am3d="http://schemas.microsoft.com/office/drawing/2017/model3d" xmlns:o="urn:schemas-microsoft-com:office:office" xmlns:r="http://schemas.openxmlformats.org/officeDocument/2006/relationships" xmlns:m="http://schemas.openxmlformats.org/officeDocument/2006/math" xmlns:v="urn:schemas-microsoft-com:vml" xmlns:wp14="http://schemas.microsoft.com/office/word/2010/wordprocessingDrawing" xmlns:wp="http://schemas.openxmlformats.org/drawingml/2006/wordprocessingDrawing" xmlns:w10="urn:schemas-microsoft-com:office:word" xmlns:w="http://schemas.openxmlformats.org/wordprocessingml/2006/main" xmlns:w14="http://schemas.microsoft.com/office/word/2010/wordml" xmlns:w15="http://schemas.microsoft.com/office/word/2012/wordml" xmlns:w16cex="http://schemas.microsoft.com/office/word/2018/wordml/cex" xmlns:w16cid="http://schemas.microsoft.com/office/word/2016/wordml/cid" xmlns:w16="http://schemas.microsoft.com/office/word/2018/wordml" xmlns:w16se="http://schemas.microsoft.com/office/word/2015/wordml/symex" xmlns:wpg="http://schemas.microsoft.com/office/word/2010/wordprocessingGroup" xmlns:wpi="http://schemas.microsoft.com/office/word/2010/wordprocessingInk" xmlns:wne="http://schemas.microsoft.com/office/word/2006/wordml" xmlns:wps="http://schemas.microsoft.com/office/word/2010/wordprocessingShape" mc:Ignorable="w14 w15 w16se w16cid w16 w16cex wp14">
+  <w:endnote w:type="separator" w:id="-1">
+    <w:p>
+      <w:pPr>
+        <w:spacing w:before="0" w:after="0"/>
+      </w:pPr>
+      <w:r>
+        <w:separator/>
+      </w:r>
+    </w:p>
+  </w:endnote>
+  <w:endnote w:type="continuationSeparator" w:id="0">
+    <w:p>
+      <w:pPr>
+        <w:spacing w:before="0" w:after="0"/>
+      </w:pPr>
+      <w:r>
+        <w:continuationSeparator/>
+      </w:r>
+    </w:p>
+  </w:endnote>
+</w:endnotes>
+</file>
+
+<file path=word/footer1.xml><?xml version="1.0" encoding="utf-8"?>
+<w:ftr xmlns:wpc="http://schemas.microsoft.com/office/word/2010/wordprocessingCanvas" xmlns:cx="http://schemas.microsoft.com/office/drawing/2014/chartex" xmlns:cx1="http://schemas.microsoft.com/office/drawing/2015/9/8/chartex" xmlns:cx2="http://schemas.microsoft.com/office/drawing/2015/10/21/chartex" xmlns:cx3="http://schemas.microsoft.com/office/drawing/2016/5/9/chartex" xmlns:cx4="http://schemas.microsoft.com/office/drawing/2016/5/10/chartex" xmlns:cx5="http://schemas.microsoft.com/office/drawing/2016/5/11/chartex" xmlns:cx6="http://schemas.microsoft.com/office/drawing/2016/5/12/chartex" xmlns:cx7="http://schemas.microsoft.com/office/drawing/2016/5/13/chartex" xmlns:cx8="http://schemas.microsoft.com/office/drawing/2016/5/14/chartex" xmlns:mc="http://schemas.openxmlformats.org/markup-compatibility/2006" xmlns:aink="http://schemas.microsoft.com/office/drawing/2016/ink" xmlns:am3d="http://schemas.microsoft.com/office/drawing/2017/model3d" xmlns:o="urn:schemas-microsoft-com:office:office" xmlns:r="http://schemas.openxmlformats.org/officeDocument/2006/relationships" xmlns:m="http://schemas.openxmlformats.org/officeDocument/2006/math" xmlns:v="urn:schemas-microsoft-com:vml" xmlns:wp14="http://schemas.microsoft.com/office/word/2010/wordprocessingDrawing" xmlns:wp="http://schemas.openxmlformats.org/drawingml/2006/wordprocessingDrawing" xmlns:w10="urn:schemas-microsoft-com:office:word" xmlns:w="http://schemas.openxmlformats.org/wordprocessingml/2006/main" xmlns:w14="http://schemas.microsoft.com/office/word/2010/wordml" xmlns:w15="http://schemas.microsoft.com/office/word/2012/wordml" xmlns:w16cex="http://schemas.microsoft.com/office/word/2018/wordml/cex" xmlns:w16cid="http://schemas.microsoft.com/office/word/2016/wordml/cid" xmlns:w16="http://schemas.microsoft.com/office/word/2018/wordml" xmlns:w16se="http://schemas.microsoft.com/office/word/2015/wordml/symex" xmlns:wpg="http://schemas.microsoft.com/office/word/2010/wordprocessingGroup" xmlns:wpi="http://schemas.microsoft.com/office/word/2010/wordprocessingInk" xmlns:wne="http://schemas.microsoft.com/office/word/2006/wordml" xmlns:wps="http://schemas.microsoft.com/office/word/2010/wordprocessingShape" mc:Ignorable="w14 w15 w16se w16cid w16 w16cex wp14">
+  <w:p>
+    <w:pPr>
+      <w:pStyle w:val="Footer"/>
+    </w:pPr>
+  </w:p>
+</w:ftr>
+</file>
+
+<file path=word/footer2.xml><?xml version="1.0" encoding="utf-8"?>
+<w:ftr xmlns:wpc="http://schemas.microsoft.com/office/word/2010/wordprocessingCanvas" xmlns:cx="http://schemas.microsoft.com/office/drawing/2014/chartex" xmlns:cx1="http://schemas.microsoft.com/office/drawing/2015/9/8/chartex" xmlns:cx2="http://schemas.microsoft.com/office/drawing/2015/10/21/chartex" xmlns:cx3="http://schemas.microsoft.com/office/drawing/2016/5/9/chartex" xmlns:cx4="http://schemas.microsoft.com/office/drawing/2016/5/10/chartex" xmlns:cx5="http://schemas.microsoft.com/office/drawing/2016/5/11/chartex" xmlns:cx6="http://schemas.microsoft.com/office/drawing/2016/5/12/chartex" xmlns:cx7="http://schemas.microsoft.com/office/drawing/2016/5/13/chartex" xmlns:cx8="http://schemas.microsoft.com/office/drawing/2016/5/14/chartex" xmlns:mc="http://schemas.openxmlformats.org/markup-compatibility/2006" xmlns:aink="http://schemas.microsoft.com/office/drawing/2016/ink" xmlns:am3d="http://schemas.microsoft.com/office/drawing/2017/model3d" xmlns:o="urn:schemas-microsoft-com:office:office" xmlns:r="http://schemas.openxmlformats.org/officeDocument/2006/relationships" xmlns:m="http://schemas.openxmlformats.org/officeDocument/2006/math" xmlns:v="urn:schemas-microsoft-com:vml" xmlns:wp14="http://schemas.microsoft.com/office/word/2010/wordprocessingDrawing" xmlns:wp="http://schemas.openxmlformats.org/drawingml/2006/wordprocessingDrawing" xmlns:w10="urn:schemas-microsoft-com:office:word" xmlns:w="http://schemas.openxmlformats.org/wordprocessingml/2006/main" xmlns:w14="http://schemas.microsoft.com/office/word/2010/wordml" xmlns:w15="http://schemas.microsoft.com/office/word/2012/wordml" xmlns:w16cex="http://schemas.microsoft.com/office/word/2018/wordml/cex" xmlns:w16cid="http://schemas.microsoft.com/office/word/2016/wordml/cid" xmlns:w16="http://schemas.microsoft.com/office/word/2018/wordml" xmlns:w16se="http://schemas.microsoft.com/office/word/2015/wordml/symex" xmlns:wpg="http://schemas.microsoft.com/office/word/2010/wordprocessingGroup" xmlns:wpi="http://schemas.microsoft.com/office/word/2010/wordprocessingInk" xmlns:wne="http://schemas.microsoft.com/office/word/2006/wordml" xmlns:wps="http://schemas.microsoft.com/office/word/2010/wordprocessingShape" mc:Ignorable="w14 w15 w16se w16cid w16 w16cex wp14">
+  <w:p>
+    <w:pPr>
+      <w:pStyle w:val="Footer"/>
+    </w:pPr>
+  </w:p>
+</w:ftr>
+</file>
+
+<file path=word/footer3.xml><?xml version="1.0" encoding="utf-8"?>
+<w:ftr xmlns:wpc="http://schemas.microsoft.com/office/word/2010/wordprocessingCanvas" xmlns:cx="http://schemas.microsoft.com/office/drawing/2014/chartex" xmlns:cx1="http://schemas.microsoft.com/office/drawing/2015/9/8/chartex" xmlns:cx2="http://schemas.microsoft.com/office/drawing/2015/10/21/chartex" xmlns:cx3="http://schemas.microsoft.com/office/drawing/2016/5/9/chartex" xmlns:cx4="http://schemas.microsoft.com/office/drawing/2016/5/10/chartex" xmlns:cx5="http://schemas.microsoft.com/office/drawing/2016/5/11/chartex" xmlns:cx6="http://schemas.microsoft.com/office/drawing/2016/5/12/chartex" xmlns:cx7="http://schemas.microsoft.com/office/drawing/2016/5/13/chartex" xmlns:cx8="http://schemas.microsoft.com/office/drawing/2016/5/14/chartex" xmlns:mc="http://schemas.openxmlformats.org/markup-compatibility/2006" xmlns:aink="http://schemas.microsoft.com/office/drawing/2016/ink" xmlns:am3d="http://schemas.microsoft.com/office/drawing/2017/model3d" xmlns:o="urn:schemas-microsoft-com:office:office" xmlns:r="http://schemas.openxmlformats.org/officeDocument/2006/relationships" xmlns:m="http://schemas.openxmlformats.org/officeDocument/2006/math" xmlns:v="urn:schemas-microsoft-com:vml" xmlns:wp14="http://schemas.microsoft.com/office/word/2010/wordprocessingDrawing" xmlns:wp="http://schemas.openxmlformats.org/drawingml/2006/wordprocessingDrawing" xmlns:w10="urn:schemas-microsoft-com:office:word" xmlns:w="http://schemas.openxmlformats.org/wordprocessingml/2006/main" xmlns:w14="http://schemas.microsoft.com/office/word/2010/wordml" xmlns:w15="http://schemas.microsoft.com/office/word/2012/wordml" xmlns:w16cex="http://schemas.microsoft.com/office/word/2018/wordml/cex" xmlns:w16cid="http://schemas.microsoft.com/office/word/2016/wordml/cid" xmlns:w16="http://schemas.microsoft.com/office/word/2018/wordml" xmlns:w16se="http://schemas.microsoft.com/office/word/2015/wordml/symex" xmlns:wpg="http://schemas.microsoft.com/office/word/2010/wordprocessingGroup" xmlns:wpi="http://schemas.microsoft.com/office/word/2010/wordprocessingInk" xmlns:wne="http://schemas.microsoft.com/office/word/2006/wordml" xmlns:wps="http://schemas.microsoft.com/office/word/2010/wordprocessingShape" mc:Ignorable="w14 w15 w16se w16cid w16 w16cex wp14">
+  <w:p>
+    <w:pPr>
+      <w:pStyle w:val="Footer"/>
+    </w:pPr>
+  </w:p>
+</w:ftr>
+</file>
+
+<file path=word/footnotes.xml><?xml version="1.0" encoding="utf-8"?>
+<w:footnotes xmlns:wpc="http://schemas.microsoft.com/office/word/2010/wordprocessingCanvas" xmlns:cx="http://schemas.microsoft.com/office/drawing/2014/chartex" xmlns:cx1="http://schemas.microsoft.com/office/drawing/2015/9/8/chartex" xmlns:cx2="http://schemas.microsoft.com/office/drawing/2015/10/21/chartex" xmlns:cx3="http://schemas.microsoft.com/office/drawing/2016/5/9/chartex" xmlns:cx4="http://schemas.microsoft.com/office/drawing/2016/5/10/chartex" xmlns:cx5="http://schemas.microsoft.com/office/drawing/2016/5/11/chartex" xmlns:cx6="http://schemas.microsoft.com/office/drawing/2016/5/12/chartex" xmlns:cx7="http://schemas.microsoft.com/office/drawing/2016/5/13/chartex" xmlns:cx8="http://schemas.microsoft.com/office/drawing/2016/5/14/chartex" xmlns:mc="http://schemas.openxmlformats.org/markup-compatibility/2006" xmlns:aink="http://schemas.microsoft.com/office/drawing/2016/ink" xmlns:am3d="http://schemas.microsoft.com/office/drawing/2017/model3d" xmlns:o="urn:schemas-microsoft-com:office:office" xmlns:r="http://schemas.openxmlformats.org/officeDocument/2006/relationships" xmlns:m="http://schemas.openxmlformats.org/officeDocument/2006/math" xmlns:v="urn:schemas-microsoft-com:vml" xmlns:wp14="http://schemas.microsoft.com/office/word/2010/wordprocessingDrawing" xmlns:wp="http://schemas.openxmlformats.org/drawingml/2006/wordprocessingDrawing" xmlns:w10="urn:schemas-microsoft-com:office:word" xmlns:w="http://schemas.openxmlformats.org/wordprocessingml/2006/main" xmlns:w14="http://schemas.microsoft.com/office/word/2010/wordml" xmlns:w15="http://schemas.microsoft.com/office/word/2012/wordml" xmlns:w16cex="http://schemas.microsoft.com/office/word/2018/wordml/cex" xmlns:w16cid="http://schemas.microsoft.com/office/word/2016/wordml/cid" xmlns:w16="http://schemas.microsoft.com/office/word/2018/wordml" xmlns:w16se="http://schemas.microsoft.com/office/word/2015/wordml/symex" xmlns:wpg="http://schemas.microsoft.com/office/word/2010/wordprocessingGroup" xmlns:wpi="http://schemas.microsoft.com/office/word/2010/wordprocessingInk" xmlns:wne="http://schemas.microsoft.com/office/word/2006/wordml" xmlns:wps="http://schemas.microsoft.com/office/word/2010/wordprocessingShape" mc:Ignorable="w14 w15 w16se w16cid w16 w16cex wp14">
+  <w:footnote w:type="separator" w:id="-1">
+    <w:p>
+      <w:pPr>
+        <w:spacing w:before="0" w:after="0"/>
+      </w:pPr>
+      <w:r>
+        <w:separator/>
+      </w:r>
+    </w:p>
+  </w:footnote>
+  <w:footnote w:type="continuationSeparator" w:id="0">
+    <w:p>
+      <w:pPr>
+        <w:spacing w:before="0" w:after="0"/>
+      </w:pPr>
+      <w:r>
+        <w:continuationSeparator/>
+      </w:r>
+    </w:p>
+  </w:footnote>
+</w:footnotes>
+</file>
+
+<file path=word/header1.xml><?xml version="1.0" encoding="utf-8"?>
+<w:hdr xmlns:wpc="http://schemas.microsoft.com/office/word/2010/wordprocessingCanvas" xmlns:cx="http://schemas.microsoft.com/office/drawing/2014/chartex" xmlns:cx1="http://schemas.microsoft.com/office/drawing/2015/9/8/chartex" xmlns:cx2="http://schemas.microsoft.com/office/drawing/2015/10/21/chartex" xmlns:cx3="http://schemas.microsoft.com/office/drawing/2016/5/9/chartex" xmlns:cx4="http://schemas.microsoft.com/office/drawing/2016/5/10/chartex" xmlns:cx5="http://schemas.microsoft.com/office/drawing/2016/5/11/chartex" xmlns:cx6="http://schemas.microsoft.com/office/drawing/2016/5/12/chartex" xmlns:cx7="http://schemas.microsoft.com/office/drawing/2016/5/13/chartex" xmlns:cx8="http://schemas.microsoft.com/office/drawing/2016/5/14/chartex" xmlns:mc="http://schemas.openxmlformats.org/markup-compatibility/2006" xmlns:aink="http://schemas.microsoft.com/office/drawing/2016/ink" xmlns:am3d="http://schemas.microsoft.com/office/drawing/2017/model3d" xmlns:o="urn:schemas-microsoft-com:office:office" xmlns:r="http://schemas.openxmlformats.org/officeDocument/2006/relationships" xmlns:m="http://schemas.openxmlformats.org/officeDocument/2006/math" xmlns:v="urn:schemas-microsoft-com:vml" xmlns:wp14="http://schemas.microsoft.com/office/word/2010/wordprocessingDrawing" xmlns:wp="http://schemas.openxmlformats.org/drawingml/2006/wordprocessingDrawing" xmlns:w10="urn:schemas-microsoft-com:office:word" xmlns:w="http://schemas.openxmlformats.org/wordprocessingml/2006/main" xmlns:w14="http://schemas.microsoft.com/office/word/2010/wordml" xmlns:w15="http://schemas.microsoft.com/office/word/2012/wordml" xmlns:w16cex="http://schemas.microsoft.com/office/word/2018/wordml/cex" xmlns:w16cid="http://schemas.microsoft.com/office/word/2016/wordml/cid" xmlns:w16="http://schemas.microsoft.com/office/word/2018/wordml" xmlns:w16se="http://schemas.microsoft.com/office/word/2015/wordml/symex" xmlns:wpg="http://schemas.microsoft.com/office/word/2010/wordprocessingGroup" xmlns:wpi="http://schemas.microsoft.com/office/word/2010/wordprocessingInk" xmlns:wne="http://schemas.microsoft.com/office/word/2006/wordml" xmlns:wps="http://schemas.microsoft.com/office/word/2010/wordprocessingShape" mc:Ignorable="w14 w15 w16se w16cid w16 w16cex wp14">
+  <w:p>
+    <w:pPr>
+      <w:pStyle w:val="Header"/>
+    </w:pPr>
+  </w:p>
+</w:hdr>
+</file>
+
+<file path=word/header2.xml><?xml version="1.0" encoding="utf-8"?>
+<w:hdr xmlns:wpc="http://schemas.microsoft.com/office/word/2010/wordprocessingCanvas" xmlns:cx="http://schemas.microsoft.com/office/drawing/2014/chartex" xmlns:cx1="http://schemas.microsoft.com/office/drawing/2015/9/8/chartex" xmlns:cx2="http://schemas.microsoft.com/office/drawing/2015/10/21/chartex" xmlns:cx3="http://schemas.microsoft.com/office/drawing/2016/5/9/chartex" xmlns:cx4="http://schemas.microsoft.com/office/drawing/2016/5/10/chartex" xmlns:cx5="http://schemas.microsoft.com/office/drawing/2016/5/11/chartex" xmlns:cx6="http://schemas.microsoft.com/office/drawing/2016/5/12/chartex" xmlns:cx7="http://schemas.microsoft.com/office/drawing/2016/5/13/chartex" xmlns:cx8="http://schemas.microsoft.com/office/drawing/2016/5/14/chartex" xmlns:mc="http://schemas.openxmlformats.org/markup-compatibility/2006" xmlns:aink="http://schemas.microsoft.com/office/drawing/2016/ink" xmlns:am3d="http://schemas.microsoft.com/office/drawing/2017/model3d" xmlns:o="urn:schemas-microsoft-com:office:office" xmlns:r="http://schemas.openxmlformats.org/officeDocument/2006/relationships" xmlns:m="http://schemas.openxmlformats.org/officeDocument/2006/math" xmlns:v="urn:schemas-microsoft-com:vml" xmlns:wp14="http://schemas.microsoft.com/office/word/2010/wordprocessingDrawing" xmlns:wp="http://schemas.openxmlformats.org/drawingml/2006/wordprocessingDrawing" xmlns:w10="urn:schemas-microsoft-com:office:word" xmlns:w="http://schemas.openxmlformats.org/wordprocessingml/2006/main" xmlns:w14="http://schemas.microsoft.com/office/word/2010/wordml" xmlns:w15="http://schemas.microsoft.com/office/word/2012/wordml" xmlns:w16cex="http://schemas.microsoft.com/office/word/2018/wordml/cex" xmlns:w16cid="http://schemas.microsoft.com/office/word/2016/wordml/cid" xmlns:w16="http://schemas.microsoft.com/office/word/2018/wordml" xmlns:w16se="http://schemas.microsoft.com/office/word/2015/wordml/symex" xmlns:wpg="http://schemas.microsoft.com/office/word/2010/wordprocessingGroup" xmlns:wpi="http://schemas.microsoft.com/office/word/2010/wordprocessingInk" xmlns:wne="http://schemas.microsoft.com/office/word/2006/wordml" xmlns:wps="http://schemas.microsoft.com/office/word/2010/wordprocessingShape" mc:Ignorable="w14 w15 w16se w16cid w16 w16cex wp14">
+  <w:p>
+    <w:pPr>
+      <w:pStyle w:val="Header"/>
+    </w:pPr>
+  </w:p>
+</w:hdr>
+</file>
+
+<file path=word/header3.xml><?xml version="1.0" encoding="utf-8"?>
+<w:hdr xmlns:wpc="http://schemas.microsoft.com/office/word/2010/wordprocessingCanvas" xmlns:cx="http://schemas.microsoft.com/office/drawing/2014/chartex" xmlns:cx1="http://schemas.microsoft.com/office/drawing/2015/9/8/chartex" xmlns:cx2="http://schemas.microsoft.com/office/drawing/2015/10/21/chartex" xmlns:cx3="http://schemas.microsoft.com/office/drawing/2016/5/9/chartex" xmlns:cx4="http://schemas.microsoft.com/office/drawing/2016/5/10/chartex" xmlns:cx5="http://schemas.microsoft.com/office/drawing/2016/5/11/chartex" xmlns:cx6="http://schemas.microsoft.com/office/drawing/2016/5/12/chartex" xmlns:cx7="http://schemas.microsoft.com/office/drawing/2016/5/13/chartex" xmlns:cx8="http://schemas.microsoft.com/office/drawing/2016/5/14/chartex" xmlns:mc="http://schemas.openxmlformats.org/markup-compatibility/2006" xmlns:aink="http://schemas.microsoft.com/office/drawing/2016/ink" xmlns:am3d="http://schemas.microsoft.com/office/drawing/2017/model3d" xmlns:o="urn:schemas-microsoft-com:office:office" xmlns:r="http://schemas.openxmlformats.org/officeDocument/2006/relationships" xmlns:m="http://schemas.openxmlformats.org/officeDocument/2006/math" xmlns:v="urn:schemas-microsoft-com:vml" xmlns:wp14="http://schemas.microsoft.com/office/word/2010/wordprocessingDrawing" xmlns:wp="http://schemas.openxmlformats.org/drawingml/2006/wordprocessingDrawing" xmlns:w10="urn:schemas-microsoft-com:office:word" xmlns:w="http://schemas.openxmlformats.org/wordprocessingml/2006/main" xmlns:w14="http://schemas.microsoft.com/office/word/2010/wordml" xmlns:w15="http://schemas.microsoft.com/office/word/2012/wordml" xmlns:w16cex="http://schemas.microsoft.com/office/word/2018/wordml/cex" xmlns:w16cid="http://schemas.microsoft.com/office/word/2016/wordml/cid" xmlns:w16="http://schemas.microsoft.com/office/word/2018/wordml" xmlns:w16se="http://schemas.microsoft.com/office/word/2015/wordml/symex" xmlns:wpg="http://schemas.microsoft.com/office/word/2010/wordprocessingGroup" xmlns:wpi="http://schemas.microsoft.com/office/word/2010/wordprocessingInk" xmlns:wne="http://schemas.microsoft.com/office/word/2006/wordml" xmlns:wps="http://schemas.microsoft.com/office/word/2010/wordprocessingShape" mc:Ignorable="w14 w15 w16se w16cid w16 w16cex wp14">
+  <w:p>
+    <w:pPr>
+      <w:pStyle w:val="Header"/>
+    </w:pPr>
+  </w:p>
+</w:hdr>
+</file>
+
 <file path=word/numbering.xml><?xml version="1.0" encoding="utf-8"?>
 <w:numbering xmlns:wpc="http://schemas.microsoft.com/office/word/2010/wordprocessingCanvas" xmlns:cx="http://schemas.microsoft.com/office/drawing/2014/chartex" xmlns:cx1="http://schemas.microsoft.com/office/drawing/2015/9/8/chartex" xmlns:cx2="http://schemas.microsoft.com/office/drawing/2015/10/21/chartex" xmlns:cx3="http://schemas.microsoft.com/office/drawing/2016/5/9/chartex" xmlns:cx4="http://schemas.microsoft.com/office/drawing/2016/5/10/chartex" xmlns:cx5="http://schemas.microsoft.com/office/drawing/2016/5/11/chartex" xmlns:cx6="http://schemas.microsoft.com/office/drawing/2016/5/12/chartex" xmlns:cx7="http://schemas.microsoft.com/office/drawing/2016/5/13/chartex" xmlns:cx8="http://schemas.microsoft.com/office/drawing/2016/5/14/chartex" xmlns:mc="http://schemas.openxmlformats.org/markup-compatibility/2006" xmlns:aink="http://schemas.microsoft.com/office/drawing/2016/ink" xmlns:am3d="http://schemas.microsoft.com/office/drawing/2017/model3d" xmlns:o="urn:schemas-microsoft-com:office:office" xmlns:r="http://schemas.openxmlformats.org/officeDocument/2006/relationships" xmlns:m="http://schemas.openxmlformats.org/officeDocument/2006/math" xmlns:v="urn:schemas-microsoft-com:vml" xmlns:wp14="http://schemas.microsoft.com/office/word/2010/wordprocessingDrawing" xmlns:wp="http://schemas.openxmlformats.org/drawingml/2006/wordprocessingDrawing" xmlns:w10="urn:schemas-microsoft-com:office:word" xmlns:w="http://schemas.openxmlformats.org/wordprocessingml/2006/main" xmlns:w14="http://schemas.microsoft.com/office/word/2010/wordml" xmlns:w15="http://schemas.microsoft.com/office/word/2012/wordml" xmlns:w16cex="http://schemas.microsoft.com/office/word/2018/wordml/cex" xmlns:w16cid="http://schemas.microsoft.com/office/word/2016/wordml/cid" xmlns:w16="http://schemas.microsoft.com/office/word/2018/wordml" xmlns:w16se="http://schemas.microsoft.com/office/word/2015/wordml/symex" xmlns:wpg="http://schemas.microsoft.com/office/word/2010/wordprocessingGroup" xmlns:wpi="http://schemas.microsoft.com/office/word/2010/wordprocessingInk" xmlns:wne="http://schemas.microsoft.com/office/word/2006/wordml" xmlns:wps="http://schemas.microsoft.com/office/word/2010/wordprocessingShape" mc:Ignorable="w14 w15 w16se w16cid w16 w16cex wp14">
   <w:abstractNum w:abstractNumId="0" w15:restartNumberingAfterBreak="0">
@@ -7283,7 +6295,7 @@
   <w:docDefaults>
     <w:rPrDefault>
       <w:rPr>
-        <w:rFonts w:ascii="Times New Roman" w:eastAsia="Times New Roman" w:hAnsi="Times New Roman" w:cs="Times New Roman"/>
+        <w:rFonts w:ascii="Times New Roman" w:eastAsia="SimSun" w:hAnsi="Times New Roman" w:cs="Times New Roman"/>
         <w:sz w:val="24"/>
         <w:szCs w:val="24"/>
         <w:lang w:val="en-US" w:eastAsia="en-US" w:bidi="ar-SA"/>
@@ -7803,6 +6815,7 @@
   <w:style w:type="character" w:default="1" w:styleId="DefaultParagraphFont">
     <w:name w:val="Default Paragraph Font"/>
     <w:uiPriority w:val="1"/>
+    <w:semiHidden/>
     <w:unhideWhenUsed/>
   </w:style>
   <w:style w:type="table" w:default="1" w:styleId="TableNormal">
@@ -8014,6 +7027,50 @@
       <w:sz w:val="20"/>
       <w:szCs w:val="20"/>
     </w:rPr>
+  </w:style>
+  <w:style w:type="paragraph" w:styleId="Header">
+    <w:name w:val="header"/>
+    <w:basedOn w:val="Normal"/>
+    <w:link w:val="HeaderChar"/>
+    <w:uiPriority w:val="99"/>
+    <w:unhideWhenUsed/>
+    <w:rsid w:val="00C869DA"/>
+    <w:pPr>
+      <w:tabs>
+        <w:tab w:val="center" w:pos="4680"/>
+        <w:tab w:val="right" w:pos="9360"/>
+      </w:tabs>
+      <w:spacing w:before="0" w:after="0"/>
+    </w:pPr>
+  </w:style>
+  <w:style w:type="character" w:customStyle="1" w:styleId="HeaderChar">
+    <w:name w:val="Header Char"/>
+    <w:basedOn w:val="DefaultParagraphFont"/>
+    <w:link w:val="Header"/>
+    <w:uiPriority w:val="99"/>
+    <w:rsid w:val="00C869DA"/>
+  </w:style>
+  <w:style w:type="paragraph" w:styleId="Footer">
+    <w:name w:val="footer"/>
+    <w:basedOn w:val="Normal"/>
+    <w:link w:val="FooterChar"/>
+    <w:uiPriority w:val="99"/>
+    <w:unhideWhenUsed/>
+    <w:rsid w:val="00C869DA"/>
+    <w:pPr>
+      <w:tabs>
+        <w:tab w:val="center" w:pos="4680"/>
+        <w:tab w:val="right" w:pos="9360"/>
+      </w:tabs>
+      <w:spacing w:before="0" w:after="0"/>
+    </w:pPr>
+  </w:style>
+  <w:style w:type="character" w:customStyle="1" w:styleId="FooterChar">
+    <w:name w:val="Footer Char"/>
+    <w:basedOn w:val="DefaultParagraphFont"/>
+    <w:link w:val="Footer"/>
+    <w:uiPriority w:val="99"/>
+    <w:rsid w:val="00C869DA"/>
   </w:style>
 </w:styles>
 </file>

</xml_diff>

<commit_message>
Q5 Define Subproblem done
</commit_message>
<xml_diff>
--- a/homeworks/homeworks/HW3.docx
+++ b/homeworks/homeworks/HW3.docx
@@ -5292,41 +5292,75 @@
     </w:p>
     <w:p>
       <w:pPr>
+        <w:pStyle w:val="Heading1"/>
+        <w:pBdr>
+          <w:bottom w:val="single" w:sz="6" w:space="0" w:color="A2A9B1"/>
+        </w:pBdr>
+        <w:shd w:val="clear" w:color="auto" w:fill="FFFFFF"/>
+        <w:spacing w:before="0" w:after="60"/>
+        <w:rPr>
+          <w:sz w:val="24"/>
+          <w:szCs w:val="24"/>
+        </w:rPr>
+      </w:pPr>
+      <w:commentRangeStart w:id="14"/>
+      <w:commentRangeEnd w:id="14"/>
+      <w:r>
+        <w:rPr>
+          <w:rStyle w:val="CommentReference"/>
+        </w:rPr>
+        <w:commentReference w:id="14"/>
+      </w:r>
+      <w:r>
+        <w:rPr>
+          <w:sz w:val="24"/>
+          <w:szCs w:val="24"/>
+        </w:rPr>
+        <w:t>I</w:t>
+      </w:r>
+      <w:r>
+        <w:rPr>
+          <w:sz w:val="24"/>
+          <w:szCs w:val="24"/>
+        </w:rPr>
+        <w:t xml:space="preserve">. Define </w:t>
+      </w:r>
+      <w:commentRangeStart w:id="15"/>
+      <w:r>
+        <w:rPr>
+          <w:sz w:val="24"/>
+          <w:szCs w:val="24"/>
+        </w:rPr>
+        <w:t>Subproblem</w:t>
+      </w:r>
+      <w:commentRangeEnd w:id="15"/>
+      <w:r>
+        <w:rPr>
+          <w:rStyle w:val="CommentReference"/>
+          <w:sz w:val="24"/>
+          <w:szCs w:val="24"/>
+        </w:rPr>
+        <w:commentReference w:id="15"/>
+      </w:r>
+      <w:r>
+        <w:rPr>
+          <w:sz w:val="24"/>
+          <w:szCs w:val="24"/>
+        </w:rPr>
+        <w:t>:</w:t>
+      </w:r>
+    </w:p>
+    <w:p>
+      <w:pPr>
         <w:shd w:val="clear" w:color="auto" w:fill="FFFFFF"/>
         <w:spacing w:before="0" w:after="0" w:line="276" w:lineRule="auto"/>
         <w:ind w:left="0" w:right="0"/>
       </w:pPr>
-      <w:commentRangeStart w:id="14"/>
-      <w:commentRangeEnd w:id="14"/>
-      <w:r>
-        <w:rPr>
-          <w:rStyle w:val="CommentReference"/>
-        </w:rPr>
-        <w:commentReference w:id="14"/>
-      </w:r>
-      <w:r>
-        <w:t>1.</w:t>
-      </w:r>
-      <w:r>
-        <w:t xml:space="preserve"> Define</w:t>
-      </w:r>
-      <w:r>
-        <w:t xml:space="preserve"> </w:t>
-      </w:r>
-      <w:commentRangeStart w:id="15"/>
-      <w:r>
-        <w:t>Subproblem</w:t>
-      </w:r>
-      <w:commentRangeEnd w:id="15"/>
-      <w:r>
-        <w:rPr>
-          <w:rStyle w:val="CommentReference"/>
-        </w:rPr>
-        <w:commentReference w:id="15"/>
-      </w:r>
-      <w:r>
-        <w:t xml:space="preserve">: </w:t>
-      </w:r>
+      <w:proofErr w:type="spellStart"/>
+      <w:r>
+        <w:t>Sdfsdf</w:t>
+      </w:r>
+      <w:proofErr w:type="spellEnd"/>
     </w:p>
     <w:p>
       <w:pPr>
@@ -5334,21 +5368,56 @@
         <w:spacing w:before="0" w:after="0" w:line="276" w:lineRule="auto"/>
         <w:ind w:left="0" w:right="0"/>
       </w:pPr>
-      <w:r>
-        <w:t xml:space="preserve">2. </w:t>
+    </w:p>
+    <w:p>
+      <w:pPr>
+        <w:pStyle w:val="Heading1"/>
+        <w:pBdr>
+          <w:bottom w:val="single" w:sz="6" w:space="0" w:color="A2A9B1"/>
+        </w:pBdr>
+        <w:shd w:val="clear" w:color="auto" w:fill="FFFFFF"/>
+        <w:spacing w:before="0" w:after="60"/>
+        <w:rPr>
+          <w:sz w:val="24"/>
+          <w:szCs w:val="24"/>
+        </w:rPr>
+      </w:pPr>
+      <w:r>
+        <w:rPr>
+          <w:sz w:val="24"/>
+          <w:szCs w:val="24"/>
+        </w:rPr>
+        <w:t>II</w:t>
+      </w:r>
+      <w:r>
+        <w:rPr>
+          <w:sz w:val="24"/>
+          <w:szCs w:val="24"/>
+        </w:rPr>
+        <w:t xml:space="preserve">. </w:t>
       </w:r>
       <w:commentRangeStart w:id="16"/>
       <w:r>
+        <w:rPr>
+          <w:sz w:val="24"/>
+          <w:szCs w:val="24"/>
+        </w:rPr>
         <w:t>Recurrence Relation</w:t>
       </w:r>
       <w:commentRangeEnd w:id="16"/>
       <w:r>
         <w:rPr>
           <w:rStyle w:val="CommentReference"/>
+          <w:sz w:val="24"/>
+          <w:szCs w:val="24"/>
         </w:rPr>
         <w:commentReference w:id="16"/>
       </w:r>
       <w:r>
+        <w:rPr>
+          <w:sz w:val="24"/>
+          <w:szCs w:val="24"/>
+        </w:rPr>
         <w:t>:</w:t>
       </w:r>
     </w:p>
@@ -5358,9 +5427,11 @@
         <w:spacing w:before="0" w:after="0" w:line="276" w:lineRule="auto"/>
         <w:ind w:left="0" w:right="0"/>
       </w:pPr>
-      <w:r>
-        <w:t>3. Pseudo Code:</w:t>
-      </w:r>
+      <w:proofErr w:type="spellStart"/>
+      <w:r>
+        <w:t>Sdsdf</w:t>
+      </w:r>
+      <w:proofErr w:type="spellEnd"/>
     </w:p>
     <w:p>
       <w:pPr>
@@ -5368,8 +5439,33 @@
         <w:spacing w:before="0" w:after="0" w:line="276" w:lineRule="auto"/>
         <w:ind w:left="0" w:right="0"/>
       </w:pPr>
-      <w:r>
-        <w:t>4. Runtime Complexity:</w:t>
+    </w:p>
+    <w:p>
+      <w:pPr>
+        <w:pStyle w:val="Heading1"/>
+        <w:pBdr>
+          <w:bottom w:val="single" w:sz="6" w:space="0" w:color="A2A9B1"/>
+        </w:pBdr>
+        <w:shd w:val="clear" w:color="auto" w:fill="FFFFFF"/>
+        <w:spacing w:before="0" w:after="60"/>
+        <w:rPr>
+          <w:sz w:val="24"/>
+          <w:szCs w:val="24"/>
+        </w:rPr>
+      </w:pPr>
+      <w:r>
+        <w:rPr>
+          <w:sz w:val="24"/>
+          <w:szCs w:val="24"/>
+        </w:rPr>
+        <w:t>III</w:t>
+      </w:r>
+      <w:r>
+        <w:rPr>
+          <w:sz w:val="24"/>
+          <w:szCs w:val="24"/>
+        </w:rPr>
+        <w:t>. Pseudo Code:</w:t>
       </w:r>
     </w:p>
     <w:p>
@@ -5378,6 +5474,58 @@
         <w:spacing w:before="0" w:after="0" w:line="276" w:lineRule="auto"/>
         <w:ind w:left="0" w:right="0"/>
       </w:pPr>
+      <w:proofErr w:type="spellStart"/>
+      <w:r>
+        <w:t>Sdasdasdasd</w:t>
+      </w:r>
+      <w:proofErr w:type="spellEnd"/>
+    </w:p>
+    <w:p>
+      <w:pPr>
+        <w:shd w:val="clear" w:color="auto" w:fill="FFFFFF"/>
+        <w:spacing w:before="0" w:after="0" w:line="276" w:lineRule="auto"/>
+        <w:ind w:left="0" w:right="0"/>
+      </w:pPr>
+    </w:p>
+    <w:p>
+      <w:pPr>
+        <w:pStyle w:val="Heading1"/>
+        <w:pBdr>
+          <w:bottom w:val="single" w:sz="6" w:space="0" w:color="A2A9B1"/>
+        </w:pBdr>
+        <w:shd w:val="clear" w:color="auto" w:fill="FFFFFF"/>
+        <w:spacing w:before="0" w:after="60"/>
+        <w:rPr>
+          <w:sz w:val="24"/>
+          <w:szCs w:val="24"/>
+        </w:rPr>
+      </w:pPr>
+      <w:r>
+        <w:rPr>
+          <w:sz w:val="24"/>
+          <w:szCs w:val="24"/>
+        </w:rPr>
+        <w:t>IV</w:t>
+      </w:r>
+      <w:r>
+        <w:rPr>
+          <w:sz w:val="24"/>
+          <w:szCs w:val="24"/>
+        </w:rPr>
+        <w:t>. Runtime Complexity:</w:t>
+      </w:r>
+    </w:p>
+    <w:p>
+      <w:pPr>
+        <w:shd w:val="clear" w:color="auto" w:fill="FFFFFF"/>
+        <w:spacing w:before="0" w:after="0" w:line="276" w:lineRule="auto"/>
+        <w:ind w:left="0" w:right="0"/>
+      </w:pPr>
+      <w:proofErr w:type="spellStart"/>
+      <w:r>
+        <w:t>Sdasdasdasd</w:t>
+      </w:r>
+      <w:proofErr w:type="spellEnd"/>
     </w:p>
     <w:p>
       <w:pPr>
@@ -5415,41 +5563,98 @@
     </w:p>
     <w:p>
       <w:pPr>
+        <w:pStyle w:val="Heading1"/>
+        <w:pBdr>
+          <w:bottom w:val="single" w:sz="6" w:space="0" w:color="A2A9B1"/>
+        </w:pBdr>
+        <w:shd w:val="clear" w:color="auto" w:fill="FFFFFF"/>
+        <w:spacing w:before="0" w:after="60"/>
+        <w:rPr>
+          <w:sz w:val="24"/>
+          <w:szCs w:val="24"/>
+        </w:rPr>
+      </w:pPr>
+      <w:r>
+        <w:rPr>
+          <w:sz w:val="24"/>
+          <w:szCs w:val="24"/>
+        </w:rPr>
+        <w:t>I</w:t>
+      </w:r>
+      <w:r>
+        <w:rPr>
+          <w:sz w:val="24"/>
+          <w:szCs w:val="24"/>
+        </w:rPr>
+        <w:t>.</w:t>
+      </w:r>
+      <w:commentRangeStart w:id="17"/>
+      <w:r>
+        <w:rPr>
+          <w:sz w:val="24"/>
+          <w:szCs w:val="24"/>
+        </w:rPr>
+        <w:t xml:space="preserve"> D</w:t>
+      </w:r>
+      <w:r>
+        <w:rPr>
+          <w:sz w:val="24"/>
+          <w:szCs w:val="24"/>
+        </w:rPr>
+        <w:t>e</w:t>
+      </w:r>
+      <w:commentRangeEnd w:id="17"/>
+      <w:r>
+        <w:rPr>
+          <w:rStyle w:val="CommentReference"/>
+          <w:sz w:val="24"/>
+          <w:szCs w:val="24"/>
+        </w:rPr>
+        <w:commentReference w:id="17"/>
+      </w:r>
+      <w:commentRangeStart w:id="18"/>
+      <w:r>
+        <w:rPr>
+          <w:sz w:val="24"/>
+          <w:szCs w:val="24"/>
+        </w:rPr>
+        <w:t>fine Subproblem</w:t>
+      </w:r>
+      <w:commentRangeEnd w:id="18"/>
+      <w:r>
+        <w:rPr>
+          <w:rStyle w:val="CommentReference"/>
+          <w:sz w:val="24"/>
+          <w:szCs w:val="24"/>
+        </w:rPr>
+        <w:commentReference w:id="18"/>
+      </w:r>
+      <w:r>
+        <w:rPr>
+          <w:sz w:val="24"/>
+          <w:szCs w:val="24"/>
+        </w:rPr>
+        <w:t>:</w:t>
+      </w:r>
+      <w:r>
+        <w:rPr>
+          <w:sz w:val="24"/>
+          <w:szCs w:val="24"/>
+        </w:rPr>
+        <w:t xml:space="preserve"> </w:t>
+      </w:r>
+    </w:p>
+    <w:p>
+      <w:pPr>
         <w:shd w:val="clear" w:color="auto" w:fill="FFFFFF"/>
         <w:spacing w:before="0" w:after="0" w:line="276" w:lineRule="auto"/>
         <w:ind w:left="0" w:right="0"/>
       </w:pPr>
-      <w:r>
-        <w:t>1.</w:t>
-      </w:r>
-      <w:commentRangeStart w:id="17"/>
-      <w:r>
-        <w:t xml:space="preserve"> D</w:t>
-      </w:r>
-      <w:r>
-        <w:t>e</w:t>
-      </w:r>
-      <w:commentRangeEnd w:id="17"/>
-      <w:r>
-        <w:rPr>
-          <w:rStyle w:val="CommentReference"/>
-        </w:rPr>
-        <w:commentReference w:id="17"/>
-      </w:r>
-      <w:commentRangeStart w:id="18"/>
-      <w:r>
-        <w:t>fine Subproblem</w:t>
-      </w:r>
-      <w:commentRangeEnd w:id="18"/>
-      <w:r>
-        <w:rPr>
-          <w:rStyle w:val="CommentReference"/>
-        </w:rPr>
-        <w:commentReference w:id="18"/>
-      </w:r>
-      <w:r>
-        <w:t xml:space="preserve">: </w:t>
-      </w:r>
+      <w:proofErr w:type="spellStart"/>
+      <w:r>
+        <w:t>Asdasd</w:t>
+      </w:r>
+      <w:proofErr w:type="spellEnd"/>
     </w:p>
     <w:p>
       <w:pPr>
@@ -5457,22 +5662,64 @@
         <w:spacing w:before="0" w:after="0" w:line="276" w:lineRule="auto"/>
         <w:ind w:left="0" w:right="0"/>
       </w:pPr>
-      <w:r>
-        <w:t xml:space="preserve">2. </w:t>
+    </w:p>
+    <w:p>
+      <w:pPr>
+        <w:pStyle w:val="Heading1"/>
+        <w:pBdr>
+          <w:bottom w:val="single" w:sz="6" w:space="0" w:color="A2A9B1"/>
+        </w:pBdr>
+        <w:shd w:val="clear" w:color="auto" w:fill="FFFFFF"/>
+        <w:spacing w:before="0" w:after="60"/>
+        <w:rPr>
+          <w:sz w:val="24"/>
+          <w:szCs w:val="24"/>
+        </w:rPr>
+      </w:pPr>
+      <w:r>
+        <w:rPr>
+          <w:sz w:val="24"/>
+          <w:szCs w:val="24"/>
+        </w:rPr>
+        <w:t>II</w:t>
+      </w:r>
+      <w:r>
+        <w:rPr>
+          <w:sz w:val="24"/>
+          <w:szCs w:val="24"/>
+        </w:rPr>
+        <w:t xml:space="preserve">. </w:t>
       </w:r>
       <w:commentRangeStart w:id="19"/>
       <w:r>
+        <w:rPr>
+          <w:sz w:val="24"/>
+          <w:szCs w:val="24"/>
+        </w:rPr>
         <w:t>Recurrence Relation</w:t>
       </w:r>
       <w:commentRangeEnd w:id="19"/>
       <w:r>
         <w:rPr>
           <w:rStyle w:val="CommentReference"/>
+          <w:sz w:val="24"/>
+          <w:szCs w:val="24"/>
         </w:rPr>
         <w:commentReference w:id="19"/>
       </w:r>
       <w:r>
+        <w:rPr>
+          <w:sz w:val="24"/>
+          <w:szCs w:val="24"/>
+        </w:rPr>
         <w:t>:</w:t>
+      </w:r>
+      <w:r>
+        <w:rPr>
+          <w:sz w:val="24"/>
+          <w:szCs w:val="24"/>
+        </w:rPr>
+        <w:t xml:space="preserve"> </w:t>
       </w:r>
     </w:p>
     <w:p>
@@ -5481,9 +5728,11 @@
         <w:spacing w:before="0" w:after="0" w:line="276" w:lineRule="auto"/>
         <w:ind w:left="0" w:right="0"/>
       </w:pPr>
-      <w:r>
-        <w:t>3. Pseudo Code:</w:t>
-      </w:r>
+      <w:proofErr w:type="spellStart"/>
+      <w:r>
+        <w:t>Sdasdasdasd</w:t>
+      </w:r>
+      <w:proofErr w:type="spellEnd"/>
     </w:p>
     <w:p>
       <w:pPr>
@@ -5491,8 +5740,33 @@
         <w:spacing w:before="0" w:after="0" w:line="276" w:lineRule="auto"/>
         <w:ind w:left="0" w:right="0"/>
       </w:pPr>
-      <w:r>
-        <w:t>4. Runtime Complexity:</w:t>
+    </w:p>
+    <w:p>
+      <w:pPr>
+        <w:pStyle w:val="Heading1"/>
+        <w:pBdr>
+          <w:bottom w:val="single" w:sz="6" w:space="0" w:color="A2A9B1"/>
+        </w:pBdr>
+        <w:shd w:val="clear" w:color="auto" w:fill="FFFFFF"/>
+        <w:spacing w:before="0" w:after="60"/>
+        <w:rPr>
+          <w:sz w:val="24"/>
+          <w:szCs w:val="24"/>
+        </w:rPr>
+      </w:pPr>
+      <w:r>
+        <w:rPr>
+          <w:sz w:val="24"/>
+          <w:szCs w:val="24"/>
+        </w:rPr>
+        <w:t>III</w:t>
+      </w:r>
+      <w:r>
+        <w:rPr>
+          <w:sz w:val="24"/>
+          <w:szCs w:val="24"/>
+        </w:rPr>
+        <w:t>. Pseudo Code:</w:t>
       </w:r>
     </w:p>
     <w:p>
@@ -5501,6 +5775,58 @@
         <w:spacing w:before="0" w:after="0" w:line="276" w:lineRule="auto"/>
         <w:ind w:left="0" w:right="0"/>
       </w:pPr>
+      <w:proofErr w:type="spellStart"/>
+      <w:r>
+        <w:t>Sdasdasdasd</w:t>
+      </w:r>
+      <w:proofErr w:type="spellEnd"/>
+    </w:p>
+    <w:p>
+      <w:pPr>
+        <w:shd w:val="clear" w:color="auto" w:fill="FFFFFF"/>
+        <w:spacing w:before="0" w:after="0" w:line="276" w:lineRule="auto"/>
+        <w:ind w:left="0" w:right="0"/>
+      </w:pPr>
+    </w:p>
+    <w:p>
+      <w:pPr>
+        <w:pStyle w:val="Heading1"/>
+        <w:pBdr>
+          <w:bottom w:val="single" w:sz="6" w:space="0" w:color="A2A9B1"/>
+        </w:pBdr>
+        <w:shd w:val="clear" w:color="auto" w:fill="FFFFFF"/>
+        <w:spacing w:before="0" w:after="60"/>
+        <w:rPr>
+          <w:sz w:val="24"/>
+          <w:szCs w:val="24"/>
+        </w:rPr>
+      </w:pPr>
+      <w:r>
+        <w:rPr>
+          <w:sz w:val="24"/>
+          <w:szCs w:val="24"/>
+        </w:rPr>
+        <w:t>IV</w:t>
+      </w:r>
+      <w:r>
+        <w:rPr>
+          <w:sz w:val="24"/>
+          <w:szCs w:val="24"/>
+        </w:rPr>
+        <w:t>. Runtime Complexity:</w:t>
+      </w:r>
+    </w:p>
+    <w:p>
+      <w:pPr>
+        <w:shd w:val="clear" w:color="auto" w:fill="FFFFFF"/>
+        <w:spacing w:before="0" w:after="0" w:line="276" w:lineRule="auto"/>
+        <w:ind w:left="0" w:right="0"/>
+      </w:pPr>
+      <w:proofErr w:type="spellStart"/>
+      <w:r>
+        <w:t>Sdasdasdasd</w:t>
+      </w:r>
+      <w:proofErr w:type="spellEnd"/>
     </w:p>
     <w:p>
       <w:pPr>
@@ -5538,26 +5864,286 @@
     </w:p>
     <w:p>
       <w:pPr>
+        <w:pStyle w:val="Heading1"/>
+        <w:pBdr>
+          <w:bottom w:val="single" w:sz="6" w:space="0" w:color="A2A9B1"/>
+        </w:pBdr>
+        <w:shd w:val="clear" w:color="auto" w:fill="FFFFFF"/>
+        <w:spacing w:before="0" w:after="60"/>
+        <w:rPr>
+          <w:sz w:val="24"/>
+          <w:szCs w:val="24"/>
+        </w:rPr>
+      </w:pPr>
+      <w:r>
+        <w:rPr>
+          <w:sz w:val="24"/>
+          <w:szCs w:val="24"/>
+        </w:rPr>
+        <w:t>I</w:t>
+      </w:r>
+      <w:r>
+        <w:rPr>
+          <w:sz w:val="24"/>
+          <w:szCs w:val="24"/>
+        </w:rPr>
+        <w:t xml:space="preserve">. </w:t>
+      </w:r>
+      <w:commentRangeStart w:id="20"/>
+      <w:r>
+        <w:rPr>
+          <w:sz w:val="24"/>
+          <w:szCs w:val="24"/>
+        </w:rPr>
+        <w:t>Define Subproblem</w:t>
+      </w:r>
+      <w:commentRangeEnd w:id="20"/>
+      <w:r>
+        <w:rPr>
+          <w:rStyle w:val="CommentReference"/>
+          <w:sz w:val="24"/>
+          <w:szCs w:val="24"/>
+        </w:rPr>
+        <w:commentReference w:id="20"/>
+      </w:r>
+      <w:r>
+        <w:rPr>
+          <w:sz w:val="24"/>
+          <w:szCs w:val="24"/>
+        </w:rPr>
+        <w:t>:</w:t>
+      </w:r>
+      <w:r>
+        <w:rPr>
+          <w:sz w:val="24"/>
+          <w:szCs w:val="24"/>
+        </w:rPr>
+        <w:t xml:space="preserve"> </w:t>
+      </w:r>
+    </w:p>
+    <w:p>
+      <w:pPr>
         <w:shd w:val="clear" w:color="auto" w:fill="FFFFFF"/>
         <w:spacing w:before="0" w:after="0" w:line="276" w:lineRule="auto"/>
         <w:ind w:left="0" w:right="0"/>
       </w:pPr>
       <w:r>
-        <w:t xml:space="preserve">1. </w:t>
-      </w:r>
-      <w:commentRangeStart w:id="20"/>
-      <w:r>
-        <w:t>Define Subproblem</w:t>
-      </w:r>
-      <w:commentRangeEnd w:id="20"/>
+        <w:t>Let 1-</w:t>
+      </w:r>
+      <w:r>
+        <w:rPr>
+          <w:color w:val="000000"/>
+        </w:rPr>
+        <w:t>dimensional</w:t>
+      </w:r>
+      <w:r>
+        <w:t xml:space="preserve"> array </w:t>
+      </w:r>
+      <w:proofErr w:type="spellStart"/>
+      <w:r>
+        <w:rPr>
+          <w:i/>
+          <w:iCs/>
+        </w:rPr>
+        <w:t>PointsAt</w:t>
+      </w:r>
+      <w:proofErr w:type="spellEnd"/>
+      <w:r>
+        <w:t xml:space="preserve"> stores the maximum points that can be accumulated when stepping on the index </w:t>
+      </w:r>
+      <w:proofErr w:type="spellStart"/>
+      <w:r>
+        <w:rPr>
+          <w:i/>
+          <w:iCs/>
+        </w:rPr>
+        <w:t>i</w:t>
+      </w:r>
+      <w:proofErr w:type="spellEnd"/>
+      <w:r>
+        <w:t xml:space="preserve"> (for </w:t>
+      </w:r>
+      <m:oMath>
+        <m:r>
+          <w:rPr>
+            <w:rFonts w:ascii="Cambria Math" w:hAnsi="Cambria Math"/>
+          </w:rPr>
+          <m:t>0≤i&lt;n</m:t>
+        </m:r>
+      </m:oMath>
+      <w:r>
+        <w:t>). And we need another 1-</w:t>
+      </w:r>
+      <w:r>
+        <w:rPr>
+          <w:color w:val="000000"/>
+        </w:rPr>
+        <w:t>dimensional</w:t>
+      </w:r>
+      <w:r>
+        <w:t xml:space="preserve"> array </w:t>
+      </w:r>
+      <w:proofErr w:type="spellStart"/>
+      <w:r>
+        <w:rPr>
+          <w:i/>
+          <w:iCs/>
+        </w:rPr>
+        <w:t>PointsAfter</w:t>
+      </w:r>
+      <w:proofErr w:type="spellEnd"/>
+      <w:r>
+        <w:t xml:space="preserve">, </w:t>
+      </w:r>
+      <w:commentRangeStart w:id="21"/>
+      <w:r>
+        <w:t xml:space="preserve">so that </w:t>
+      </w:r>
+      <w:proofErr w:type="spellStart"/>
+      <w:r>
+        <w:rPr>
+          <w:i/>
+          <w:iCs/>
+        </w:rPr>
+        <w:t>PointsAfter</w:t>
+      </w:r>
+      <w:proofErr w:type="spellEnd"/>
+      <w:r>
+        <w:rPr>
+          <w:i/>
+          <w:iCs/>
+        </w:rPr>
+        <w:t>[</w:t>
+      </w:r>
+      <w:proofErr w:type="spellStart"/>
+      <w:r>
+        <w:rPr>
+          <w:i/>
+          <w:iCs/>
+        </w:rPr>
+        <w:t>i</w:t>
+      </w:r>
+      <w:proofErr w:type="spellEnd"/>
+      <w:r>
+        <w:rPr>
+          <w:i/>
+          <w:iCs/>
+        </w:rPr>
+        <w:t xml:space="preserve">] </w:t>
+      </w:r>
+      <w:r>
+        <w:t xml:space="preserve">stores the maximum points </w:t>
+      </w:r>
+      <w:r>
+        <w:t xml:space="preserve">among </w:t>
+      </w:r>
+      <w:proofErr w:type="spellStart"/>
+      <w:r>
+        <w:rPr>
+          <w:i/>
+          <w:iCs/>
+        </w:rPr>
+        <w:t>PointsAt</w:t>
+      </w:r>
+      <w:proofErr w:type="spellEnd"/>
+      <w:r>
+        <w:t xml:space="preserve"> at or after index </w:t>
+      </w:r>
+      <w:proofErr w:type="spellStart"/>
+      <w:r>
+        <w:rPr>
+          <w:i/>
+          <w:iCs/>
+        </w:rPr>
+        <w:t>i</w:t>
+      </w:r>
+      <w:commentRangeEnd w:id="21"/>
+      <w:proofErr w:type="spellEnd"/>
       <w:r>
         <w:rPr>
           <w:rStyle w:val="CommentReference"/>
-        </w:rPr>
-        <w:commentReference w:id="20"/>
-      </w:r>
-      <w:r>
-        <w:t xml:space="preserve">: </w:t>
+          <w:sz w:val="24"/>
+          <w:szCs w:val="24"/>
+        </w:rPr>
+        <w:commentReference w:id="21"/>
+      </w:r>
+      <w:r>
+        <w:t xml:space="preserve">. In other words: </w:t>
+      </w:r>
+      <w:proofErr w:type="spellStart"/>
+      <w:r>
+        <w:rPr>
+          <w:i/>
+          <w:iCs/>
+        </w:rPr>
+        <w:t>PointsAfter</w:t>
+      </w:r>
+      <w:proofErr w:type="spellEnd"/>
+      <w:r>
+        <w:rPr>
+          <w:i/>
+          <w:iCs/>
+        </w:rPr>
+        <w:t>[</w:t>
+      </w:r>
+      <w:proofErr w:type="spellStart"/>
+      <w:r>
+        <w:rPr>
+          <w:i/>
+          <w:iCs/>
+        </w:rPr>
+        <w:t>i</w:t>
+      </w:r>
+      <w:proofErr w:type="spellEnd"/>
+      <w:r>
+        <w:rPr>
+          <w:i/>
+          <w:iCs/>
+        </w:rPr>
+        <w:t xml:space="preserve">] = </w:t>
+      </w:r>
+      <w:r>
+        <w:t>Max (</w:t>
+      </w:r>
+      <w:proofErr w:type="spellStart"/>
+      <w:r>
+        <w:rPr>
+          <w:i/>
+          <w:iCs/>
+        </w:rPr>
+        <w:t>PointsAt</w:t>
+      </w:r>
+      <w:proofErr w:type="spellEnd"/>
+      <w:r>
+        <w:rPr>
+          <w:i/>
+          <w:iCs/>
+        </w:rPr>
+        <w:t xml:space="preserve">[j], </w:t>
+      </w:r>
+      <w:r>
+        <w:t>for</w:t>
+      </w:r>
+      <w:r>
+        <w:rPr>
+          <w:i/>
+          <w:iCs/>
+        </w:rPr>
+        <w:t xml:space="preserve"> </w:t>
+      </w:r>
+      <m:oMath>
+        <m:r>
+          <w:rPr>
+            <w:rFonts w:ascii="Cambria Math" w:hAnsi="Cambria Math"/>
+          </w:rPr>
+          <m:t>i≤j&lt;n</m:t>
+        </m:r>
+      </m:oMath>
+      <w:r>
+        <w:t>).</w:t>
+      </w:r>
+      <w:r>
+        <w:t xml:space="preserve"> </w:t>
       </w:r>
     </w:p>
     <w:p>
@@ -5566,22 +6152,64 @@
         <w:spacing w:before="0" w:after="0" w:line="276" w:lineRule="auto"/>
         <w:ind w:left="0" w:right="0"/>
       </w:pPr>
-      <w:r>
-        <w:t xml:space="preserve">2. </w:t>
-      </w:r>
-      <w:commentRangeStart w:id="21"/>
-      <w:r>
+    </w:p>
+    <w:p>
+      <w:pPr>
+        <w:pStyle w:val="Heading1"/>
+        <w:pBdr>
+          <w:bottom w:val="single" w:sz="6" w:space="0" w:color="A2A9B1"/>
+        </w:pBdr>
+        <w:shd w:val="clear" w:color="auto" w:fill="FFFFFF"/>
+        <w:spacing w:before="0" w:after="60"/>
+        <w:rPr>
+          <w:sz w:val="24"/>
+          <w:szCs w:val="24"/>
+        </w:rPr>
+      </w:pPr>
+      <w:r>
+        <w:rPr>
+          <w:sz w:val="24"/>
+          <w:szCs w:val="24"/>
+        </w:rPr>
+        <w:t>II</w:t>
+      </w:r>
+      <w:r>
+        <w:rPr>
+          <w:sz w:val="24"/>
+          <w:szCs w:val="24"/>
+        </w:rPr>
+        <w:t xml:space="preserve">. </w:t>
+      </w:r>
+      <w:commentRangeStart w:id="22"/>
+      <w:r>
+        <w:rPr>
+          <w:sz w:val="24"/>
+          <w:szCs w:val="24"/>
+        </w:rPr>
         <w:t>Recurrence Relation</w:t>
       </w:r>
-      <w:commentRangeEnd w:id="21"/>
+      <w:commentRangeEnd w:id="22"/>
       <w:r>
         <w:rPr>
           <w:rStyle w:val="CommentReference"/>
-        </w:rPr>
-        <w:commentReference w:id="21"/>
-      </w:r>
-      <w:r>
+          <w:sz w:val="24"/>
+          <w:szCs w:val="24"/>
+        </w:rPr>
+        <w:commentReference w:id="22"/>
+      </w:r>
+      <w:r>
+        <w:rPr>
+          <w:sz w:val="24"/>
+          <w:szCs w:val="24"/>
+        </w:rPr>
         <w:t>:</w:t>
+      </w:r>
+      <w:r>
+        <w:rPr>
+          <w:sz w:val="24"/>
+          <w:szCs w:val="24"/>
+        </w:rPr>
+        <w:t xml:space="preserve"> </w:t>
       </w:r>
     </w:p>
     <w:p>
@@ -5590,9 +6218,11 @@
         <w:spacing w:before="0" w:after="0" w:line="276" w:lineRule="auto"/>
         <w:ind w:left="0" w:right="0"/>
       </w:pPr>
-      <w:r>
-        <w:t>3. Pseudo Code:</w:t>
-      </w:r>
+      <w:proofErr w:type="spellStart"/>
+      <w:r>
+        <w:t>Sdasdasdasd</w:t>
+      </w:r>
+      <w:proofErr w:type="spellEnd"/>
     </w:p>
     <w:p>
       <w:pPr>
@@ -5600,9 +6230,101 @@
         <w:spacing w:before="0" w:after="0" w:line="276" w:lineRule="auto"/>
         <w:ind w:left="0" w:right="0"/>
       </w:pPr>
-      <w:r>
-        <w:t>4. Runtime Complexity:</w:t>
-      </w:r>
+    </w:p>
+    <w:p>
+      <w:pPr>
+        <w:pStyle w:val="Heading1"/>
+        <w:pBdr>
+          <w:bottom w:val="single" w:sz="6" w:space="0" w:color="A2A9B1"/>
+        </w:pBdr>
+        <w:shd w:val="clear" w:color="auto" w:fill="FFFFFF"/>
+        <w:spacing w:before="0" w:after="60"/>
+        <w:rPr>
+          <w:sz w:val="24"/>
+          <w:szCs w:val="24"/>
+        </w:rPr>
+      </w:pPr>
+      <w:r>
+        <w:rPr>
+          <w:sz w:val="24"/>
+          <w:szCs w:val="24"/>
+        </w:rPr>
+        <w:lastRenderedPageBreak/>
+        <w:t>III</w:t>
+      </w:r>
+      <w:r>
+        <w:rPr>
+          <w:sz w:val="24"/>
+          <w:szCs w:val="24"/>
+        </w:rPr>
+        <w:t>. Pseudo Code:</w:t>
+      </w:r>
+    </w:p>
+    <w:p>
+      <w:pPr>
+        <w:shd w:val="clear" w:color="auto" w:fill="FFFFFF"/>
+        <w:spacing w:before="0" w:after="0" w:line="276" w:lineRule="auto"/>
+        <w:ind w:left="0" w:right="0"/>
+      </w:pPr>
+      <w:proofErr w:type="spellStart"/>
+      <w:r>
+        <w:t>Sdasdasdasd</w:t>
+      </w:r>
+      <w:proofErr w:type="spellEnd"/>
+    </w:p>
+    <w:p>
+      <w:pPr>
+        <w:shd w:val="clear" w:color="auto" w:fill="FFFFFF"/>
+        <w:spacing w:before="0" w:after="0" w:line="276" w:lineRule="auto"/>
+        <w:ind w:left="0" w:right="0"/>
+      </w:pPr>
+    </w:p>
+    <w:p>
+      <w:pPr>
+        <w:pStyle w:val="Heading1"/>
+        <w:pBdr>
+          <w:bottom w:val="single" w:sz="6" w:space="0" w:color="A2A9B1"/>
+        </w:pBdr>
+        <w:shd w:val="clear" w:color="auto" w:fill="FFFFFF"/>
+        <w:spacing w:before="0" w:after="60"/>
+        <w:rPr>
+          <w:sz w:val="24"/>
+          <w:szCs w:val="24"/>
+        </w:rPr>
+      </w:pPr>
+      <w:r>
+        <w:rPr>
+          <w:sz w:val="24"/>
+          <w:szCs w:val="24"/>
+        </w:rPr>
+        <w:t>IV</w:t>
+      </w:r>
+      <w:r>
+        <w:rPr>
+          <w:sz w:val="24"/>
+          <w:szCs w:val="24"/>
+        </w:rPr>
+        <w:t>. Runtime Complexity:</w:t>
+      </w:r>
+    </w:p>
+    <w:p>
+      <w:pPr>
+        <w:shd w:val="clear" w:color="auto" w:fill="FFFFFF"/>
+        <w:spacing w:before="0" w:after="0" w:line="276" w:lineRule="auto"/>
+        <w:ind w:left="0" w:right="0"/>
+      </w:pPr>
+      <w:proofErr w:type="spellStart"/>
+      <w:r>
+        <w:t>Sdasdasdasd</w:t>
+      </w:r>
+      <w:proofErr w:type="spellEnd"/>
+    </w:p>
+    <w:p>
+      <w:pPr>
+        <w:shd w:val="clear" w:color="auto" w:fill="FFFFFF"/>
+        <w:spacing w:before="0" w:after="0" w:line="276" w:lineRule="auto"/>
+        <w:ind w:left="0" w:right="0"/>
+      </w:pPr>
     </w:p>
     <w:p>
       <w:pPr>
@@ -6417,7 +7139,23 @@
       </w:r>
     </w:p>
   </w:comment>
-  <w:comment w:id="21" w:author="Junhao Zhang" w:date="2021-04-12T00:51:00Z" w:initials="JZ">
+  <w:comment w:id="21" w:author="Junhao Zhang" w:date="2021-04-12T11:50:00Z" w:initials="JZ">
+    <w:p>
+      <w:pPr>
+        <w:pStyle w:val="CommentText"/>
+      </w:pPr>
+      <w:r>
+        <w:rPr>
+          <w:rStyle w:val="CommentReference"/>
+        </w:rPr>
+        <w:annotationRef/>
+      </w:r>
+      <w:r>
+        <w:t xml:space="preserve">Check with tutor for the grammar </w:t>
+      </w:r>
+    </w:p>
+  </w:comment>
+  <w:comment w:id="22" w:author="Junhao Zhang" w:date="2021-04-12T00:51:00Z" w:initials="JZ">
     <w:p>
       <w:pPr>
         <w:pStyle w:val="CommentText"/>
@@ -6458,7 +7196,8 @@
   <w15:commentEx w15:paraId="2101EECF" w15:done="0"/>
   <w15:commentEx w15:paraId="6E690DAE" w15:done="0"/>
   <w15:commentEx w15:paraId="4F3EAE5E" w15:done="0"/>
-  <w15:commentEx w15:paraId="6F68E1CD" w15:done="0"/>
+  <w15:commentEx w15:paraId="6F68E1CD" w15:done="1"/>
+  <w15:commentEx w15:paraId="7C0B9B98" w15:done="0"/>
   <w15:commentEx w15:paraId="54A00F27" w15:done="0"/>
 </w15:commentsEx>
 </file>
@@ -6475,6 +7214,7 @@
   <w16cex:commentExtensible w16cex:durableId="241E1F4A" w16cex:dateUtc="2021-04-12T07:50:00Z"/>
   <w16cex:commentExtensible w16cex:durableId="241E1F49" w16cex:dateUtc="2021-04-12T07:51:00Z"/>
   <w16cex:commentExtensible w16cex:durableId="241E17BF" w16cex:dateUtc="2021-04-12T07:50:00Z"/>
+  <w16cex:commentExtensible w16cex:durableId="241EB27A" w16cex:dateUtc="2021-04-12T18:50:00Z"/>
   <w16cex:commentExtensible w16cex:durableId="241E182D" w16cex:dateUtc="2021-04-12T07:51:00Z"/>
 </w16cex:commentsExtensible>
 </file>
@@ -6502,6 +7242,7 @@
   <w16cid:commentId w16cid:paraId="6E690DAE" w16cid:durableId="241E1F4A"/>
   <w16cid:commentId w16cid:paraId="4F3EAE5E" w16cid:durableId="241E1F49"/>
   <w16cid:commentId w16cid:paraId="6F68E1CD" w16cid:durableId="241E17BF"/>
+  <w16cid:commentId w16cid:paraId="7C0B9B98" w16cid:durableId="241EB27A"/>
   <w16cid:commentId w16cid:paraId="54A00F27" w16cid:durableId="241E182D"/>
 </w16cid:commentsIds>
 </file>
@@ -7764,6 +8505,27 @@
       <w:contextualSpacing/>
     </w:pPr>
   </w:style>
+  <w:style w:type="paragraph" w:styleId="Revision">
+    <w:name w:val="Revision"/>
+    <w:hidden/>
+    <w:uiPriority w:val="99"/>
+    <w:semiHidden/>
+    <w:rsid w:val="006F089A"/>
+    <w:pPr>
+      <w:spacing w:before="0" w:after="0"/>
+      <w:ind w:left="0" w:right="0"/>
+    </w:pPr>
+  </w:style>
+  <w:style w:type="character" w:styleId="PlaceholderText">
+    <w:name w:val="Placeholder Text"/>
+    <w:basedOn w:val="DefaultParagraphFont"/>
+    <w:uiPriority w:val="99"/>
+    <w:semiHidden/>
+    <w:rsid w:val="00BD709D"/>
+    <w:rPr>
+      <w:color w:val="808080"/>
+    </w:rPr>
+  </w:style>
 </w:styles>
 </file>
 

</xml_diff>

<commit_message>
Q5 Recurrence Relation done
</commit_message>
<xml_diff>
--- a/homeworks/homeworks/HW3.docx
+++ b/homeworks/homeworks/HW3.docx
@@ -5949,7 +5949,22 @@
       </w:r>
       <w:proofErr w:type="spellEnd"/>
       <w:r>
-        <w:t xml:space="preserve"> stores the maximum points that can be accumulated when stepping on the index </w:t>
+        <w:t xml:space="preserve"> stores the maximum points that can be accumulated when </w:t>
+      </w:r>
+      <w:r>
+        <w:t>starting</w:t>
+      </w:r>
+      <w:r>
+        <w:t xml:space="preserve"> </w:t>
+      </w:r>
+      <w:r>
+        <w:t>from</w:t>
+      </w:r>
+      <w:r>
+        <w:t xml:space="preserve"> </w:t>
+      </w:r>
+      <w:r>
+        <w:t xml:space="preserve">the index </w:t>
       </w:r>
       <w:proofErr w:type="spellStart"/>
       <w:r>
@@ -5968,7 +5983,25 @@
           <w:rPr>
             <w:rFonts w:ascii="Cambria Math" w:hAnsi="Cambria Math"/>
           </w:rPr>
-          <m:t>0≤i&lt;n</m:t>
+          <m:t>1</m:t>
+        </m:r>
+        <m:r>
+          <w:rPr>
+            <w:rFonts w:ascii="Cambria Math" w:hAnsi="Cambria Math"/>
+          </w:rPr>
+          <m:t>≤i</m:t>
+        </m:r>
+        <m:r>
+          <w:rPr>
+            <w:rFonts w:ascii="Cambria Math" w:hAnsi="Cambria Math"/>
+          </w:rPr>
+          <m:t>≤</m:t>
+        </m:r>
+        <m:r>
+          <w:rPr>
+            <w:rFonts w:ascii="Cambria Math" w:hAnsi="Cambria Math"/>
+          </w:rPr>
+          <m:t>n</m:t>
         </m:r>
       </m:oMath>
       <w:r>
@@ -6009,27 +6042,26 @@
       </w:r>
       <w:proofErr w:type="spellEnd"/>
       <w:r>
+        <w:t>[</w:t>
+      </w:r>
+      <w:proofErr w:type="spellStart"/>
+      <w:r>
         <w:rPr>
           <w:i/>
           <w:iCs/>
         </w:rPr>
-        <w:t>[</w:t>
-      </w:r>
-      <w:proofErr w:type="spellStart"/>
+        <w:t>i</w:t>
+      </w:r>
+      <w:proofErr w:type="spellEnd"/>
+      <w:r>
+        <w:t>]</w:t>
+      </w:r>
       <w:r>
         <w:rPr>
           <w:i/>
           <w:iCs/>
         </w:rPr>
-        <w:t>i</w:t>
-      </w:r>
-      <w:proofErr w:type="spellEnd"/>
-      <w:r>
-        <w:rPr>
-          <w:i/>
-          <w:iCs/>
-        </w:rPr>
-        <w:t xml:space="preserve">] </w:t>
+        <w:t xml:space="preserve"> </w:t>
       </w:r>
       <w:r>
         <w:t xml:space="preserve">stores the maximum points </w:t>
@@ -6080,46 +6112,58 @@
       </w:r>
       <w:proofErr w:type="spellEnd"/>
       <w:r>
+        <w:t>[</w:t>
+      </w:r>
+      <w:proofErr w:type="spellStart"/>
+      <w:r>
         <w:rPr>
           <w:i/>
           <w:iCs/>
         </w:rPr>
-        <w:t>[</w:t>
-      </w:r>
-      <w:proofErr w:type="spellStart"/>
+        <w:t>i</w:t>
+      </w:r>
+      <w:proofErr w:type="spellEnd"/>
+      <w:r>
+        <w:t>]</w:t>
+      </w:r>
       <w:r>
         <w:rPr>
           <w:i/>
           <w:iCs/>
         </w:rPr>
-        <w:t>i</w:t>
-      </w:r>
-      <w:proofErr w:type="spellEnd"/>
+        <w:t xml:space="preserve"> = </w:t>
+      </w:r>
+      <w:r>
+        <w:t>Max (</w:t>
+      </w:r>
+      <w:proofErr w:type="spellStart"/>
       <w:r>
         <w:rPr>
           <w:i/>
           <w:iCs/>
         </w:rPr>
-        <w:t xml:space="preserve">] = </w:t>
-      </w:r>
-      <w:r>
-        <w:t>Max (</w:t>
-      </w:r>
-      <w:proofErr w:type="spellStart"/>
+        <w:t>PointsAt</w:t>
+      </w:r>
+      <w:proofErr w:type="spellEnd"/>
+      <w:r>
+        <w:t>[</w:t>
+      </w:r>
       <w:r>
         <w:rPr>
           <w:i/>
           <w:iCs/>
         </w:rPr>
-        <w:t>PointsAt</w:t>
-      </w:r>
-      <w:proofErr w:type="spellEnd"/>
+        <w:t>j</w:t>
+      </w:r>
+      <w:r>
+        <w:t>]</w:t>
+      </w:r>
       <w:r>
         <w:rPr>
           <w:i/>
           <w:iCs/>
         </w:rPr>
-        <w:t xml:space="preserve">[j], </w:t>
+        <w:t xml:space="preserve">, </w:t>
       </w:r>
       <w:r>
         <w:t>for</w:t>
@@ -6136,7 +6180,19 @@
           <w:rPr>
             <w:rFonts w:ascii="Cambria Math" w:hAnsi="Cambria Math"/>
           </w:rPr>
-          <m:t>i≤j&lt;n</m:t>
+          <m:t>i≤j</m:t>
+        </m:r>
+        <m:r>
+          <w:rPr>
+            <w:rFonts w:ascii="Cambria Math" w:hAnsi="Cambria Math"/>
+          </w:rPr>
+          <m:t>≤</m:t>
+        </m:r>
+        <m:r>
+          <w:rPr>
+            <w:rFonts w:ascii="Cambria Math" w:hAnsi="Cambria Math"/>
+          </w:rPr>
+          <m:t>n</m:t>
         </m:r>
       </m:oMath>
       <w:r>
@@ -6218,17 +6274,406 @@
         <w:spacing w:before="0" w:after="0" w:line="276" w:lineRule="auto"/>
         <w:ind w:left="0" w:right="0"/>
       </w:pPr>
+      <w:r>
+        <w:t xml:space="preserve">The base case is when </w:t>
+      </w:r>
+      <w:r>
+        <w:t>starting</w:t>
+      </w:r>
+      <w:r>
+        <w:t xml:space="preserve"> </w:t>
+      </w:r>
+      <w:r>
+        <w:t>from</w:t>
+      </w:r>
+      <w:r>
+        <w:t xml:space="preserve"> the position </w:t>
+      </w:r>
+      <w:r>
+        <w:rPr>
+          <w:i/>
+          <w:iCs/>
+        </w:rPr>
+        <w:t>n</w:t>
+      </w:r>
+      <w:r>
+        <w:t xml:space="preserve">, </w:t>
+      </w:r>
       <w:proofErr w:type="spellStart"/>
       <w:r>
-        <w:t>Sdasdasdasd</w:t>
+        <w:rPr>
+          <w:i/>
+          <w:iCs/>
+        </w:rPr>
+        <w:t>PointsAt</w:t>
       </w:r>
       <w:proofErr w:type="spellEnd"/>
+      <w:r>
+        <w:t>[</w:t>
+      </w:r>
+      <w:r>
+        <w:rPr>
+          <w:i/>
+          <w:iCs/>
+        </w:rPr>
+        <w:t>n</w:t>
+      </w:r>
+      <w:r>
+        <w:t>]</w:t>
+      </w:r>
+      <w:r>
+        <w:rPr>
+          <w:i/>
+          <w:iCs/>
+        </w:rPr>
+        <w:t xml:space="preserve"> = </w:t>
+      </w:r>
+      <w:proofErr w:type="spellStart"/>
+      <w:r>
+        <w:rPr>
+          <w:i/>
+          <w:iCs/>
+        </w:rPr>
+        <w:t>PointsAfter</w:t>
+      </w:r>
+      <w:proofErr w:type="spellEnd"/>
+      <w:r>
+        <w:t>[</w:t>
+      </w:r>
+      <w:r>
+        <w:rPr>
+          <w:i/>
+          <w:iCs/>
+        </w:rPr>
+        <w:t>n</w:t>
+      </w:r>
+      <w:r>
+        <w:t>]</w:t>
+      </w:r>
+      <w:r>
+        <w:rPr>
+          <w:i/>
+          <w:iCs/>
+        </w:rPr>
+        <w:t xml:space="preserve"> </w:t>
+      </w:r>
+      <w:r>
+        <w:t xml:space="preserve">= </w:t>
+      </w:r>
+      <w:r>
+        <w:rPr>
+          <w:i/>
+          <w:iCs/>
+        </w:rPr>
+        <w:t>a</w:t>
+      </w:r>
+      <w:r>
+        <w:t>[</w:t>
+      </w:r>
+      <w:r>
+        <w:rPr>
+          <w:i/>
+          <w:iCs/>
+        </w:rPr>
+        <w:t>n</w:t>
+      </w:r>
+      <w:r>
+        <w:t>]</w:t>
+      </w:r>
+      <w:r>
+        <w:t xml:space="preserve">. </w:t>
+      </w:r>
+      <w:r>
+        <w:t>T</w:t>
+      </w:r>
+      <w:r>
+        <w:t xml:space="preserve">he </w:t>
+      </w:r>
+      <w:commentRangeStart w:id="23"/>
+      <w:r>
+        <w:t xml:space="preserve">Recursive </w:t>
+      </w:r>
+      <w:r>
+        <w:t>formula</w:t>
+      </w:r>
+      <w:r>
+        <w:t xml:space="preserve"> </w:t>
+      </w:r>
+      <w:commentRangeEnd w:id="23"/>
+      <w:r>
+        <w:rPr>
+          <w:rStyle w:val="CommentReference"/>
+        </w:rPr>
+        <w:commentReference w:id="23"/>
+      </w:r>
+      <w:r>
+        <w:t>is</w:t>
+      </w:r>
+      <w:r>
+        <w:t>:</w:t>
+      </w:r>
     </w:p>
     <w:p>
       <w:pPr>
         <w:shd w:val="clear" w:color="auto" w:fill="FFFFFF"/>
         <w:spacing w:before="0" w:after="0" w:line="276" w:lineRule="auto"/>
         <w:ind w:left="0" w:right="0"/>
+        <w:jc w:val="center"/>
+      </w:pPr>
+      <w:proofErr w:type="spellStart"/>
+      <w:r>
+        <w:rPr>
+          <w:i/>
+          <w:iCs/>
+        </w:rPr>
+        <w:t>PointsAt</w:t>
+      </w:r>
+      <w:proofErr w:type="spellEnd"/>
+      <w:r>
+        <w:t>[</w:t>
+      </w:r>
+      <w:proofErr w:type="spellStart"/>
+      <w:r>
+        <w:rPr>
+          <w:i/>
+          <w:iCs/>
+        </w:rPr>
+        <w:t>i</w:t>
+      </w:r>
+      <w:proofErr w:type="spellEnd"/>
+      <w:r>
+        <w:t>]</w:t>
+      </w:r>
+      <w:r>
+        <w:rPr>
+          <w:i/>
+          <w:iCs/>
+        </w:rPr>
+        <w:t xml:space="preserve"> = </w:t>
+      </w:r>
+      <w:r>
+        <w:rPr>
+          <w:i/>
+          <w:iCs/>
+        </w:rPr>
+        <w:t>a</w:t>
+      </w:r>
+      <w:r>
+        <w:t>[</w:t>
+      </w:r>
+      <w:proofErr w:type="spellStart"/>
+      <w:r>
+        <w:rPr>
+          <w:i/>
+          <w:iCs/>
+        </w:rPr>
+        <w:t>i</w:t>
+      </w:r>
+      <w:proofErr w:type="spellEnd"/>
+      <w:r>
+        <w:t>]</w:t>
+      </w:r>
+      <w:r>
+        <w:t xml:space="preserve"> + {</w:t>
+      </w:r>
+      <w:proofErr w:type="spellStart"/>
+      <w:r>
+        <w:rPr>
+          <w:i/>
+          <w:iCs/>
+        </w:rPr>
+        <w:t>PointsAfter</w:t>
+      </w:r>
+      <w:proofErr w:type="spellEnd"/>
+      <w:r>
+        <w:t>[</w:t>
+      </w:r>
+      <w:proofErr w:type="spellStart"/>
+      <w:r>
+        <w:rPr>
+          <w:i/>
+          <w:iCs/>
+        </w:rPr>
+        <w:t>i</w:t>
+      </w:r>
+      <w:proofErr w:type="spellEnd"/>
+      <w:r>
+        <w:rPr>
+          <w:i/>
+          <w:iCs/>
+        </w:rPr>
+        <w:t xml:space="preserve"> + a</w:t>
+      </w:r>
+      <w:r>
+        <w:t>[</w:t>
+      </w:r>
+      <w:proofErr w:type="spellStart"/>
+      <w:r>
+        <w:rPr>
+          <w:i/>
+          <w:iCs/>
+        </w:rPr>
+        <w:t>i</w:t>
+      </w:r>
+      <w:proofErr w:type="spellEnd"/>
+      <w:r>
+        <w:t>]</w:t>
+      </w:r>
+      <w:r>
+        <w:t>]</w:t>
+      </w:r>
+      <w:r>
+        <w:t xml:space="preserve"> if </w:t>
+      </w:r>
+      <w:proofErr w:type="spellStart"/>
+      <w:r>
+        <w:rPr>
+          <w:i/>
+          <w:iCs/>
+        </w:rPr>
+        <w:t>i</w:t>
+      </w:r>
+      <w:proofErr w:type="spellEnd"/>
+      <w:r>
+        <w:rPr>
+          <w:i/>
+          <w:iCs/>
+        </w:rPr>
+        <w:t xml:space="preserve"> + a</w:t>
+      </w:r>
+      <w:r>
+        <w:t>[</w:t>
+      </w:r>
+      <w:proofErr w:type="spellStart"/>
+      <w:r>
+        <w:rPr>
+          <w:i/>
+          <w:iCs/>
+        </w:rPr>
+        <w:t>i</w:t>
+      </w:r>
+      <w:proofErr w:type="spellEnd"/>
+      <w:r>
+        <w:t>]</w:t>
+      </w:r>
+      <w:r>
+        <w:t xml:space="preserve"> </w:t>
+      </w:r>
+      <m:oMath>
+        <m:r>
+          <w:rPr>
+            <w:rFonts w:ascii="Cambria Math" w:hAnsi="Cambria Math"/>
+          </w:rPr>
+          <m:t xml:space="preserve">≤ </m:t>
+        </m:r>
+      </m:oMath>
+      <w:r>
+        <w:rPr>
+          <w:i/>
+          <w:iCs/>
+        </w:rPr>
+        <w:t>n</w:t>
+      </w:r>
+      <w:r>
+        <w:t>, otherwise 0}</w:t>
+      </w:r>
+    </w:p>
+    <w:p>
+      <w:pPr>
+        <w:shd w:val="clear" w:color="auto" w:fill="FFFFFF"/>
+        <w:spacing w:before="0" w:after="0" w:line="276" w:lineRule="auto"/>
+        <w:ind w:left="0" w:right="0"/>
+        <w:jc w:val="center"/>
+      </w:pPr>
+      <w:proofErr w:type="spellStart"/>
+      <w:r>
+        <w:rPr>
+          <w:i/>
+          <w:iCs/>
+        </w:rPr>
+        <w:lastRenderedPageBreak/>
+        <w:t>PointsAfter</w:t>
+      </w:r>
+      <w:proofErr w:type="spellEnd"/>
+      <w:r>
+        <w:t>[</w:t>
+      </w:r>
+      <w:proofErr w:type="spellStart"/>
+      <w:r>
+        <w:rPr>
+          <w:i/>
+          <w:iCs/>
+        </w:rPr>
+        <w:t>i</w:t>
+      </w:r>
+      <w:proofErr w:type="spellEnd"/>
+      <w:r>
+        <w:t>]</w:t>
+      </w:r>
+      <w:r>
+        <w:t xml:space="preserve"> = max (</w:t>
+      </w:r>
+      <w:proofErr w:type="spellStart"/>
+      <w:r>
+        <w:rPr>
+          <w:i/>
+          <w:iCs/>
+        </w:rPr>
+        <w:t>PointsAt</w:t>
+      </w:r>
+      <w:proofErr w:type="spellEnd"/>
+      <w:r>
+        <w:t>[</w:t>
+      </w:r>
+      <w:proofErr w:type="spellStart"/>
+      <w:r>
+        <w:rPr>
+          <w:i/>
+          <w:iCs/>
+        </w:rPr>
+        <w:t>i</w:t>
+      </w:r>
+      <w:proofErr w:type="spellEnd"/>
+      <w:r>
+        <w:t>]</w:t>
+      </w:r>
+      <w:r>
+        <w:t xml:space="preserve">, </w:t>
+      </w:r>
+      <w:proofErr w:type="spellStart"/>
+      <w:r>
+        <w:rPr>
+          <w:i/>
+          <w:iCs/>
+        </w:rPr>
+        <w:t>PointsAfter</w:t>
+      </w:r>
+      <w:proofErr w:type="spellEnd"/>
+      <w:r>
+        <w:t>[</w:t>
+      </w:r>
+      <w:r>
+        <w:rPr>
+          <w:i/>
+          <w:iCs/>
+        </w:rPr>
+        <w:t>i</w:t>
+      </w:r>
+      <w:r>
+        <w:t>+1</w:t>
+      </w:r>
+      <w:r>
+        <w:t>]</w:t>
+      </w:r>
+      <w:r>
+        <w:t>)</w:t>
+      </w:r>
+    </w:p>
+    <w:p>
+      <w:pPr>
+        <w:shd w:val="clear" w:color="auto" w:fill="FFFFFF"/>
+        <w:spacing w:before="0" w:after="0" w:line="276" w:lineRule="auto"/>
+        <w:ind w:right="0"/>
       </w:pPr>
     </w:p>
     <w:p>
@@ -6249,7 +6694,6 @@
           <w:sz w:val="24"/>
           <w:szCs w:val="24"/>
         </w:rPr>
-        <w:lastRenderedPageBreak/>
         <w:t>III</w:t>
       </w:r>
       <w:r>
@@ -7168,6 +7612,22 @@
       </w:r>
       <w:r>
         <w:t xml:space="preserve">Define base case and non-base case (recurrence). Better define recurrence in mathematical formula </w:t>
+      </w:r>
+    </w:p>
+  </w:comment>
+  <w:comment w:id="23" w:author="Junhao Zhang" w:date="2021-04-12T12:31:00Z" w:initials="JZ">
+    <w:p>
+      <w:pPr>
+        <w:pStyle w:val="CommentText"/>
+      </w:pPr>
+      <w:r>
+        <w:rPr>
+          <w:rStyle w:val="CommentReference"/>
+        </w:rPr>
+        <w:annotationRef/>
+      </w:r>
+      <w:r>
+        <w:t>Use the phrase “Recursive formula” can save me a lot of ink</w:t>
       </w:r>
     </w:p>
   </w:comment>
@@ -7198,7 +7658,8 @@
   <w15:commentEx w15:paraId="4F3EAE5E" w15:done="0"/>
   <w15:commentEx w15:paraId="6F68E1CD" w15:done="1"/>
   <w15:commentEx w15:paraId="7C0B9B98" w15:done="0"/>
-  <w15:commentEx w15:paraId="54A00F27" w15:done="0"/>
+  <w15:commentEx w15:paraId="54A00F27" w15:done="1"/>
+  <w15:commentEx w15:paraId="5C960C42" w15:done="0"/>
 </w15:commentsEx>
 </file>
 
@@ -7216,6 +7677,7 @@
   <w16cex:commentExtensible w16cex:durableId="241E17BF" w16cex:dateUtc="2021-04-12T07:50:00Z"/>
   <w16cex:commentExtensible w16cex:durableId="241EB27A" w16cex:dateUtc="2021-04-12T18:50:00Z"/>
   <w16cex:commentExtensible w16cex:durableId="241E182D" w16cex:dateUtc="2021-04-12T07:51:00Z"/>
+  <w16cex:commentExtensible w16cex:durableId="241EBC37" w16cex:dateUtc="2021-04-12T19:31:00Z"/>
 </w16cex:commentsExtensible>
 </file>
 
@@ -7244,6 +7706,7 @@
   <w16cid:commentId w16cid:paraId="6F68E1CD" w16cid:durableId="241E17BF"/>
   <w16cid:commentId w16cid:paraId="7C0B9B98" w16cid:durableId="241EB27A"/>
   <w16cid:commentId w16cid:paraId="54A00F27" w16cid:durableId="241E182D"/>
+  <w16cid:commentId w16cid:paraId="5C960C42" w16cid:durableId="241EBC37"/>
 </w16cid:commentsIds>
 </file>
 
@@ -7674,6 +8137,119 @@
       </w:pPr>
     </w:lvl>
   </w:abstractNum>
+  <w:abstractNum w:abstractNumId="3" w15:restartNumberingAfterBreak="0">
+    <w:nsid w:val="7D3066F6"/>
+    <w:multiLevelType w:val="hybridMultilevel"/>
+    <w:tmpl w:val="4DAC161C"/>
+    <w:lvl w:ilvl="0" w:tplc="04090001">
+      <w:start w:val="1"/>
+      <w:numFmt w:val="bullet"/>
+      <w:lvlText w:val=""/>
+      <w:lvlJc w:val="left"/>
+      <w:pPr>
+        <w:ind w:left="720" w:hanging="360"/>
+      </w:pPr>
+      <w:rPr>
+        <w:rFonts w:ascii="Symbol" w:hAnsi="Symbol" w:hint="default"/>
+      </w:rPr>
+    </w:lvl>
+    <w:lvl w:ilvl="1" w:tplc="04090003">
+      <w:start w:val="1"/>
+      <w:numFmt w:val="bullet"/>
+      <w:lvlText w:val="o"/>
+      <w:lvlJc w:val="left"/>
+      <w:pPr>
+        <w:ind w:left="1440" w:hanging="360"/>
+      </w:pPr>
+      <w:rPr>
+        <w:rFonts w:ascii="Courier New" w:hAnsi="Courier New" w:hint="default"/>
+      </w:rPr>
+    </w:lvl>
+    <w:lvl w:ilvl="2" w:tplc="04090005" w:tentative="1">
+      <w:start w:val="1"/>
+      <w:numFmt w:val="bullet"/>
+      <w:lvlText w:val=""/>
+      <w:lvlJc w:val="left"/>
+      <w:pPr>
+        <w:ind w:left="2160" w:hanging="360"/>
+      </w:pPr>
+      <w:rPr>
+        <w:rFonts w:ascii="Wingdings" w:hAnsi="Wingdings" w:hint="default"/>
+      </w:rPr>
+    </w:lvl>
+    <w:lvl w:ilvl="3" w:tplc="04090001" w:tentative="1">
+      <w:start w:val="1"/>
+      <w:numFmt w:val="bullet"/>
+      <w:lvlText w:val=""/>
+      <w:lvlJc w:val="left"/>
+      <w:pPr>
+        <w:ind w:left="2880" w:hanging="360"/>
+      </w:pPr>
+      <w:rPr>
+        <w:rFonts w:ascii="Symbol" w:hAnsi="Symbol" w:hint="default"/>
+      </w:rPr>
+    </w:lvl>
+    <w:lvl w:ilvl="4" w:tplc="04090003" w:tentative="1">
+      <w:start w:val="1"/>
+      <w:numFmt w:val="bullet"/>
+      <w:lvlText w:val="o"/>
+      <w:lvlJc w:val="left"/>
+      <w:pPr>
+        <w:ind w:left="3600" w:hanging="360"/>
+      </w:pPr>
+      <w:rPr>
+        <w:rFonts w:ascii="Courier New" w:hAnsi="Courier New" w:hint="default"/>
+      </w:rPr>
+    </w:lvl>
+    <w:lvl w:ilvl="5" w:tplc="04090005" w:tentative="1">
+      <w:start w:val="1"/>
+      <w:numFmt w:val="bullet"/>
+      <w:lvlText w:val=""/>
+      <w:lvlJc w:val="left"/>
+      <w:pPr>
+        <w:ind w:left="4320" w:hanging="360"/>
+      </w:pPr>
+      <w:rPr>
+        <w:rFonts w:ascii="Wingdings" w:hAnsi="Wingdings" w:hint="default"/>
+      </w:rPr>
+    </w:lvl>
+    <w:lvl w:ilvl="6" w:tplc="04090001" w:tentative="1">
+      <w:start w:val="1"/>
+      <w:numFmt w:val="bullet"/>
+      <w:lvlText w:val=""/>
+      <w:lvlJc w:val="left"/>
+      <w:pPr>
+        <w:ind w:left="5040" w:hanging="360"/>
+      </w:pPr>
+      <w:rPr>
+        <w:rFonts w:ascii="Symbol" w:hAnsi="Symbol" w:hint="default"/>
+      </w:rPr>
+    </w:lvl>
+    <w:lvl w:ilvl="7" w:tplc="04090003" w:tentative="1">
+      <w:start w:val="1"/>
+      <w:numFmt w:val="bullet"/>
+      <w:lvlText w:val="o"/>
+      <w:lvlJc w:val="left"/>
+      <w:pPr>
+        <w:ind w:left="5760" w:hanging="360"/>
+      </w:pPr>
+      <w:rPr>
+        <w:rFonts w:ascii="Courier New" w:hAnsi="Courier New" w:hint="default"/>
+      </w:rPr>
+    </w:lvl>
+    <w:lvl w:ilvl="8" w:tplc="04090005" w:tentative="1">
+      <w:start w:val="1"/>
+      <w:numFmt w:val="bullet"/>
+      <w:lvlText w:val=""/>
+      <w:lvlJc w:val="left"/>
+      <w:pPr>
+        <w:ind w:left="6480" w:hanging="360"/>
+      </w:pPr>
+      <w:rPr>
+        <w:rFonts w:ascii="Wingdings" w:hAnsi="Wingdings" w:hint="default"/>
+      </w:rPr>
+    </w:lvl>
+  </w:abstractNum>
   <w:num w:numId="1">
     <w:abstractNumId w:val="1"/>
   </w:num>
@@ -7682,6 +8258,9 @@
   </w:num>
   <w:num w:numId="3">
     <w:abstractNumId w:val="2"/>
+  </w:num>
+  <w:num w:numId="4">
+    <w:abstractNumId w:val="3"/>
   </w:num>
 </w:numbering>
 </file>

</xml_diff>

<commit_message>
Q5 Pseudo Code done
</commit_message>
<xml_diff>
--- a/homeworks/homeworks/HW3.docx
+++ b/homeworks/homeworks/HW3.docx
@@ -5712,14 +5712,7 @@
           <w:sz w:val="24"/>
           <w:szCs w:val="24"/>
         </w:rPr>
-        <w:t>:</w:t>
-      </w:r>
-      <w:r>
-        <w:rPr>
-          <w:sz w:val="24"/>
-          <w:szCs w:val="24"/>
-        </w:rPr>
-        <w:t xml:space="preserve"> </w:t>
+        <w:t xml:space="preserve">: </w:t>
       </w:r>
     </w:p>
     <w:p>
@@ -5983,25 +5976,7 @@
           <w:rPr>
             <w:rFonts w:ascii="Cambria Math" w:hAnsi="Cambria Math"/>
           </w:rPr>
-          <m:t>1</m:t>
-        </m:r>
-        <m:r>
-          <w:rPr>
-            <w:rFonts w:ascii="Cambria Math" w:hAnsi="Cambria Math"/>
-          </w:rPr>
-          <m:t>≤i</m:t>
-        </m:r>
-        <m:r>
-          <w:rPr>
-            <w:rFonts w:ascii="Cambria Math" w:hAnsi="Cambria Math"/>
-          </w:rPr>
-          <m:t>≤</m:t>
-        </m:r>
-        <m:r>
-          <w:rPr>
-            <w:rFonts w:ascii="Cambria Math" w:hAnsi="Cambria Math"/>
-          </w:rPr>
-          <m:t>n</m:t>
+          <m:t>1≤i≤n</m:t>
         </m:r>
       </m:oMath>
       <w:r>
@@ -6180,19 +6155,7 @@
           <w:rPr>
             <w:rFonts w:ascii="Cambria Math" w:hAnsi="Cambria Math"/>
           </w:rPr>
-          <m:t>i≤j</m:t>
-        </m:r>
-        <m:r>
-          <w:rPr>
-            <w:rFonts w:ascii="Cambria Math" w:hAnsi="Cambria Math"/>
-          </w:rPr>
-          <m:t>≤</m:t>
-        </m:r>
-        <m:r>
-          <w:rPr>
-            <w:rFonts w:ascii="Cambria Math" w:hAnsi="Cambria Math"/>
-          </w:rPr>
-          <m:t>n</m:t>
+          <m:t>i≤j≤n</m:t>
         </m:r>
       </m:oMath>
       <w:r>
@@ -6704,10 +6667,7 @@
         <w:t>]</w:t>
       </w:r>
       <w:r>
-        <w:t>)</w:t>
-      </w:r>
-      <w:r>
-        <w:t>.</w:t>
+        <w:t>).</w:t>
       </w:r>
     </w:p>
     <w:p>
@@ -6794,11 +6754,325 @@
         <w:spacing w:before="0" w:after="0" w:line="276" w:lineRule="auto"/>
         <w:ind w:left="0" w:right="0"/>
       </w:pPr>
+    </w:p>
+    <w:p>
+      <w:pPr>
+        <w:shd w:val="clear" w:color="auto" w:fill="FFFFFF"/>
+        <w:spacing w:before="0" w:after="0" w:line="276" w:lineRule="auto"/>
+        <w:ind w:left="0" w:right="0"/>
+      </w:pPr>
       <w:proofErr w:type="spellStart"/>
       <w:r>
-        <w:t>Sdasdasdasd</w:t>
+        <w:t>PointsAt</w:t>
       </w:r>
       <w:proofErr w:type="spellEnd"/>
+      <w:r>
+        <w:t>[n] = a[n</w:t>
+      </w:r>
+      <w:proofErr w:type="gramStart"/>
+      <w:r>
+        <w:t>];</w:t>
+      </w:r>
+      <w:proofErr w:type="gramEnd"/>
+    </w:p>
+    <w:p>
+      <w:pPr>
+        <w:shd w:val="clear" w:color="auto" w:fill="FFFFFF"/>
+        <w:spacing w:before="0" w:after="0" w:line="276" w:lineRule="auto"/>
+        <w:ind w:left="0" w:right="0"/>
+      </w:pPr>
+      <w:proofErr w:type="spellStart"/>
+      <w:r>
+        <w:t>PointsAfter</w:t>
+      </w:r>
+      <w:proofErr w:type="spellEnd"/>
+      <w:r>
+        <w:t>[n] = a[n</w:t>
+      </w:r>
+      <w:proofErr w:type="gramStart"/>
+      <w:r>
+        <w:t>];</w:t>
+      </w:r>
+      <w:proofErr w:type="gramEnd"/>
+    </w:p>
+    <w:p>
+      <w:pPr>
+        <w:shd w:val="clear" w:color="auto" w:fill="FFFFFF"/>
+        <w:spacing w:before="0" w:after="0" w:line="276" w:lineRule="auto"/>
+        <w:ind w:left="0" w:right="0"/>
+      </w:pPr>
+    </w:p>
+    <w:p>
+      <w:pPr>
+        <w:shd w:val="clear" w:color="auto" w:fill="FFFFFF"/>
+        <w:spacing w:before="0" w:after="0" w:line="276" w:lineRule="auto"/>
+        <w:ind w:left="0" w:right="0"/>
+      </w:pPr>
+      <w:r>
+        <w:t>for (</w:t>
+      </w:r>
+      <w:r>
+        <w:t xml:space="preserve">int i = n-1; </w:t>
+      </w:r>
+      <w:proofErr w:type="spellStart"/>
+      <w:r>
+        <w:t>i</w:t>
+      </w:r>
+      <w:proofErr w:type="spellEnd"/>
+      <w:r>
+        <w:t xml:space="preserve"> &gt;0; --</w:t>
+      </w:r>
+      <w:proofErr w:type="spellStart"/>
+      <w:r>
+        <w:t>i</w:t>
+      </w:r>
+      <w:proofErr w:type="spellEnd"/>
+      <w:r>
+        <w:t>) {</w:t>
+      </w:r>
+    </w:p>
+    <w:p>
+      <w:pPr>
+        <w:shd w:val="clear" w:color="auto" w:fill="FFFFFF"/>
+        <w:spacing w:before="0" w:after="0" w:line="276" w:lineRule="auto"/>
+        <w:ind w:left="0" w:right="0"/>
+      </w:pPr>
+      <w:r>
+        <w:t xml:space="preserve">    </w:t>
+      </w:r>
+      <w:proofErr w:type="spellStart"/>
+      <w:r>
+        <w:t>PointsAt</w:t>
+      </w:r>
+      <w:proofErr w:type="spellEnd"/>
+      <w:r>
+        <w:t>[</w:t>
+      </w:r>
+      <w:proofErr w:type="spellStart"/>
+      <w:r>
+        <w:t>i</w:t>
+      </w:r>
+      <w:proofErr w:type="spellEnd"/>
+      <w:r>
+        <w:t>] = a[</w:t>
+      </w:r>
+      <w:proofErr w:type="spellStart"/>
+      <w:r>
+        <w:t>i</w:t>
+      </w:r>
+      <w:proofErr w:type="spellEnd"/>
+      <w:proofErr w:type="gramStart"/>
+      <w:r>
+        <w:t>];</w:t>
+      </w:r>
+      <w:proofErr w:type="gramEnd"/>
+    </w:p>
+    <w:p>
+      <w:pPr>
+        <w:shd w:val="clear" w:color="auto" w:fill="FFFFFF"/>
+        <w:spacing w:before="0" w:after="0" w:line="276" w:lineRule="auto"/>
+        <w:ind w:left="0" w:right="0"/>
+      </w:pPr>
+    </w:p>
+    <w:p>
+      <w:pPr>
+        <w:shd w:val="clear" w:color="auto" w:fill="FFFFFF"/>
+        <w:spacing w:before="0" w:after="0" w:line="276" w:lineRule="auto"/>
+        <w:ind w:left="0" w:right="0"/>
+      </w:pPr>
+      <w:r>
+        <w:t xml:space="preserve">    if(a[</w:t>
+      </w:r>
+      <w:proofErr w:type="spellStart"/>
+      <w:r>
+        <w:t>i</w:t>
+      </w:r>
+      <w:proofErr w:type="spellEnd"/>
+      <w:r>
+        <w:t xml:space="preserve">] + </w:t>
+      </w:r>
+      <w:proofErr w:type="spellStart"/>
+      <w:r>
+        <w:t>i</w:t>
+      </w:r>
+      <w:proofErr w:type="spellEnd"/>
+      <w:r>
+        <w:t xml:space="preserve"> &lt;= </w:t>
+      </w:r>
+      <w:proofErr w:type="gramStart"/>
+      <w:r>
+        <w:t>n){</w:t>
+      </w:r>
+      <w:proofErr w:type="gramEnd"/>
+    </w:p>
+    <w:p>
+      <w:pPr>
+        <w:shd w:val="clear" w:color="auto" w:fill="FFFFFF"/>
+        <w:spacing w:before="0" w:after="0" w:line="276" w:lineRule="auto"/>
+        <w:ind w:left="0" w:right="0"/>
+      </w:pPr>
+      <w:r>
+        <w:t xml:space="preserve">        </w:t>
+      </w:r>
+      <w:proofErr w:type="spellStart"/>
+      <w:r>
+        <w:t>PointsAt</w:t>
+      </w:r>
+      <w:proofErr w:type="spellEnd"/>
+      <w:r>
+        <w:t>[</w:t>
+      </w:r>
+      <w:proofErr w:type="spellStart"/>
+      <w:r>
+        <w:t>i</w:t>
+      </w:r>
+      <w:proofErr w:type="spellEnd"/>
+      <w:r>
+        <w:t xml:space="preserve">] += </w:t>
+      </w:r>
+      <w:proofErr w:type="spellStart"/>
+      <w:r>
+        <w:t>PointsAfter</w:t>
+      </w:r>
+      <w:proofErr w:type="spellEnd"/>
+      <w:r>
+        <w:t>[</w:t>
+      </w:r>
+      <w:proofErr w:type="spellStart"/>
+      <w:r>
+        <w:t>i</w:t>
+      </w:r>
+      <w:proofErr w:type="spellEnd"/>
+      <w:proofErr w:type="gramStart"/>
+      <w:r>
+        <w:t>];</w:t>
+      </w:r>
+      <w:proofErr w:type="gramEnd"/>
+    </w:p>
+    <w:p>
+      <w:pPr>
+        <w:shd w:val="clear" w:color="auto" w:fill="FFFFFF"/>
+        <w:spacing w:before="0" w:after="0" w:line="276" w:lineRule="auto"/>
+        <w:ind w:left="0" w:right="0"/>
+      </w:pPr>
+      <w:r>
+        <w:t xml:space="preserve">    }</w:t>
+      </w:r>
+    </w:p>
+    <w:p>
+      <w:pPr>
+        <w:shd w:val="clear" w:color="auto" w:fill="FFFFFF"/>
+        <w:spacing w:before="0" w:after="0" w:line="276" w:lineRule="auto"/>
+        <w:ind w:left="0" w:right="0"/>
+      </w:pPr>
+    </w:p>
+    <w:p>
+      <w:pPr>
+        <w:shd w:val="clear" w:color="auto" w:fill="FFFFFF"/>
+        <w:spacing w:before="0" w:after="0" w:line="276" w:lineRule="auto"/>
+        <w:ind w:left="0" w:right="0"/>
+      </w:pPr>
+      <w:r>
+        <w:t xml:space="preserve">    </w:t>
+      </w:r>
+      <w:proofErr w:type="spellStart"/>
+      <w:r>
+        <w:t>PointsAfter</w:t>
+      </w:r>
+      <w:proofErr w:type="spellEnd"/>
+      <w:r>
+        <w:t>[</w:t>
+      </w:r>
+      <w:proofErr w:type="spellStart"/>
+      <w:r>
+        <w:t>i</w:t>
+      </w:r>
+      <w:proofErr w:type="spellEnd"/>
+      <w:r>
+        <w:t xml:space="preserve">] = </w:t>
+      </w:r>
+      <w:proofErr w:type="spellStart"/>
+      <w:proofErr w:type="gramStart"/>
+      <w:r>
+        <w:t>Math.max</w:t>
+      </w:r>
+      <w:proofErr w:type="spellEnd"/>
+      <w:r>
+        <w:t>(</w:t>
+      </w:r>
+      <w:proofErr w:type="spellStart"/>
+      <w:proofErr w:type="gramEnd"/>
+      <w:r>
+        <w:t>PointsAfter</w:t>
+      </w:r>
+      <w:proofErr w:type="spellEnd"/>
+      <w:r>
+        <w:t>[</w:t>
+      </w:r>
+      <w:proofErr w:type="spellStart"/>
+      <w:r>
+        <w:t>i</w:t>
+      </w:r>
+      <w:proofErr w:type="spellEnd"/>
+      <w:r>
+        <w:t xml:space="preserve"> + 1], </w:t>
+      </w:r>
+      <w:proofErr w:type="spellStart"/>
+      <w:r>
+        <w:t>PointsAt</w:t>
+      </w:r>
+      <w:proofErr w:type="spellEnd"/>
+      <w:r>
+        <w:t>[</w:t>
+      </w:r>
+      <w:proofErr w:type="spellStart"/>
+      <w:r>
+        <w:t>i</w:t>
+      </w:r>
+      <w:proofErr w:type="spellEnd"/>
+      <w:r>
+        <w:t>]);</w:t>
+      </w:r>
+    </w:p>
+    <w:p>
+      <w:pPr>
+        <w:shd w:val="clear" w:color="auto" w:fill="FFFFFF"/>
+        <w:spacing w:before="0" w:after="0" w:line="276" w:lineRule="auto"/>
+        <w:ind w:left="0" w:right="0"/>
+      </w:pPr>
+      <w:r>
+        <w:t>}</w:t>
+      </w:r>
+    </w:p>
+    <w:p>
+      <w:pPr>
+        <w:shd w:val="clear" w:color="auto" w:fill="FFFFFF"/>
+        <w:spacing w:before="0" w:after="0" w:line="276" w:lineRule="auto"/>
+        <w:ind w:left="0" w:right="0"/>
+      </w:pPr>
+    </w:p>
+    <w:p>
+      <w:pPr>
+        <w:shd w:val="clear" w:color="auto" w:fill="FFFFFF"/>
+        <w:spacing w:before="0" w:after="0" w:line="276" w:lineRule="auto"/>
+        <w:ind w:left="0" w:right="0"/>
+      </w:pPr>
+      <w:r>
+        <w:t xml:space="preserve">return </w:t>
+      </w:r>
+      <w:proofErr w:type="spellStart"/>
+      <w:proofErr w:type="gramStart"/>
+      <w:r>
+        <w:t>PointsAt</w:t>
+      </w:r>
+      <w:proofErr w:type="spellEnd"/>
+      <w:r>
+        <w:t>[</w:t>
+      </w:r>
+      <w:proofErr w:type="gramEnd"/>
+      <w:r>
+        <w:t>1];</w:t>
+      </w:r>
     </w:p>
     <w:p>
       <w:pPr>

</xml_diff>

<commit_message>
Q5 Runtime Complexity done
</commit_message>
<xml_diff>
--- a/homeworks/homeworks/HW3.docx
+++ b/homeworks/homeworks/HW3.docx
@@ -7115,11 +7115,55 @@
         <w:spacing w:before="0" w:after="0" w:line="276" w:lineRule="auto"/>
         <w:ind w:left="0" w:right="0"/>
       </w:pPr>
-      <w:proofErr w:type="spellStart"/>
-      <w:r>
-        <w:t>Sdasdasdasd</w:t>
-      </w:r>
-      <w:proofErr w:type="spellEnd"/>
+      <w:r>
+        <w:t xml:space="preserve">The runtime complexity is </w:t>
+      </w:r>
+      <w:r>
+        <w:rPr>
+          <w:i/>
+          <w:iCs/>
+        </w:rPr>
+        <w:t>O</w:t>
+      </w:r>
+      <w:r>
+        <w:t>(</w:t>
+      </w:r>
+      <w:r>
+        <w:rPr>
+          <w:i/>
+          <w:iCs/>
+        </w:rPr>
+        <w:t>n</w:t>
+      </w:r>
+      <w:r>
+        <w:t xml:space="preserve">). Because there </w:t>
+      </w:r>
+      <w:proofErr w:type="gramStart"/>
+      <w:r>
+        <w:t>are</w:t>
+      </w:r>
+      <w:proofErr w:type="gramEnd"/>
+      <w:r>
+        <w:t xml:space="preserve"> </w:t>
+      </w:r>
+      <w:commentRangeStart w:id="24"/>
+      <w:r>
+        <w:rPr>
+          <w:i/>
+          <w:iCs/>
+        </w:rPr>
+        <w:t>n</w:t>
+      </w:r>
+      <w:commentRangeEnd w:id="24"/>
+      <w:r>
+        <w:rPr>
+          <w:rStyle w:val="CommentReference"/>
+        </w:rPr>
+        <w:commentReference w:id="24"/>
+      </w:r>
+      <w:r>
+        <w:t xml:space="preserve"> subproblems and each costs constant time. </w:t>
+      </w:r>
     </w:p>
     <w:p>
       <w:pPr>
@@ -7986,6 +8030,22 @@
       </w:r>
       <w:r>
         <w:t>Use the phrase “Recursive formula” can save me a lot of ink</w:t>
+      </w:r>
+    </w:p>
+  </w:comment>
+  <w:comment w:id="24" w:author="Junhao Zhang" w:date="2021-04-12T14:45:00Z" w:initials="JZ">
+    <w:p>
+      <w:pPr>
+        <w:pStyle w:val="CommentText"/>
+      </w:pPr>
+      <w:r>
+        <w:rPr>
+          <w:rStyle w:val="CommentReference"/>
+        </w:rPr>
+        <w:annotationRef/>
+      </w:r>
+      <w:r>
+        <w:t>n or O(n)?</w:t>
       </w:r>
     </w:p>
   </w:comment>
@@ -8018,6 +8078,7 @@
   <w15:commentEx w15:paraId="7C0B9B98" w15:done="0"/>
   <w15:commentEx w15:paraId="54A00F27" w15:done="1"/>
   <w15:commentEx w15:paraId="5C960C42" w15:done="0"/>
+  <w15:commentEx w15:paraId="549977DB" w15:done="0"/>
 </w15:commentsEx>
 </file>
 
@@ -8036,6 +8097,7 @@
   <w16cex:commentExtensible w16cex:durableId="241EB27A" w16cex:dateUtc="2021-04-12T18:50:00Z"/>
   <w16cex:commentExtensible w16cex:durableId="241E182D" w16cex:dateUtc="2021-04-12T07:51:00Z"/>
   <w16cex:commentExtensible w16cex:durableId="241EBC37" w16cex:dateUtc="2021-04-12T19:31:00Z"/>
+  <w16cex:commentExtensible w16cex:durableId="241EDB7D" w16cex:dateUtc="2021-04-12T21:45:00Z"/>
 </w16cex:commentsExtensible>
 </file>
 
@@ -8065,6 +8127,7 @@
   <w16cid:commentId w16cid:paraId="7C0B9B98" w16cid:durableId="241EB27A"/>
   <w16cid:commentId w16cid:paraId="54A00F27" w16cid:durableId="241E182D"/>
   <w16cid:commentId w16cid:paraId="5C960C42" w16cid:durableId="241EBC37"/>
+  <w16cid:commentId w16cid:paraId="549977DB" w16cid:durableId="241EDB7D"/>
 </w16cid:commentsIds>
 </file>
 

</xml_diff>

<commit_message>
HW3 - append 'HW3' in header
</commit_message>
<xml_diff>
--- a/homeworks/homeworks/HW3.docx
+++ b/homeworks/homeworks/HW3.docx
@@ -99,6 +99,18 @@
           <w:rFonts w:ascii="Times New Roman" w:hAnsi="Times New Roman" w:cs="Times New Roman"/>
         </w:rPr>
         <w:t>CSCI 570</w:t>
+      </w:r>
+      <w:r>
+        <w:rPr>
+          <w:rFonts w:ascii="Times New Roman" w:hAnsi="Times New Roman" w:cs="Times New Roman"/>
+        </w:rPr>
+        <w:t xml:space="preserve"> – HW</w:t>
+      </w:r>
+      <w:r>
+        <w:rPr>
+          <w:rFonts w:ascii="Times New Roman" w:hAnsi="Times New Roman" w:cs="Times New Roman"/>
+        </w:rPr>
+        <w:t>3</w:t>
       </w:r>
     </w:p>
     <w:p>

</xml_diff>

<commit_message>
correct syntax errors in hw3
</commit_message>
<xml_diff>
--- a/homeworks/homeworks/HW3.docx
+++ b/homeworks/homeworks/HW3.docx
@@ -3105,7 +3105,13 @@
         </m:r>
       </m:oMath>
       <w:r>
-        <w:t xml:space="preserve">. Then denote </w:t>
+        <w:t xml:space="preserve">. Then </w:t>
+      </w:r>
+      <w:r>
+        <w:t>let</w:t>
+      </w:r>
+      <w:r>
+        <w:t xml:space="preserve"> </w:t>
       </w:r>
       <m:oMath>
         <m:r>
@@ -3978,7 +3984,13 @@
         <w:ind w:left="720" w:right="0"/>
       </w:pPr>
       <w:r>
-        <w:t xml:space="preserve">Next, we denote </w:t>
+        <w:t xml:space="preserve">Next, we </w:t>
+      </w:r>
+      <w:r>
+        <w:t>let</w:t>
+      </w:r>
+      <w:r>
+        <w:t xml:space="preserve"> </w:t>
       </w:r>
       <w:r>
         <w:rPr>
@@ -6943,14 +6955,21 @@
         <w:ind w:left="0" w:right="0"/>
       </w:pPr>
       <w:r>
-        <w:t xml:space="preserve">Let’s denote </w:t>
-      </w:r>
-      <w:r>
-        <w:rPr>
-          <w:i/>
-          <w:iCs/>
-        </w:rPr>
-        <w:t>OPT</w:t>
+        <w:t xml:space="preserve">Let </w:t>
+      </w:r>
+      <w:r>
+        <w:rPr>
+          <w:i/>
+          <w:iCs/>
+        </w:rPr>
+        <w:t>O</w:t>
+      </w:r>
+      <w:r>
+        <w:rPr>
+          <w:i/>
+          <w:iCs/>
+        </w:rPr>
+        <w:t>PT</w:t>
       </w:r>
       <w:r>
         <w:t xml:space="preserve"> (</w:t>
@@ -6963,7 +6982,16 @@
         <w:t>c</w:t>
       </w:r>
       <w:r>
-        <w:t xml:space="preserve">) be the optimal solution (most value) with given capacity </w:t>
+        <w:t xml:space="preserve">) </w:t>
+      </w:r>
+      <w:r>
+        <w:t>denote</w:t>
+      </w:r>
+      <w:r>
+        <w:t xml:space="preserve"> </w:t>
+      </w:r>
+      <w:r>
+        <w:t xml:space="preserve">the optimal solution (most value) with given capacity </w:t>
       </w:r>
       <w:r>
         <w:rPr>
@@ -7011,10 +7039,10 @@
         <w:t xml:space="preserve">the </w:t>
       </w:r>
       <w:r>
-        <w:t xml:space="preserve">given capacity </w:t>
-      </w:r>
-      <w:r>
-        <w:t xml:space="preserve">and let’s denote it as </w:t>
+        <w:t>given capacity</w:t>
+      </w:r>
+      <w:r>
+        <w:t xml:space="preserve"> </w:t>
       </w:r>
       <m:oMath>
         <m:sSub>
@@ -7594,7 +7622,10 @@
         <w:ind w:left="0" w:right="0"/>
       </w:pPr>
       <w:r>
-        <w:t xml:space="preserve">Let’s denote </w:t>
+        <w:t>Let</w:t>
+      </w:r>
+      <w:r>
+        <w:t xml:space="preserve"> </w:t>
       </w:r>
       <w:r>
         <w:rPr>
@@ -7617,7 +7648,16 @@
         <w:t>)</w:t>
       </w:r>
       <w:r>
-        <w:t xml:space="preserve"> be the result of whether the substring from index </w:t>
+        <w:t xml:space="preserve"> </w:t>
+      </w:r>
+      <w:r>
+        <w:t>denote</w:t>
+      </w:r>
+      <w:r>
+        <w:t xml:space="preserve"> </w:t>
+      </w:r>
+      <w:r>
+        <w:t xml:space="preserve">the result of whether the substring from index </w:t>
       </w:r>
       <w:r>
         <w:rPr>
@@ -8112,7 +8152,7 @@
         <w:ind w:left="0" w:right="0"/>
       </w:pPr>
       <w:r>
-        <w:t xml:space="preserve">Let’s denote </w:t>
+        <w:t xml:space="preserve">Let </w:t>
       </w:r>
       <w:r>
         <w:rPr>
@@ -8135,7 +8175,13 @@
         <w:t>l, r</w:t>
       </w:r>
       <w:r>
-        <w:t xml:space="preserve">) be the </w:t>
+        <w:t xml:space="preserve">) </w:t>
+      </w:r>
+      <w:r>
+        <w:t xml:space="preserve">denote </w:t>
+      </w:r>
+      <w:r>
+        <w:t xml:space="preserve">the </w:t>
       </w:r>
       <w:r>
         <w:t xml:space="preserve">maximum number of coins that can obtain from bursting all balloons from </w:t>
@@ -9185,43 +9231,58 @@
         <w:rPr>
           <w:lang w:eastAsia="zh-CN"/>
         </w:rPr>
+        <w:t>let</w:t>
+      </w:r>
+      <w:r>
+        <w:rPr>
+          <w:lang w:eastAsia="zh-CN"/>
+        </w:rPr>
+        <w:t xml:space="preserve"> </w:t>
+      </w:r>
+      <w:r>
+        <w:rPr>
+          <w:i/>
+          <w:iCs/>
+          <w:lang w:eastAsia="zh-CN"/>
+        </w:rPr>
+        <w:t>T</w:t>
+      </w:r>
+      <w:r>
+        <w:rPr>
+          <w:i/>
+          <w:iCs/>
+          <w:lang w:eastAsia="zh-CN"/>
+        </w:rPr>
+        <w:t xml:space="preserve"> </w:t>
+      </w:r>
+      <w:r>
+        <w:rPr>
+          <w:lang w:eastAsia="zh-CN"/>
+        </w:rPr>
+        <w:t>(</w:t>
+      </w:r>
+      <w:r>
+        <w:rPr>
+          <w:i/>
+          <w:iCs/>
+          <w:lang w:eastAsia="zh-CN"/>
+        </w:rPr>
+        <w:t>n</w:t>
+      </w:r>
+      <w:r>
+        <w:rPr>
+          <w:lang w:eastAsia="zh-CN"/>
+        </w:rPr>
+        <w:t xml:space="preserve">) </w:t>
+      </w:r>
+      <w:r>
         <w:t xml:space="preserve">denote </w:t>
       </w:r>
       <w:r>
         <w:rPr>
-          <w:i/>
-          <w:iCs/>
           <w:lang w:eastAsia="zh-CN"/>
         </w:rPr>
-        <w:t>T</w:t>
-      </w:r>
-      <w:r>
-        <w:rPr>
-          <w:i/>
-          <w:iCs/>
-          <w:lang w:eastAsia="zh-CN"/>
-        </w:rPr>
-        <w:t xml:space="preserve"> </w:t>
-      </w:r>
-      <w:r>
-        <w:rPr>
-          <w:lang w:eastAsia="zh-CN"/>
-        </w:rPr>
-        <w:t>(</w:t>
-      </w:r>
-      <w:r>
-        <w:rPr>
-          <w:i/>
-          <w:iCs/>
-          <w:lang w:eastAsia="zh-CN"/>
-        </w:rPr>
-        <w:t>n</w:t>
-      </w:r>
-      <w:r>
-        <w:rPr>
-          <w:lang w:eastAsia="zh-CN"/>
-        </w:rPr>
-        <w:t xml:space="preserve">) be the time that the algorithm takes to execute, and </w:t>
+        <w:t xml:space="preserve">the time that the algorithm takes to execute, and </w:t>
       </w:r>
       <w:r>
         <w:rPr>
@@ -9367,7 +9428,7 @@
         <w:ind w:left="0" w:right="0"/>
       </w:pPr>
       <w:r>
-        <w:t xml:space="preserve">Let’s denote </w:t>
+        <w:t xml:space="preserve">Let </w:t>
       </w:r>
       <w:r>
         <w:rPr>
@@ -9387,7 +9448,13 @@
         <w:t>l, r</w:t>
       </w:r>
       <w:r>
-        <w:t xml:space="preserve">) be the maximum sum of qualities of the substring from the index </w:t>
+        <w:t xml:space="preserve">) </w:t>
+      </w:r>
+      <w:r>
+        <w:t xml:space="preserve">denote </w:t>
+      </w:r>
+      <w:r>
+        <w:t xml:space="preserve">the maximum sum of qualities of the substring from the index </w:t>
       </w:r>
       <w:r>
         <w:rPr>
@@ -10440,15 +10507,7 @@
       </w:r>
       <w:proofErr w:type="spellEnd"/>
       <w:r>
-        <w:t xml:space="preserve"> [</w:t>
-      </w:r>
-      <w:proofErr w:type="spellStart"/>
-      <w:r>
-        <w:t>i</w:t>
-      </w:r>
-      <w:proofErr w:type="spellEnd"/>
-      <w:r>
-        <w:t xml:space="preserve"> - 2] } + </w:t>
+        <w:t xml:space="preserve"> [i - 2] } + </w:t>
       </w:r>
       <m:oMath>
         <m:sSub>
@@ -10506,15 +10565,7 @@
       </w:r>
       <w:proofErr w:type="spellEnd"/>
       <w:r>
-        <w:t xml:space="preserve"> [</w:t>
-      </w:r>
-      <w:proofErr w:type="spellStart"/>
-      <w:r>
-        <w:t>i</w:t>
-      </w:r>
-      <w:proofErr w:type="spellEnd"/>
-      <w:r>
-        <w:t xml:space="preserve"> - 2] } + </w:t>
+        <w:t xml:space="preserve"> [i - 2] } + </w:t>
       </w:r>
       <m:oMath>
         <m:sSub>

</xml_diff>